<commit_message>
Completed regular expressions course
</commit_message>
<xml_diff>
--- a/31. Regular Expressions/Lesson.docx
+++ b/31. Regular Expressions/Lesson.docx
@@ -252,18 +252,7 @@
           <w:szCs w:val="19"/>
           <w:shd w:val="clear" w:color="auto" w:fill="EAE9ED"/>
         </w:rPr>
-        <w:t xml:space="preserve">The monkeys like to eat </w:t>
-      </w:r>
-      <w:proofErr w:type="gramStart"/>
-      <w:r>
-        <w:rPr>
-          <w:rFonts w:ascii="Consolas" w:eastAsia="Times New Roman" w:hAnsi="Consolas" w:cs="Courier New"/>
-          <w:color w:val="15141F"/>
-          <w:sz w:val="19"/>
-          <w:szCs w:val="19"/>
-          <w:shd w:val="clear" w:color="auto" w:fill="EAE9ED"/>
-        </w:rPr>
-        <w:t>bananas.</w:t>
+        <w:t>The monkeys like to eat bananas.</w:t>
       </w:r>
       <w:r>
         <w:rPr>
@@ -274,7 +263,6 @@
         </w:rPr>
         <w:t>.</w:t>
       </w:r>
-      <w:proofErr w:type="gramEnd"/>
     </w:p>
     <w:p>
       <w:pPr>
@@ -561,7 +549,6 @@
         </w:rPr>
         <w:t>. The regex </w:t>
       </w:r>
-      <w:proofErr w:type="spellStart"/>
       <w:r>
         <w:rPr>
           <w:rFonts w:ascii="Consolas" w:eastAsia="Times New Roman" w:hAnsi="Consolas" w:cs="Courier New"/>
@@ -572,7 +559,6 @@
         </w:rPr>
         <w:t>baboons|gorillas</w:t>
       </w:r>
-      <w:proofErr w:type="spellEnd"/>
       <w:r>
         <w:rPr>
           <w:rFonts w:ascii="Segoe UI" w:eastAsia="Times New Roman" w:hAnsi="Segoe UI" w:cs="Segoe UI"/>
@@ -720,11 +706,9 @@
     </w:p>
     <w:p/>
     <w:p>
-      <w:proofErr w:type="spellStart"/>
       <w:r>
         <w:t>cat|dog</w:t>
       </w:r>
-      <w:proofErr w:type="spellEnd"/>
       <w:r>
         <w:t xml:space="preserve"> matches</w:t>
       </w:r>
@@ -974,31 +958,150 @@
           <w:szCs w:val="19"/>
           <w:shd w:val="clear" w:color="auto" w:fill="EAE9ED"/>
         </w:rPr>
-        <w:t>con[</w:t>
-      </w:r>
-      <w:proofErr w:type="spellStart"/>
-      <w:r>
-        <w:rPr>
-          <w:rFonts w:ascii="Consolas" w:eastAsia="Times New Roman" w:hAnsi="Consolas" w:cs="Courier New"/>
-          <w:color w:val="15141F"/>
-          <w:sz w:val="19"/>
-          <w:szCs w:val="19"/>
-          <w:shd w:val="clear" w:color="auto" w:fill="EAE9ED"/>
-        </w:rPr>
-        <w:t>sc</w:t>
-      </w:r>
-      <w:proofErr w:type="spellEnd"/>
-      <w:r>
-        <w:rPr>
-          <w:rFonts w:ascii="Consolas" w:eastAsia="Times New Roman" w:hAnsi="Consolas" w:cs="Courier New"/>
-          <w:color w:val="15141F"/>
-          <w:sz w:val="19"/>
-          <w:szCs w:val="19"/>
-          <w:shd w:val="clear" w:color="auto" w:fill="EAE9ED"/>
-        </w:rPr>
-        <w:t>]</w:t>
-      </w:r>
-      <w:proofErr w:type="spellStart"/>
+        <w:t>con[sc]en[sc]us</w:t>
+      </w:r>
+      <w:r>
+        <w:rPr>
+          <w:rFonts w:ascii="Segoe UI" w:eastAsia="Times New Roman" w:hAnsi="Segoe UI" w:cs="Segoe UI"/>
+          <w:color w:val="10162F"/>
+          <w:sz w:val="24"/>
+          <w:szCs w:val="24"/>
+        </w:rPr>
+        <w:t> will match </w:t>
+      </w:r>
+      <w:r>
+        <w:rPr>
+          <w:rFonts w:ascii="Consolas" w:eastAsia="Times New Roman" w:hAnsi="Consolas" w:cs="Courier New"/>
+          <w:color w:val="15141F"/>
+          <w:sz w:val="19"/>
+          <w:szCs w:val="19"/>
+          <w:shd w:val="clear" w:color="auto" w:fill="EAE9ED"/>
+        </w:rPr>
+        <w:t>consensus</w:t>
+      </w:r>
+      <w:r>
+        <w:rPr>
+          <w:rFonts w:ascii="Segoe UI" w:eastAsia="Times New Roman" w:hAnsi="Segoe UI" w:cs="Segoe UI"/>
+          <w:color w:val="10162F"/>
+          <w:sz w:val="24"/>
+          <w:szCs w:val="24"/>
+        </w:rPr>
+        <w:t>, the correct spelling of the word, but also match the following three incorrect spellings: </w:t>
+      </w:r>
+      <w:r>
+        <w:rPr>
+          <w:rFonts w:ascii="Consolas" w:eastAsia="Times New Roman" w:hAnsi="Consolas" w:cs="Courier New"/>
+          <w:color w:val="15141F"/>
+          <w:sz w:val="19"/>
+          <w:szCs w:val="19"/>
+          <w:shd w:val="clear" w:color="auto" w:fill="EAE9ED"/>
+        </w:rPr>
+        <w:t>concensus</w:t>
+      </w:r>
+      <w:r>
+        <w:rPr>
+          <w:rFonts w:ascii="Segoe UI" w:eastAsia="Times New Roman" w:hAnsi="Segoe UI" w:cs="Segoe UI"/>
+          <w:color w:val="10162F"/>
+          <w:sz w:val="24"/>
+          <w:szCs w:val="24"/>
+        </w:rPr>
+        <w:t>, </w:t>
+      </w:r>
+      <w:r>
+        <w:rPr>
+          <w:rFonts w:ascii="Consolas" w:eastAsia="Times New Roman" w:hAnsi="Consolas" w:cs="Courier New"/>
+          <w:color w:val="15141F"/>
+          <w:sz w:val="19"/>
+          <w:szCs w:val="19"/>
+          <w:shd w:val="clear" w:color="auto" w:fill="EAE9ED"/>
+        </w:rPr>
+        <w:t>consencus</w:t>
+      </w:r>
+      <w:r>
+        <w:rPr>
+          <w:rFonts w:ascii="Segoe UI" w:eastAsia="Times New Roman" w:hAnsi="Segoe UI" w:cs="Segoe UI"/>
+          <w:color w:val="10162F"/>
+          <w:sz w:val="24"/>
+          <w:szCs w:val="24"/>
+        </w:rPr>
+        <w:t>, and </w:t>
+      </w:r>
+      <w:r>
+        <w:rPr>
+          <w:rFonts w:ascii="Consolas" w:eastAsia="Times New Roman" w:hAnsi="Consolas" w:cs="Courier New"/>
+          <w:color w:val="15141F"/>
+          <w:sz w:val="19"/>
+          <w:szCs w:val="19"/>
+          <w:shd w:val="clear" w:color="auto" w:fill="EAE9ED"/>
+        </w:rPr>
+        <w:t>concencus</w:t>
+      </w:r>
+      <w:r>
+        <w:rPr>
+          <w:rFonts w:ascii="Segoe UI" w:eastAsia="Times New Roman" w:hAnsi="Segoe UI" w:cs="Segoe UI"/>
+          <w:color w:val="10162F"/>
+          <w:sz w:val="24"/>
+          <w:szCs w:val="24"/>
+        </w:rPr>
+        <w:t>. The letters inside the first brackets, </w:t>
+      </w:r>
+      <w:r>
+        <w:rPr>
+          <w:rFonts w:ascii="Consolas" w:eastAsia="Times New Roman" w:hAnsi="Consolas" w:cs="Courier New"/>
+          <w:color w:val="15141F"/>
+          <w:sz w:val="19"/>
+          <w:szCs w:val="19"/>
+          <w:shd w:val="clear" w:color="auto" w:fill="EAE9ED"/>
+        </w:rPr>
+        <w:t>s</w:t>
+      </w:r>
+      <w:r>
+        <w:rPr>
+          <w:rFonts w:ascii="Segoe UI" w:eastAsia="Times New Roman" w:hAnsi="Segoe UI" w:cs="Segoe UI"/>
+          <w:color w:val="10162F"/>
+          <w:sz w:val="24"/>
+          <w:szCs w:val="24"/>
+        </w:rPr>
+        <w:t> and </w:t>
+      </w:r>
+      <w:r>
+        <w:rPr>
+          <w:rFonts w:ascii="Consolas" w:eastAsia="Times New Roman" w:hAnsi="Consolas" w:cs="Courier New"/>
+          <w:color w:val="15141F"/>
+          <w:sz w:val="19"/>
+          <w:szCs w:val="19"/>
+          <w:shd w:val="clear" w:color="auto" w:fill="EAE9ED"/>
+        </w:rPr>
+        <w:t>c</w:t>
+      </w:r>
+      <w:r>
+        <w:rPr>
+          <w:rFonts w:ascii="Segoe UI" w:eastAsia="Times New Roman" w:hAnsi="Segoe UI" w:cs="Segoe UI"/>
+          <w:color w:val="10162F"/>
+          <w:sz w:val="24"/>
+          <w:szCs w:val="24"/>
+        </w:rPr>
+        <w:t>, are the different possibilities for the character that comes after </w:t>
+      </w:r>
+      <w:r>
+        <w:rPr>
+          <w:rFonts w:ascii="Consolas" w:eastAsia="Times New Roman" w:hAnsi="Consolas" w:cs="Courier New"/>
+          <w:color w:val="15141F"/>
+          <w:sz w:val="19"/>
+          <w:szCs w:val="19"/>
+          <w:shd w:val="clear" w:color="auto" w:fill="EAE9ED"/>
+        </w:rPr>
+        <w:t>con</w:t>
+      </w:r>
+      <w:r>
+        <w:rPr>
+          <w:rFonts w:ascii="Segoe UI" w:eastAsia="Times New Roman" w:hAnsi="Segoe UI" w:cs="Segoe UI"/>
+          <w:color w:val="10162F"/>
+          <w:sz w:val="24"/>
+          <w:szCs w:val="24"/>
+        </w:rPr>
+        <w:t> and before </w:t>
+      </w:r>
       <w:r>
         <w:rPr>
           <w:rFonts w:ascii="Consolas" w:eastAsia="Times New Roman" w:hAnsi="Consolas" w:cs="Courier New"/>
@@ -1009,129 +1112,14 @@
         </w:rPr>
         <w:t>en</w:t>
       </w:r>
-      <w:proofErr w:type="spellEnd"/>
-      <w:r>
-        <w:rPr>
-          <w:rFonts w:ascii="Consolas" w:eastAsia="Times New Roman" w:hAnsi="Consolas" w:cs="Courier New"/>
-          <w:color w:val="15141F"/>
-          <w:sz w:val="19"/>
-          <w:szCs w:val="19"/>
-          <w:shd w:val="clear" w:color="auto" w:fill="EAE9ED"/>
-        </w:rPr>
-        <w:t>[</w:t>
-      </w:r>
-      <w:proofErr w:type="spellStart"/>
-      <w:r>
-        <w:rPr>
-          <w:rFonts w:ascii="Consolas" w:eastAsia="Times New Roman" w:hAnsi="Consolas" w:cs="Courier New"/>
-          <w:color w:val="15141F"/>
-          <w:sz w:val="19"/>
-          <w:szCs w:val="19"/>
-          <w:shd w:val="clear" w:color="auto" w:fill="EAE9ED"/>
-        </w:rPr>
-        <w:t>sc</w:t>
-      </w:r>
-      <w:proofErr w:type="spellEnd"/>
-      <w:r>
-        <w:rPr>
-          <w:rFonts w:ascii="Consolas" w:eastAsia="Times New Roman" w:hAnsi="Consolas" w:cs="Courier New"/>
-          <w:color w:val="15141F"/>
-          <w:sz w:val="19"/>
-          <w:szCs w:val="19"/>
-          <w:shd w:val="clear" w:color="auto" w:fill="EAE9ED"/>
-        </w:rPr>
-        <w:t>]us</w:t>
-      </w:r>
-      <w:r>
-        <w:rPr>
-          <w:rFonts w:ascii="Segoe UI" w:eastAsia="Times New Roman" w:hAnsi="Segoe UI" w:cs="Segoe UI"/>
-          <w:color w:val="10162F"/>
-          <w:sz w:val="24"/>
-          <w:szCs w:val="24"/>
-        </w:rPr>
-        <w:t> will match </w:t>
-      </w:r>
-      <w:r>
-        <w:rPr>
-          <w:rFonts w:ascii="Consolas" w:eastAsia="Times New Roman" w:hAnsi="Consolas" w:cs="Courier New"/>
-          <w:color w:val="15141F"/>
-          <w:sz w:val="19"/>
-          <w:szCs w:val="19"/>
-          <w:shd w:val="clear" w:color="auto" w:fill="EAE9ED"/>
-        </w:rPr>
-        <w:t>consensus</w:t>
-      </w:r>
-      <w:r>
-        <w:rPr>
-          <w:rFonts w:ascii="Segoe UI" w:eastAsia="Times New Roman" w:hAnsi="Segoe UI" w:cs="Segoe UI"/>
-          <w:color w:val="10162F"/>
-          <w:sz w:val="24"/>
-          <w:szCs w:val="24"/>
-        </w:rPr>
-        <w:t>, the correct spelling of the word, but also match the following three incorrect spellings: </w:t>
-      </w:r>
-      <w:proofErr w:type="spellStart"/>
-      <w:r>
-        <w:rPr>
-          <w:rFonts w:ascii="Consolas" w:eastAsia="Times New Roman" w:hAnsi="Consolas" w:cs="Courier New"/>
-          <w:color w:val="15141F"/>
-          <w:sz w:val="19"/>
-          <w:szCs w:val="19"/>
-          <w:shd w:val="clear" w:color="auto" w:fill="EAE9ED"/>
-        </w:rPr>
-        <w:t>concensus</w:t>
-      </w:r>
-      <w:proofErr w:type="spellEnd"/>
-      <w:r>
-        <w:rPr>
-          <w:rFonts w:ascii="Segoe UI" w:eastAsia="Times New Roman" w:hAnsi="Segoe UI" w:cs="Segoe UI"/>
-          <w:color w:val="10162F"/>
-          <w:sz w:val="24"/>
-          <w:szCs w:val="24"/>
-        </w:rPr>
-        <w:t>, </w:t>
-      </w:r>
-      <w:proofErr w:type="spellStart"/>
-      <w:r>
-        <w:rPr>
-          <w:rFonts w:ascii="Consolas" w:eastAsia="Times New Roman" w:hAnsi="Consolas" w:cs="Courier New"/>
-          <w:color w:val="15141F"/>
-          <w:sz w:val="19"/>
-          <w:szCs w:val="19"/>
-          <w:shd w:val="clear" w:color="auto" w:fill="EAE9ED"/>
-        </w:rPr>
-        <w:t>consencus</w:t>
-      </w:r>
-      <w:proofErr w:type="spellEnd"/>
-      <w:r>
-        <w:rPr>
-          <w:rFonts w:ascii="Segoe UI" w:eastAsia="Times New Roman" w:hAnsi="Segoe UI" w:cs="Segoe UI"/>
-          <w:color w:val="10162F"/>
-          <w:sz w:val="24"/>
-          <w:szCs w:val="24"/>
-        </w:rPr>
-        <w:t>, and </w:t>
-      </w:r>
-      <w:proofErr w:type="spellStart"/>
-      <w:r>
-        <w:rPr>
-          <w:rFonts w:ascii="Consolas" w:eastAsia="Times New Roman" w:hAnsi="Consolas" w:cs="Courier New"/>
-          <w:color w:val="15141F"/>
-          <w:sz w:val="19"/>
-          <w:szCs w:val="19"/>
-          <w:shd w:val="clear" w:color="auto" w:fill="EAE9ED"/>
-        </w:rPr>
-        <w:t>concencus</w:t>
-      </w:r>
-      <w:proofErr w:type="spellEnd"/>
-      <w:r>
-        <w:rPr>
-          <w:rFonts w:ascii="Segoe UI" w:eastAsia="Times New Roman" w:hAnsi="Segoe UI" w:cs="Segoe UI"/>
-          <w:color w:val="10162F"/>
-          <w:sz w:val="24"/>
-          <w:szCs w:val="24"/>
-        </w:rPr>
-        <w:t>. The letters inside the first brackets, </w:t>
+      <w:r>
+        <w:rPr>
+          <w:rFonts w:ascii="Segoe UI" w:eastAsia="Times New Roman" w:hAnsi="Segoe UI" w:cs="Segoe UI"/>
+          <w:color w:val="10162F"/>
+          <w:sz w:val="24"/>
+          <w:szCs w:val="24"/>
+        </w:rPr>
+        <w:t>. Similarly for the second brackets, </w:t>
       </w:r>
       <w:r>
         <w:rPr>
@@ -1169,28 +1157,8 @@
           <w:sz w:val="24"/>
           <w:szCs w:val="24"/>
         </w:rPr>
-        <w:t>, are the different possibilities for the character that comes after </w:t>
-      </w:r>
-      <w:r>
-        <w:rPr>
-          <w:rFonts w:ascii="Consolas" w:eastAsia="Times New Roman" w:hAnsi="Consolas" w:cs="Courier New"/>
-          <w:color w:val="15141F"/>
-          <w:sz w:val="19"/>
-          <w:szCs w:val="19"/>
-          <w:shd w:val="clear" w:color="auto" w:fill="EAE9ED"/>
-        </w:rPr>
-        <w:t>con</w:t>
-      </w:r>
-      <w:r>
-        <w:rPr>
-          <w:rFonts w:ascii="Segoe UI" w:eastAsia="Times New Roman" w:hAnsi="Segoe UI" w:cs="Segoe UI"/>
-          <w:color w:val="10162F"/>
-          <w:sz w:val="24"/>
-          <w:szCs w:val="24"/>
-        </w:rPr>
-        <w:t> and before </w:t>
-      </w:r>
-      <w:proofErr w:type="spellStart"/>
+        <w:t> are the different character possibilities to come after </w:t>
+      </w:r>
       <w:r>
         <w:rPr>
           <w:rFonts w:ascii="Consolas" w:eastAsia="Times New Roman" w:hAnsi="Consolas" w:cs="Courier New"/>
@@ -1201,66 +1169,6 @@
         </w:rPr>
         <w:t>en</w:t>
       </w:r>
-      <w:proofErr w:type="spellEnd"/>
-      <w:r>
-        <w:rPr>
-          <w:rFonts w:ascii="Segoe UI" w:eastAsia="Times New Roman" w:hAnsi="Segoe UI" w:cs="Segoe UI"/>
-          <w:color w:val="10162F"/>
-          <w:sz w:val="24"/>
-          <w:szCs w:val="24"/>
-        </w:rPr>
-        <w:t>. Similarly for the second brackets, </w:t>
-      </w:r>
-      <w:r>
-        <w:rPr>
-          <w:rFonts w:ascii="Consolas" w:eastAsia="Times New Roman" w:hAnsi="Consolas" w:cs="Courier New"/>
-          <w:color w:val="15141F"/>
-          <w:sz w:val="19"/>
-          <w:szCs w:val="19"/>
-          <w:shd w:val="clear" w:color="auto" w:fill="EAE9ED"/>
-        </w:rPr>
-        <w:t>s</w:t>
-      </w:r>
-      <w:r>
-        <w:rPr>
-          <w:rFonts w:ascii="Segoe UI" w:eastAsia="Times New Roman" w:hAnsi="Segoe UI" w:cs="Segoe UI"/>
-          <w:color w:val="10162F"/>
-          <w:sz w:val="24"/>
-          <w:szCs w:val="24"/>
-        </w:rPr>
-        <w:t> and </w:t>
-      </w:r>
-      <w:r>
-        <w:rPr>
-          <w:rFonts w:ascii="Consolas" w:eastAsia="Times New Roman" w:hAnsi="Consolas" w:cs="Courier New"/>
-          <w:color w:val="15141F"/>
-          <w:sz w:val="19"/>
-          <w:szCs w:val="19"/>
-          <w:shd w:val="clear" w:color="auto" w:fill="EAE9ED"/>
-        </w:rPr>
-        <w:t>c</w:t>
-      </w:r>
-      <w:r>
-        <w:rPr>
-          <w:rFonts w:ascii="Segoe UI" w:eastAsia="Times New Roman" w:hAnsi="Segoe UI" w:cs="Segoe UI"/>
-          <w:color w:val="10162F"/>
-          <w:sz w:val="24"/>
-          <w:szCs w:val="24"/>
-        </w:rPr>
-        <w:t> are the different character possibilities to come after </w:t>
-      </w:r>
-      <w:proofErr w:type="spellStart"/>
-      <w:r>
-        <w:rPr>
-          <w:rFonts w:ascii="Consolas" w:eastAsia="Times New Roman" w:hAnsi="Consolas" w:cs="Courier New"/>
-          <w:color w:val="15141F"/>
-          <w:sz w:val="19"/>
-          <w:szCs w:val="19"/>
-          <w:shd w:val="clear" w:color="auto" w:fill="EAE9ED"/>
-        </w:rPr>
-        <w:t>en</w:t>
-      </w:r>
-      <w:proofErr w:type="spellEnd"/>
       <w:r>
         <w:rPr>
           <w:rFonts w:ascii="Segoe UI" w:eastAsia="Times New Roman" w:hAnsi="Segoe UI" w:cs="Segoe UI"/>
@@ -1301,25 +1209,14 @@
           <w:szCs w:val="24"/>
         </w:rPr>
       </w:pPr>
-      <w:proofErr w:type="gramStart"/>
-      <w:r>
-        <w:rPr>
-          <w:rFonts w:ascii="Segoe UI" w:eastAsia="Times New Roman" w:hAnsi="Segoe UI" w:cs="Segoe UI"/>
-          <w:color w:val="10162F"/>
-          <w:sz w:val="24"/>
-          <w:szCs w:val="24"/>
-        </w:rPr>
-        <w:t>Thus</w:t>
-      </w:r>
-      <w:proofErr w:type="gramEnd"/>
-      <w:r>
-        <w:rPr>
-          <w:rFonts w:ascii="Segoe UI" w:eastAsia="Times New Roman" w:hAnsi="Segoe UI" w:cs="Segoe UI"/>
-          <w:color w:val="10162F"/>
-          <w:sz w:val="24"/>
-          <w:szCs w:val="24"/>
-        </w:rPr>
-        <w:t xml:space="preserve"> the regex </w:t>
+      <w:r>
+        <w:rPr>
+          <w:rFonts w:ascii="Segoe UI" w:eastAsia="Times New Roman" w:hAnsi="Segoe UI" w:cs="Segoe UI"/>
+          <w:color w:val="10162F"/>
+          <w:sz w:val="24"/>
+          <w:szCs w:val="24"/>
+        </w:rPr>
+        <w:t>Thus the regex </w:t>
       </w:r>
       <w:r>
         <w:rPr>
@@ -1554,27 +1451,7 @@
           <w:sz w:val="24"/>
           <w:szCs w:val="24"/>
         </w:rPr>
-        <w:t xml:space="preserve">. </w:t>
-      </w:r>
-      <w:proofErr w:type="gramStart"/>
-      <w:r>
-        <w:rPr>
-          <w:rFonts w:ascii="Segoe UI" w:eastAsia="Times New Roman" w:hAnsi="Segoe UI" w:cs="Segoe UI"/>
-          <w:color w:val="10162F"/>
-          <w:sz w:val="24"/>
-          <w:szCs w:val="24"/>
-        </w:rPr>
-        <w:t>Thus</w:t>
-      </w:r>
-      <w:proofErr w:type="gramEnd"/>
-      <w:r>
-        <w:rPr>
-          <w:rFonts w:ascii="Segoe UI" w:eastAsia="Times New Roman" w:hAnsi="Segoe UI" w:cs="Segoe UI"/>
-          <w:color w:val="10162F"/>
-          <w:sz w:val="24"/>
-          <w:szCs w:val="24"/>
-        </w:rPr>
-        <w:t xml:space="preserve"> the regex </w:t>
+        <w:t>. Thus the regex </w:t>
       </w:r>
       <w:r>
         <w:rPr>
@@ -1782,21 +1659,7 @@
         <w:rPr>
           <w:shd w:val="clear" w:color="auto" w:fill="FFFFFF"/>
         </w:rPr>
-        <w:t>[</w:t>
-      </w:r>
-      <w:proofErr w:type="spellStart"/>
-      <w:r>
-        <w:rPr>
-          <w:shd w:val="clear" w:color="auto" w:fill="FFFFFF"/>
-        </w:rPr>
-        <w:t>chr</w:t>
-      </w:r>
-      <w:proofErr w:type="spellEnd"/>
-      <w:r>
-        <w:rPr>
-          <w:shd w:val="clear" w:color="auto" w:fill="FFFFFF"/>
-        </w:rPr>
-        <w:t>]at</w:t>
+        <w:t>[chr]at</w:t>
       </w:r>
       <w:r>
         <w:rPr>
@@ -1983,17 +1846,7 @@
           <w:sz w:val="24"/>
           <w:szCs w:val="24"/>
         </w:rPr>
-        <w:t xml:space="preserve">Sometimes we don’t care exactly WHAT characters are in a text, just that there are SOME characters. Enter the </w:t>
-      </w:r>
-      <w:proofErr w:type="gramStart"/>
-      <w:r>
-        <w:rPr>
-          <w:rFonts w:ascii="Segoe UI" w:eastAsia="Times New Roman" w:hAnsi="Segoe UI" w:cs="Segoe UI"/>
-          <w:color w:val="10162F"/>
-          <w:sz w:val="24"/>
-          <w:szCs w:val="24"/>
-        </w:rPr>
-        <w:t>wildcard </w:t>
+        <w:t>Sometimes we don’t care exactly WHAT characters are in a text, just that there are SOME characters. Enter the wildcard </w:t>
       </w:r>
       <w:r>
         <w:rPr>
@@ -2005,7 +1858,6 @@
         </w:rPr>
         <w:t>.</w:t>
       </w:r>
-      <w:proofErr w:type="gramEnd"/>
       <w:r>
         <w:rPr>
           <w:rFonts w:ascii="Segoe UI" w:eastAsia="Times New Roman" w:hAnsi="Segoe UI" w:cs="Segoe UI"/>
@@ -2123,29 +1975,7 @@
           <w:szCs w:val="19"/>
           <w:shd w:val="clear" w:color="auto" w:fill="EAE9ED"/>
         </w:rPr>
-        <w:t xml:space="preserve">I </w:t>
-      </w:r>
-      <w:proofErr w:type="gramStart"/>
-      <w:r>
-        <w:rPr>
-          <w:rFonts w:ascii="Consolas" w:eastAsia="Times New Roman" w:hAnsi="Consolas" w:cs="Courier New"/>
-          <w:color w:val="15141F"/>
-          <w:sz w:val="19"/>
-          <w:szCs w:val="19"/>
-          <w:shd w:val="clear" w:color="auto" w:fill="EAE9ED"/>
-        </w:rPr>
-        <w:t>ate .</w:t>
-      </w:r>
-      <w:proofErr w:type="gramEnd"/>
-      <w:r>
-        <w:rPr>
-          <w:rFonts w:ascii="Consolas" w:eastAsia="Times New Roman" w:hAnsi="Consolas" w:cs="Courier New"/>
-          <w:color w:val="15141F"/>
-          <w:sz w:val="19"/>
-          <w:szCs w:val="19"/>
-          <w:shd w:val="clear" w:color="auto" w:fill="EAE9ED"/>
-        </w:rPr>
-        <w:t xml:space="preserve"> bananas</w:t>
+        <w:t>I ate . bananas</w:t>
       </w:r>
       <w:r>
         <w:rPr>
@@ -2213,17 +2043,7 @@
           <w:sz w:val="24"/>
           <w:szCs w:val="24"/>
         </w:rPr>
-        <w:t>What happens if we want to match an actual period</w:t>
-      </w:r>
-      <w:proofErr w:type="gramStart"/>
-      <w:r>
-        <w:rPr>
-          <w:rFonts w:ascii="Segoe UI" w:eastAsia="Times New Roman" w:hAnsi="Segoe UI" w:cs="Segoe UI"/>
-          <w:color w:val="10162F"/>
-          <w:sz w:val="24"/>
-          <w:szCs w:val="24"/>
-        </w:rPr>
-        <w:t>, </w:t>
+        <w:t>What happens if we want to match an actual period, </w:t>
       </w:r>
       <w:r>
         <w:rPr>
@@ -2235,7 +2055,6 @@
         </w:rPr>
         <w:t>.</w:t>
       </w:r>
-      <w:proofErr w:type="gramEnd"/>
       <w:r>
         <w:rPr>
           <w:rFonts w:ascii="Segoe UI" w:eastAsia="Times New Roman" w:hAnsi="Segoe UI" w:cs="Segoe UI"/>
@@ -2262,17 +2081,7 @@
           <w:sz w:val="24"/>
           <w:szCs w:val="24"/>
         </w:rPr>
-        <w:t xml:space="preserve">, to escape the wildcard functionality of </w:t>
-      </w:r>
-      <w:proofErr w:type="gramStart"/>
-      <w:r>
-        <w:rPr>
-          <w:rFonts w:ascii="Segoe UI" w:eastAsia="Times New Roman" w:hAnsi="Segoe UI" w:cs="Segoe UI"/>
-          <w:color w:val="10162F"/>
-          <w:sz w:val="24"/>
-          <w:szCs w:val="24"/>
-        </w:rPr>
-        <w:t>the </w:t>
+        <w:t>, to escape the wildcard functionality of the </w:t>
       </w:r>
       <w:r>
         <w:rPr>
@@ -2284,7 +2093,6 @@
         </w:rPr>
         <w:t>.</w:t>
       </w:r>
-      <w:proofErr w:type="gramEnd"/>
       <w:r>
         <w:rPr>
           <w:rFonts w:ascii="Segoe UI" w:eastAsia="Times New Roman" w:hAnsi="Segoe UI" w:cs="Segoe UI"/>
@@ -2321,18 +2129,7 @@
           <w:szCs w:val="19"/>
           <w:shd w:val="clear" w:color="auto" w:fill="EAE9ED"/>
         </w:rPr>
-        <w:t xml:space="preserve">Howler monkeys are really </w:t>
-      </w:r>
-      <w:proofErr w:type="gramStart"/>
-      <w:r>
-        <w:rPr>
-          <w:rFonts w:ascii="Consolas" w:eastAsia="Times New Roman" w:hAnsi="Consolas" w:cs="Courier New"/>
-          <w:color w:val="15141F"/>
-          <w:sz w:val="19"/>
-          <w:szCs w:val="19"/>
-          <w:shd w:val="clear" w:color="auto" w:fill="EAE9ED"/>
-        </w:rPr>
-        <w:t>lazy.</w:t>
+        <w:t>Howler monkeys are really lazy.</w:t>
       </w:r>
       <w:r>
         <w:rPr>
@@ -2343,7 +2140,6 @@
         </w:rPr>
         <w:t>.</w:t>
       </w:r>
-      <w:proofErr w:type="gramEnd"/>
     </w:p>
     <w:p/>
     <w:p>
@@ -2549,29 +2345,7 @@
           <w:szCs w:val="19"/>
           <w:shd w:val="clear" w:color="auto" w:fill="EAE9ED"/>
         </w:rPr>
-        <w:t>[</w:t>
-      </w:r>
-      <w:proofErr w:type="spellStart"/>
-      <w:r>
-        <w:rPr>
-          <w:rFonts w:ascii="Consolas" w:eastAsia="Times New Roman" w:hAnsi="Consolas" w:cs="Courier New"/>
-          <w:color w:val="15141F"/>
-          <w:sz w:val="19"/>
-          <w:szCs w:val="19"/>
-          <w:shd w:val="clear" w:color="auto" w:fill="EAE9ED"/>
-        </w:rPr>
-        <w:t>abc</w:t>
-      </w:r>
-      <w:proofErr w:type="spellEnd"/>
-      <w:r>
-        <w:rPr>
-          <w:rFonts w:ascii="Consolas" w:eastAsia="Times New Roman" w:hAnsi="Consolas" w:cs="Courier New"/>
-          <w:color w:val="15141F"/>
-          <w:sz w:val="19"/>
-          <w:szCs w:val="19"/>
-          <w:shd w:val="clear" w:color="auto" w:fill="EAE9ED"/>
-        </w:rPr>
-        <w:t>]</w:t>
+        <w:t>[abc]</w:t>
       </w:r>
       <w:r>
         <w:rPr>
@@ -2726,20 +2500,8 @@
           <w:szCs w:val="19"/>
           <w:shd w:val="clear" w:color="auto" w:fill="EAE9ED"/>
         </w:rPr>
-        <w:t>I adopted [2-9] [b-</w:t>
-      </w:r>
-      <w:proofErr w:type="gramStart"/>
-      <w:r>
-        <w:rPr>
-          <w:rFonts w:ascii="Consolas" w:eastAsia="Times New Roman" w:hAnsi="Consolas" w:cs="Courier New"/>
-          <w:color w:val="15141F"/>
-          <w:sz w:val="19"/>
-          <w:szCs w:val="19"/>
-          <w:shd w:val="clear" w:color="auto" w:fill="EAE9ED"/>
-        </w:rPr>
-        <w:t>h]ats</w:t>
-      </w:r>
-      <w:proofErr w:type="gramEnd"/>
+        <w:t>I adopted [2-9] [b-h]ats</w:t>
+      </w:r>
       <w:r>
         <w:rPr>
           <w:rFonts w:ascii="Segoe UI" w:eastAsia="Times New Roman" w:hAnsi="Segoe UI" w:cs="Segoe UI"/>
@@ -2987,15 +2749,7 @@
     <w:p/>
     <w:p>
       <w:r>
-        <w:t>[c-</w:t>
-      </w:r>
-      <w:proofErr w:type="gramStart"/>
-      <w:r>
-        <w:t>e][</w:t>
-      </w:r>
-      <w:proofErr w:type="gramEnd"/>
-      <w:r>
-        <w:t>l-u][[b-k]</w:t>
+        <w:t>[c-e][l-u][[b-k]</w:t>
       </w:r>
       <w:r>
         <w:t xml:space="preserve"> matches </w:t>
@@ -3359,47 +3113,7 @@
           <w:sz w:val="24"/>
           <w:szCs w:val="24"/>
         </w:rPr>
-        <w:t xml:space="preserve"> matches a digit character, followed by a whitespace character, followed by </w:t>
-      </w:r>
-      <w:proofErr w:type="gramStart"/>
-      <w:r>
-        <w:rPr>
-          <w:rFonts w:ascii="Segoe UI" w:eastAsia="Times New Roman" w:hAnsi="Segoe UI" w:cs="Segoe UI"/>
-          <w:color w:val="10162F"/>
-          <w:sz w:val="24"/>
-          <w:szCs w:val="24"/>
-        </w:rPr>
-        <w:t>7 word</w:t>
-      </w:r>
-      <w:proofErr w:type="gramEnd"/>
-      <w:r>
-        <w:rPr>
-          <w:rFonts w:ascii="Segoe UI" w:eastAsia="Times New Roman" w:hAnsi="Segoe UI" w:cs="Segoe UI"/>
-          <w:color w:val="10162F"/>
-          <w:sz w:val="24"/>
-          <w:szCs w:val="24"/>
-        </w:rPr>
-        <w:t xml:space="preserve"> characters. </w:t>
-      </w:r>
-      <w:proofErr w:type="gramStart"/>
-      <w:r>
-        <w:rPr>
-          <w:rFonts w:ascii="Segoe UI" w:eastAsia="Times New Roman" w:hAnsi="Segoe UI" w:cs="Segoe UI"/>
-          <w:color w:val="10162F"/>
-          <w:sz w:val="24"/>
-          <w:szCs w:val="24"/>
-        </w:rPr>
-        <w:t>Thus</w:t>
-      </w:r>
-      <w:proofErr w:type="gramEnd"/>
-      <w:r>
-        <w:rPr>
-          <w:rFonts w:ascii="Segoe UI" w:eastAsia="Times New Roman" w:hAnsi="Segoe UI" w:cs="Segoe UI"/>
-          <w:color w:val="10162F"/>
-          <w:sz w:val="24"/>
-          <w:szCs w:val="24"/>
-        </w:rPr>
-        <w:t xml:space="preserve"> the regex completely matches the text </w:t>
+        <w:t> matches a digit character, followed by a whitespace character, followed by 7 word characters. Thus the regex completely matches the text </w:t>
       </w:r>
       <w:r>
         <w:rPr>
@@ -3516,27 +3230,7 @@
           <w:sz w:val="24"/>
           <w:szCs w:val="24"/>
         </w:rPr>
-        <w:t xml:space="preserve">! These </w:t>
-      </w:r>
-      <w:proofErr w:type="spellStart"/>
-      <w:r>
-        <w:rPr>
-          <w:rFonts w:ascii="Segoe UI" w:eastAsia="Times New Roman" w:hAnsi="Segoe UI" w:cs="Segoe UI"/>
-          <w:color w:val="10162F"/>
-          <w:sz w:val="24"/>
-          <w:szCs w:val="24"/>
-        </w:rPr>
-        <w:t>shorthands</w:t>
-      </w:r>
-      <w:proofErr w:type="spellEnd"/>
-      <w:r>
-        <w:rPr>
-          <w:rFonts w:ascii="Segoe UI" w:eastAsia="Times New Roman" w:hAnsi="Segoe UI" w:cs="Segoe UI"/>
-          <w:color w:val="10162F"/>
-          <w:sz w:val="24"/>
-          <w:szCs w:val="24"/>
-        </w:rPr>
-        <w:t xml:space="preserve"> will match any character that is NOT in the regular shorthand classes. These negated shorthand classes include:</w:t>
+        <w:t>! These shorthands will match any character that is NOT in the regular shorthand classes. These negated shorthand classes include:</w:t>
       </w:r>
     </w:p>
     <w:p>
@@ -3884,7 +3578,6 @@
         </w:rPr>
         <w:t> using the regex </w:t>
       </w:r>
-      <w:proofErr w:type="spellStart"/>
       <w:r>
         <w:rPr>
           <w:rFonts w:ascii="Consolas" w:eastAsia="Times New Roman" w:hAnsi="Consolas" w:cs="Courier New"/>
@@ -3895,7 +3588,6 @@
         </w:rPr>
         <w:t>baboons|gorillas</w:t>
       </w:r>
-      <w:proofErr w:type="spellEnd"/>
       <w:r>
         <w:rPr>
           <w:rFonts w:ascii="Segoe UI" w:eastAsia="Times New Roman" w:hAnsi="Segoe UI" w:cs="Segoe UI"/>
@@ -3943,27 +3635,7 @@
           <w:sz w:val="24"/>
           <w:szCs w:val="24"/>
         </w:rPr>
-        <w:t xml:space="preserve">But what if we want to match the whole piece of </w:t>
-      </w:r>
-      <w:proofErr w:type="gramStart"/>
-      <w:r>
-        <w:rPr>
-          <w:rFonts w:ascii="Segoe UI" w:eastAsia="Times New Roman" w:hAnsi="Segoe UI" w:cs="Segoe UI"/>
-          <w:color w:val="10162F"/>
-          <w:sz w:val="24"/>
-          <w:szCs w:val="24"/>
-        </w:rPr>
-        <w:t>text</w:t>
-      </w:r>
-      <w:proofErr w:type="gramEnd"/>
-      <w:r>
-        <w:rPr>
-          <w:rFonts w:ascii="Segoe UI" w:eastAsia="Times New Roman" w:hAnsi="Segoe UI" w:cs="Segoe UI"/>
-          <w:color w:val="10162F"/>
-          <w:sz w:val="24"/>
-          <w:szCs w:val="24"/>
-        </w:rPr>
-        <w:t> </w:t>
+        <w:t>But what if we want to match the whole piece of text </w:t>
       </w:r>
       <w:r>
         <w:rPr>
@@ -4011,20 +3683,8 @@
           <w:szCs w:val="19"/>
           <w:shd w:val="clear" w:color="auto" w:fill="EAE9ED"/>
         </w:rPr>
-        <w:t xml:space="preserve">I love </w:t>
-      </w:r>
-      <w:proofErr w:type="spellStart"/>
-      <w:r>
-        <w:rPr>
-          <w:rFonts w:ascii="Consolas" w:eastAsia="Times New Roman" w:hAnsi="Consolas" w:cs="Courier New"/>
-          <w:color w:val="15141F"/>
-          <w:sz w:val="19"/>
-          <w:szCs w:val="19"/>
-          <w:shd w:val="clear" w:color="auto" w:fill="EAE9ED"/>
-        </w:rPr>
-        <w:t>baboons|gorillas</w:t>
-      </w:r>
-      <w:proofErr w:type="spellEnd"/>
+        <w:t>I love baboons|gorillas</w:t>
+      </w:r>
       <w:r>
         <w:rPr>
           <w:rFonts w:ascii="Segoe UI" w:eastAsia="Times New Roman" w:hAnsi="Segoe UI" w:cs="Segoe UI"/>
@@ -4173,7 +3833,6 @@
         </w:rPr>
         <w:t>, denoted with the open parenthesis </w:t>
       </w:r>
-      <w:proofErr w:type="gramStart"/>
       <w:r>
         <w:rPr>
           <w:rFonts w:ascii="Consolas" w:eastAsia="Times New Roman" w:hAnsi="Consolas" w:cs="Courier New"/>
@@ -4191,17 +3850,7 @@
           <w:sz w:val="24"/>
           <w:szCs w:val="24"/>
         </w:rPr>
-        <w:t> and</w:t>
-      </w:r>
-      <w:proofErr w:type="gramEnd"/>
-      <w:r>
-        <w:rPr>
-          <w:rFonts w:ascii="Segoe UI" w:eastAsia="Times New Roman" w:hAnsi="Segoe UI" w:cs="Segoe UI"/>
-          <w:color w:val="10162F"/>
-          <w:sz w:val="24"/>
-          <w:szCs w:val="24"/>
-        </w:rPr>
-        <w:t xml:space="preserve"> the closing parenthesis </w:t>
+        <w:t> and the closing parenthesis </w:t>
       </w:r>
       <w:r>
         <w:rPr>
@@ -4251,29 +3900,7 @@
           <w:szCs w:val="19"/>
           <w:shd w:val="clear" w:color="auto" w:fill="EAE9ED"/>
         </w:rPr>
-        <w:t>I love (</w:t>
-      </w:r>
-      <w:proofErr w:type="spellStart"/>
-      <w:r>
-        <w:rPr>
-          <w:rFonts w:ascii="Consolas" w:eastAsia="Times New Roman" w:hAnsi="Consolas" w:cs="Courier New"/>
-          <w:color w:val="15141F"/>
-          <w:sz w:val="19"/>
-          <w:szCs w:val="19"/>
-          <w:shd w:val="clear" w:color="auto" w:fill="EAE9ED"/>
-        </w:rPr>
-        <w:t>baboons|gorillas</w:t>
-      </w:r>
-      <w:proofErr w:type="spellEnd"/>
-      <w:r>
-        <w:rPr>
-          <w:rFonts w:ascii="Consolas" w:eastAsia="Times New Roman" w:hAnsi="Consolas" w:cs="Courier New"/>
-          <w:color w:val="15141F"/>
-          <w:sz w:val="19"/>
-          <w:szCs w:val="19"/>
-          <w:shd w:val="clear" w:color="auto" w:fill="EAE9ED"/>
-        </w:rPr>
-        <w:t>)</w:t>
+        <w:t>I love (baboons|gorillas)</w:t>
       </w:r>
       <w:r>
         <w:rPr>
@@ -4425,15 +4052,7 @@
     <w:p/>
     <w:p>
       <w:r>
-        <w:t>(</w:t>
-      </w:r>
-      <w:proofErr w:type="spellStart"/>
-      <w:r>
-        <w:t>puppies|kitty</w:t>
-      </w:r>
-      <w:proofErr w:type="spellEnd"/>
-      <w:r>
-        <w:t xml:space="preserve"> cats) are my favorite!</w:t>
+        <w:t>(puppies|kitty cats) are my favorite!</w:t>
       </w:r>
       <w:r>
         <w:t xml:space="preserve"> Matches</w:t>
@@ -4545,27 +4164,7 @@
           <w:sz w:val="24"/>
           <w:szCs w:val="24"/>
         </w:rPr>
-        <w:t xml:space="preserve">Here’s where things start to get really interesting. So </w:t>
-      </w:r>
-      <w:proofErr w:type="gramStart"/>
-      <w:r>
-        <w:rPr>
-          <w:rFonts w:ascii="Segoe UI" w:eastAsia="Times New Roman" w:hAnsi="Segoe UI" w:cs="Segoe UI"/>
-          <w:color w:val="10162F"/>
-          <w:sz w:val="24"/>
-          <w:szCs w:val="24"/>
-        </w:rPr>
-        <w:t>far</w:t>
-      </w:r>
-      <w:proofErr w:type="gramEnd"/>
-      <w:r>
-        <w:rPr>
-          <w:rFonts w:ascii="Segoe UI" w:eastAsia="Times New Roman" w:hAnsi="Segoe UI" w:cs="Segoe UI"/>
-          <w:color w:val="10162F"/>
-          <w:sz w:val="24"/>
-          <w:szCs w:val="24"/>
-        </w:rPr>
-        <w:t xml:space="preserve"> we have only matched text on a character by character basis. But instead of writing the regex </w:t>
+        <w:t>Here’s where things start to get really interesting. So far we have only matched text on a character by character basis. But instead of writing the regex </w:t>
       </w:r>
       <w:r>
         <w:rPr>
@@ -4584,27 +4183,7 @@
           <w:sz w:val="24"/>
           <w:szCs w:val="24"/>
         </w:rPr>
-        <w:t xml:space="preserve">, which would match </w:t>
-      </w:r>
-      <w:proofErr w:type="gramStart"/>
-      <w:r>
-        <w:rPr>
-          <w:rFonts w:ascii="Segoe UI" w:eastAsia="Times New Roman" w:hAnsi="Segoe UI" w:cs="Segoe UI"/>
-          <w:color w:val="10162F"/>
-          <w:sz w:val="24"/>
-          <w:szCs w:val="24"/>
-        </w:rPr>
-        <w:t>6 word</w:t>
-      </w:r>
-      <w:proofErr w:type="gramEnd"/>
-      <w:r>
-        <w:rPr>
-          <w:rFonts w:ascii="Segoe UI" w:eastAsia="Times New Roman" w:hAnsi="Segoe UI" w:cs="Segoe UI"/>
-          <w:color w:val="10162F"/>
-          <w:sz w:val="24"/>
-          <w:szCs w:val="24"/>
-        </w:rPr>
-        <w:t xml:space="preserve"> characters, followed by a whitespace character, and then followed by more 6 word characters, such as in the text </w:t>
+        <w:t>, which would match 6 word characters, followed by a whitespace character, and then followed by more 6 word characters, such as in the text </w:t>
       </w:r>
       <w:r>
         <w:rPr>
@@ -4711,29 +4290,7 @@
           <w:szCs w:val="19"/>
           <w:shd w:val="clear" w:color="auto" w:fill="EAE9ED"/>
         </w:rPr>
-        <w:t>\</w:t>
-      </w:r>
-      <w:proofErr w:type="gramStart"/>
-      <w:r>
-        <w:rPr>
-          <w:rFonts w:ascii="Consolas" w:eastAsia="Times New Roman" w:hAnsi="Consolas" w:cs="Courier New"/>
-          <w:color w:val="15141F"/>
-          <w:sz w:val="19"/>
-          <w:szCs w:val="19"/>
-          <w:shd w:val="clear" w:color="auto" w:fill="EAE9ED"/>
-        </w:rPr>
-        <w:t>w{</w:t>
-      </w:r>
-      <w:proofErr w:type="gramEnd"/>
-      <w:r>
-        <w:rPr>
-          <w:rFonts w:ascii="Consolas" w:eastAsia="Times New Roman" w:hAnsi="Consolas" w:cs="Courier New"/>
-          <w:color w:val="15141F"/>
-          <w:sz w:val="19"/>
-          <w:szCs w:val="19"/>
-          <w:shd w:val="clear" w:color="auto" w:fill="EAE9ED"/>
-        </w:rPr>
-        <w:t>3}</w:t>
+        <w:t>\w{3}</w:t>
       </w:r>
       <w:r>
         <w:rPr>
@@ -4788,29 +4345,7 @@
           <w:szCs w:val="19"/>
           <w:shd w:val="clear" w:color="auto" w:fill="EAE9ED"/>
         </w:rPr>
-        <w:t>\</w:t>
-      </w:r>
-      <w:proofErr w:type="gramStart"/>
-      <w:r>
-        <w:rPr>
-          <w:rFonts w:ascii="Consolas" w:eastAsia="Times New Roman" w:hAnsi="Consolas" w:cs="Courier New"/>
-          <w:color w:val="15141F"/>
-          <w:sz w:val="19"/>
-          <w:szCs w:val="19"/>
-          <w:shd w:val="clear" w:color="auto" w:fill="EAE9ED"/>
-        </w:rPr>
-        <w:t>w{</w:t>
-      </w:r>
-      <w:proofErr w:type="gramEnd"/>
-      <w:r>
-        <w:rPr>
-          <w:rFonts w:ascii="Consolas" w:eastAsia="Times New Roman" w:hAnsi="Consolas" w:cs="Courier New"/>
-          <w:color w:val="15141F"/>
-          <w:sz w:val="19"/>
-          <w:szCs w:val="19"/>
-          <w:shd w:val="clear" w:color="auto" w:fill="EAE9ED"/>
-        </w:rPr>
-        <w:t>4,7}</w:t>
+        <w:t>\w{4,7}</w:t>
       </w:r>
       <w:r>
         <w:rPr>
@@ -4882,39 +4417,15 @@
         </w:rPr>
         <w:t>The regex </w:t>
       </w:r>
-      <w:proofErr w:type="spellStart"/>
-      <w:proofErr w:type="gramStart"/>
-      <w:r>
-        <w:rPr>
-          <w:rFonts w:ascii="Consolas" w:eastAsia="Times New Roman" w:hAnsi="Consolas" w:cs="Courier New"/>
-          <w:color w:val="15141F"/>
-          <w:sz w:val="19"/>
-          <w:szCs w:val="19"/>
-          <w:shd w:val="clear" w:color="auto" w:fill="EAE9ED"/>
-        </w:rPr>
-        <w:t>roa</w:t>
-      </w:r>
-      <w:proofErr w:type="spellEnd"/>
-      <w:r>
-        <w:rPr>
-          <w:rFonts w:ascii="Consolas" w:eastAsia="Times New Roman" w:hAnsi="Consolas" w:cs="Courier New"/>
-          <w:color w:val="15141F"/>
-          <w:sz w:val="19"/>
-          <w:szCs w:val="19"/>
-          <w:shd w:val="clear" w:color="auto" w:fill="EAE9ED"/>
-        </w:rPr>
-        <w:t>{</w:t>
-      </w:r>
-      <w:proofErr w:type="gramEnd"/>
-      <w:r>
-        <w:rPr>
-          <w:rFonts w:ascii="Consolas" w:eastAsia="Times New Roman" w:hAnsi="Consolas" w:cs="Courier New"/>
-          <w:color w:val="15141F"/>
-          <w:sz w:val="19"/>
-          <w:szCs w:val="19"/>
-          <w:shd w:val="clear" w:color="auto" w:fill="EAE9ED"/>
-        </w:rPr>
-        <w:t>3}r</w:t>
+      <w:r>
+        <w:rPr>
+          <w:rFonts w:ascii="Consolas" w:eastAsia="Times New Roman" w:hAnsi="Consolas" w:cs="Courier New"/>
+          <w:color w:val="15141F"/>
+          <w:sz w:val="19"/>
+          <w:szCs w:val="19"/>
+          <w:shd w:val="clear" w:color="auto" w:fill="EAE9ED"/>
+        </w:rPr>
+        <w:t>roa{3}r</w:t>
       </w:r>
       <w:r>
         <w:rPr>
@@ -4925,7 +4436,6 @@
         </w:rPr>
         <w:t> will match the characters </w:t>
       </w:r>
-      <w:proofErr w:type="spellStart"/>
       <w:r>
         <w:rPr>
           <w:rFonts w:ascii="Consolas" w:eastAsia="Times New Roman" w:hAnsi="Consolas" w:cs="Courier New"/>
@@ -4936,7 +4446,6 @@
         </w:rPr>
         <w:t>ro</w:t>
       </w:r>
-      <w:proofErr w:type="spellEnd"/>
       <w:r>
         <w:rPr>
           <w:rFonts w:ascii="Segoe UI" w:eastAsia="Times New Roman" w:hAnsi="Segoe UI" w:cs="Segoe UI"/>
@@ -5003,7 +4512,6 @@
         </w:rPr>
         <w:t>, such as in the text </w:t>
       </w:r>
-      <w:proofErr w:type="spellStart"/>
       <w:r>
         <w:rPr>
           <w:rFonts w:ascii="Consolas" w:eastAsia="Times New Roman" w:hAnsi="Consolas" w:cs="Courier New"/>
@@ -5014,7 +4522,6 @@
         </w:rPr>
         <w:t>roaaar</w:t>
       </w:r>
-      <w:proofErr w:type="spellEnd"/>
       <w:r>
         <w:rPr>
           <w:rFonts w:ascii="Segoe UI" w:eastAsia="Times New Roman" w:hAnsi="Segoe UI" w:cs="Segoe UI"/>
@@ -5024,39 +4531,15 @@
         </w:rPr>
         <w:t>. The regex </w:t>
       </w:r>
-      <w:proofErr w:type="spellStart"/>
-      <w:proofErr w:type="gramStart"/>
-      <w:r>
-        <w:rPr>
-          <w:rFonts w:ascii="Consolas" w:eastAsia="Times New Roman" w:hAnsi="Consolas" w:cs="Courier New"/>
-          <w:color w:val="15141F"/>
-          <w:sz w:val="19"/>
-          <w:szCs w:val="19"/>
-          <w:shd w:val="clear" w:color="auto" w:fill="EAE9ED"/>
-        </w:rPr>
-        <w:t>roa</w:t>
-      </w:r>
-      <w:proofErr w:type="spellEnd"/>
-      <w:r>
-        <w:rPr>
-          <w:rFonts w:ascii="Consolas" w:eastAsia="Times New Roman" w:hAnsi="Consolas" w:cs="Courier New"/>
-          <w:color w:val="15141F"/>
-          <w:sz w:val="19"/>
-          <w:szCs w:val="19"/>
-          <w:shd w:val="clear" w:color="auto" w:fill="EAE9ED"/>
-        </w:rPr>
-        <w:t>{</w:t>
-      </w:r>
-      <w:proofErr w:type="gramEnd"/>
-      <w:r>
-        <w:rPr>
-          <w:rFonts w:ascii="Consolas" w:eastAsia="Times New Roman" w:hAnsi="Consolas" w:cs="Courier New"/>
-          <w:color w:val="15141F"/>
-          <w:sz w:val="19"/>
-          <w:szCs w:val="19"/>
-          <w:shd w:val="clear" w:color="auto" w:fill="EAE9ED"/>
-        </w:rPr>
-        <w:t>3,7}r</w:t>
+      <w:r>
+        <w:rPr>
+          <w:rFonts w:ascii="Consolas" w:eastAsia="Times New Roman" w:hAnsi="Consolas" w:cs="Courier New"/>
+          <w:color w:val="15141F"/>
+          <w:sz w:val="19"/>
+          <w:szCs w:val="19"/>
+          <w:shd w:val="clear" w:color="auto" w:fill="EAE9ED"/>
+        </w:rPr>
+        <w:t>roa{3,7}r</w:t>
       </w:r>
       <w:r>
         <w:rPr>
@@ -5067,7 +4550,6 @@
         </w:rPr>
         <w:t> will match the characters </w:t>
       </w:r>
-      <w:proofErr w:type="spellStart"/>
       <w:r>
         <w:rPr>
           <w:rFonts w:ascii="Consolas" w:eastAsia="Times New Roman" w:hAnsi="Consolas" w:cs="Courier New"/>
@@ -5078,7 +4560,6 @@
         </w:rPr>
         <w:t>ro</w:t>
       </w:r>
-      <w:proofErr w:type="spellEnd"/>
       <w:r>
         <w:rPr>
           <w:rFonts w:ascii="Segoe UI" w:eastAsia="Times New Roman" w:hAnsi="Segoe UI" w:cs="Segoe UI"/>
@@ -5223,7 +4704,6 @@
         </w:rPr>
         <w:t>, matching the strings </w:t>
       </w:r>
-      <w:proofErr w:type="spellStart"/>
       <w:r>
         <w:rPr>
           <w:rFonts w:ascii="Consolas" w:eastAsia="Times New Roman" w:hAnsi="Consolas" w:cs="Courier New"/>
@@ -5234,7 +4714,6 @@
         </w:rPr>
         <w:t>roaaar</w:t>
       </w:r>
-      <w:proofErr w:type="spellEnd"/>
       <w:r>
         <w:rPr>
           <w:rFonts w:ascii="Segoe UI" w:eastAsia="Times New Roman" w:hAnsi="Segoe UI" w:cs="Segoe UI"/>
@@ -5244,7 +4723,6 @@
         </w:rPr>
         <w:t>, </w:t>
       </w:r>
-      <w:proofErr w:type="spellStart"/>
       <w:r>
         <w:rPr>
           <w:rFonts w:ascii="Consolas" w:eastAsia="Times New Roman" w:hAnsi="Consolas" w:cs="Courier New"/>
@@ -5255,7 +4733,6 @@
         </w:rPr>
         <w:t>roaaaaar</w:t>
       </w:r>
-      <w:proofErr w:type="spellEnd"/>
       <w:r>
         <w:rPr>
           <w:rFonts w:ascii="Segoe UI" w:eastAsia="Times New Roman" w:hAnsi="Segoe UI" w:cs="Segoe UI"/>
@@ -5265,7 +4742,6 @@
         </w:rPr>
         <w:t> and </w:t>
       </w:r>
-      <w:proofErr w:type="spellStart"/>
       <w:r>
         <w:rPr>
           <w:rFonts w:ascii="Consolas" w:eastAsia="Times New Roman" w:hAnsi="Consolas" w:cs="Courier New"/>
@@ -5276,7 +4752,6 @@
         </w:rPr>
         <w:t>roaaaaaaar</w:t>
       </w:r>
-      <w:proofErr w:type="spellEnd"/>
       <w:r>
         <w:rPr>
           <w:rFonts w:ascii="Segoe UI" w:eastAsia="Times New Roman" w:hAnsi="Segoe UI" w:cs="Segoe UI"/>
@@ -5327,39 +4802,15 @@
         </w:rPr>
         <w:t>. This means that they will match the greatest quantity of characters they possibly can. For example, the regex </w:t>
       </w:r>
-      <w:proofErr w:type="spellStart"/>
-      <w:proofErr w:type="gramStart"/>
-      <w:r>
-        <w:rPr>
-          <w:rFonts w:ascii="Consolas" w:eastAsia="Times New Roman" w:hAnsi="Consolas" w:cs="Courier New"/>
-          <w:color w:val="15141F"/>
-          <w:sz w:val="19"/>
-          <w:szCs w:val="19"/>
-          <w:shd w:val="clear" w:color="auto" w:fill="EAE9ED"/>
-        </w:rPr>
-        <w:t>mo</w:t>
-      </w:r>
-      <w:proofErr w:type="spellEnd"/>
-      <w:r>
-        <w:rPr>
-          <w:rFonts w:ascii="Consolas" w:eastAsia="Times New Roman" w:hAnsi="Consolas" w:cs="Courier New"/>
-          <w:color w:val="15141F"/>
-          <w:sz w:val="19"/>
-          <w:szCs w:val="19"/>
-          <w:shd w:val="clear" w:color="auto" w:fill="EAE9ED"/>
-        </w:rPr>
-        <w:t>{</w:t>
-      </w:r>
-      <w:proofErr w:type="gramEnd"/>
-      <w:r>
-        <w:rPr>
-          <w:rFonts w:ascii="Consolas" w:eastAsia="Times New Roman" w:hAnsi="Consolas" w:cs="Courier New"/>
-          <w:color w:val="15141F"/>
-          <w:sz w:val="19"/>
-          <w:szCs w:val="19"/>
-          <w:shd w:val="clear" w:color="auto" w:fill="EAE9ED"/>
-        </w:rPr>
-        <w:t>2,4}</w:t>
+      <w:r>
+        <w:rPr>
+          <w:rFonts w:ascii="Consolas" w:eastAsia="Times New Roman" w:hAnsi="Consolas" w:cs="Courier New"/>
+          <w:color w:val="15141F"/>
+          <w:sz w:val="19"/>
+          <w:szCs w:val="19"/>
+          <w:shd w:val="clear" w:color="auto" w:fill="EAE9ED"/>
+        </w:rPr>
+        <w:t>mo{2,4}</w:t>
       </w:r>
       <w:r>
         <w:rPr>
@@ -5370,7 +4821,6 @@
         </w:rPr>
         <w:t> will match the text </w:t>
       </w:r>
-      <w:proofErr w:type="spellStart"/>
       <w:r>
         <w:rPr>
           <w:rFonts w:ascii="Consolas" w:eastAsia="Times New Roman" w:hAnsi="Consolas" w:cs="Courier New"/>
@@ -5381,7 +4831,6 @@
         </w:rPr>
         <w:t>moooo</w:t>
       </w:r>
-      <w:proofErr w:type="spellEnd"/>
       <w:r>
         <w:rPr>
           <w:rFonts w:ascii="Segoe UI" w:eastAsia="Times New Roman" w:hAnsi="Segoe UI" w:cs="Segoe UI"/>
@@ -5391,7 +4840,6 @@
         </w:rPr>
         <w:t> in the string </w:t>
       </w:r>
-      <w:proofErr w:type="spellStart"/>
       <w:r>
         <w:rPr>
           <w:rFonts w:ascii="Consolas" w:eastAsia="Times New Roman" w:hAnsi="Consolas" w:cs="Courier New"/>
@@ -5402,7 +4850,6 @@
         </w:rPr>
         <w:t>moooo</w:t>
       </w:r>
-      <w:proofErr w:type="spellEnd"/>
       <w:r>
         <w:rPr>
           <w:rFonts w:ascii="Segoe UI" w:eastAsia="Times New Roman" w:hAnsi="Segoe UI" w:cs="Segoe UI"/>
@@ -5431,7 +4878,6 @@
         </w:rPr>
         <w:t>, or </w:t>
       </w:r>
-      <w:proofErr w:type="spellStart"/>
       <w:r>
         <w:rPr>
           <w:rFonts w:ascii="Consolas" w:eastAsia="Times New Roman" w:hAnsi="Consolas" w:cs="Courier New"/>
@@ -5442,7 +4888,6 @@
         </w:rPr>
         <w:t>mooo</w:t>
       </w:r>
-      <w:proofErr w:type="spellEnd"/>
       <w:r>
         <w:rPr>
           <w:rFonts w:ascii="Segoe UI" w:eastAsia="Times New Roman" w:hAnsi="Segoe UI" w:cs="Segoe UI"/>
@@ -5452,7 +4897,6 @@
         </w:rPr>
         <w:t>. This is because the fixed quantifier wants to match the largest number of </w:t>
       </w:r>
-      <w:proofErr w:type="spellStart"/>
       <w:r>
         <w:rPr>
           <w:rFonts w:ascii="Consolas" w:eastAsia="Times New Roman" w:hAnsi="Consolas" w:cs="Courier New"/>
@@ -5470,17 +4914,7 @@
           <w:sz w:val="24"/>
           <w:szCs w:val="24"/>
         </w:rPr>
-        <w:t>s</w:t>
-      </w:r>
-      <w:proofErr w:type="spellEnd"/>
-      <w:r>
-        <w:rPr>
-          <w:rFonts w:ascii="Segoe UI" w:eastAsia="Times New Roman" w:hAnsi="Segoe UI" w:cs="Segoe UI"/>
-          <w:color w:val="10162F"/>
-          <w:sz w:val="24"/>
-          <w:szCs w:val="24"/>
-        </w:rPr>
-        <w:t xml:space="preserve"> as possible, which is </w:t>
+        <w:t>s as possible, which is </w:t>
       </w:r>
       <w:r>
         <w:rPr>
@@ -5501,7 +4935,6 @@
         </w:rPr>
         <w:t> in the string </w:t>
       </w:r>
-      <w:proofErr w:type="spellStart"/>
       <w:r>
         <w:rPr>
           <w:rFonts w:ascii="Consolas" w:eastAsia="Times New Roman" w:hAnsi="Consolas" w:cs="Courier New"/>
@@ -5512,7 +4945,6 @@
         </w:rPr>
         <w:t>moooo</w:t>
       </w:r>
-      <w:proofErr w:type="spellEnd"/>
       <w:r>
         <w:rPr>
           <w:rFonts w:ascii="Segoe UI" w:eastAsia="Times New Roman" w:hAnsi="Segoe UI" w:cs="Segoe UI"/>
@@ -5523,61 +4955,1390 @@
         <w:t>.</w:t>
       </w:r>
     </w:p>
+    <w:p>
+      <w:r>
+        <w:t>Both cases match</w:t>
+      </w:r>
+    </w:p>
+    <w:p>
+      <w:r>
+        <w:t>sque\w{3,5}k</w:t>
+      </w:r>
+      <w:r>
+        <w:t xml:space="preserve"> </w:t>
+      </w:r>
+    </w:p>
+    <w:p>
+      <w:r>
+        <w:t>squea{3,5}k</w:t>
+      </w:r>
+    </w:p>
+    <w:p>
+      <w:r>
+        <w:rPr>
+          <w:rFonts w:ascii="Segoe UI Emoji" w:hAnsi="Segoe UI Emoji" w:cs="Segoe UI Emoji"/>
+        </w:rPr>
+        <w:t>✅</w:t>
+      </w:r>
+      <w:r>
+        <w:t>squeaaak</w:t>
+      </w:r>
+    </w:p>
+    <w:p>
+      <w:r>
+        <w:rPr>
+          <w:rFonts w:ascii="Segoe UI Emoji" w:hAnsi="Segoe UI Emoji" w:cs="Segoe UI Emoji"/>
+        </w:rPr>
+        <w:t>✅</w:t>
+      </w:r>
+      <w:r>
+        <w:t>squeaaaak</w:t>
+      </w:r>
+    </w:p>
+    <w:p>
+      <w:r>
+        <w:rPr>
+          <w:rFonts w:ascii="Segoe UI Emoji" w:hAnsi="Segoe UI Emoji" w:cs="Segoe UI Emoji"/>
+        </w:rPr>
+        <w:t>✅</w:t>
+      </w:r>
+      <w:r>
+        <w:t>squeaaaaak</w:t>
+      </w:r>
+    </w:p>
+    <w:p>
+      <w:r>
+        <w:t>Don't match these strings</w:t>
+      </w:r>
+    </w:p>
+    <w:p>
+      <w:r>
+        <w:rPr>
+          <w:rFonts w:ascii="Segoe UI Emoji" w:hAnsi="Segoe UI Emoji" w:cs="Segoe UI Emoji"/>
+        </w:rPr>
+        <w:t>🚫</w:t>
+      </w:r>
+      <w:r>
+        <w:t>squeak</w:t>
+      </w:r>
+    </w:p>
+    <w:p>
+      <w:r>
+        <w:rPr>
+          <w:rFonts w:ascii="Segoe UI Emoji" w:hAnsi="Segoe UI Emoji" w:cs="Segoe UI Emoji"/>
+        </w:rPr>
+        <w:t>🚫</w:t>
+      </w:r>
+      <w:r>
+        <w:t>squeaak</w:t>
+      </w:r>
+    </w:p>
+    <w:p>
+      <w:r>
+        <w:rPr>
+          <w:rFonts w:ascii="Segoe UI Emoji" w:hAnsi="Segoe UI Emoji" w:cs="Segoe UI Emoji"/>
+        </w:rPr>
+        <w:t>🚫</w:t>
+      </w:r>
+      <w:r>
+        <w:t>squeaaaaaak</w:t>
+      </w:r>
+    </w:p>
+    <w:p>
+      <w:pPr>
+        <w:spacing w:after="0" w:line="240" w:lineRule="auto"/>
+        <w:rPr>
+          <w:rFonts w:ascii="Segoe UI" w:eastAsia="Times New Roman" w:hAnsi="Segoe UI" w:cs="Segoe UI"/>
+          <w:b/>
+          <w:bCs/>
+          <w:sz w:val="24"/>
+          <w:szCs w:val="24"/>
+          <w:shd w:val="clear" w:color="auto" w:fill="FFFFFF"/>
+        </w:rPr>
+      </w:pPr>
+    </w:p>
+    <w:p>
+      <w:pPr>
+        <w:spacing w:after="0" w:line="240" w:lineRule="auto"/>
+        <w:rPr>
+          <w:rFonts w:ascii="Segoe UI" w:eastAsia="Times New Roman" w:hAnsi="Segoe UI" w:cs="Segoe UI"/>
+          <w:b/>
+          <w:bCs/>
+          <w:sz w:val="24"/>
+          <w:szCs w:val="24"/>
+          <w:shd w:val="clear" w:color="auto" w:fill="FFFFFF"/>
+        </w:rPr>
+      </w:pPr>
+    </w:p>
+    <w:p>
+      <w:pPr>
+        <w:spacing w:after="0" w:line="240" w:lineRule="auto"/>
+        <w:rPr>
+          <w:rFonts w:ascii="Segoe UI" w:eastAsia="Times New Roman" w:hAnsi="Segoe UI" w:cs="Segoe UI"/>
+          <w:b/>
+          <w:bCs/>
+          <w:sz w:val="24"/>
+          <w:szCs w:val="24"/>
+          <w:shd w:val="clear" w:color="auto" w:fill="FFFFFF"/>
+        </w:rPr>
+      </w:pPr>
+    </w:p>
+    <w:p>
+      <w:pPr>
+        <w:spacing w:after="0" w:line="240" w:lineRule="auto"/>
+        <w:rPr>
+          <w:rFonts w:ascii="Times New Roman" w:eastAsia="Times New Roman" w:hAnsi="Times New Roman" w:cs="Times New Roman"/>
+          <w:sz w:val="24"/>
+          <w:szCs w:val="24"/>
+        </w:rPr>
+      </w:pPr>
+      <w:r>
+        <w:rPr>
+          <w:rFonts w:ascii="Segoe UI" w:eastAsia="Times New Roman" w:hAnsi="Segoe UI" w:cs="Segoe UI"/>
+          <w:b/>
+          <w:bCs/>
+          <w:sz w:val="24"/>
+          <w:szCs w:val="24"/>
+          <w:shd w:val="clear" w:color="auto" w:fill="FFFFFF"/>
+        </w:rPr>
+        <w:t>Quantifiers - Optional</w:t>
+      </w:r>
+    </w:p>
+    <w:p>
+      <w:pPr>
+        <w:shd w:val="clear" w:color="auto" w:fill="FFFFFF"/>
+        <w:spacing w:after="100" w:afterAutospacing="1" w:line="240" w:lineRule="auto"/>
+        <w:rPr>
+          <w:rFonts w:ascii="Segoe UI" w:eastAsia="Times New Roman" w:hAnsi="Segoe UI" w:cs="Segoe UI"/>
+          <w:color w:val="10162F"/>
+          <w:sz w:val="24"/>
+          <w:szCs w:val="24"/>
+        </w:rPr>
+      </w:pPr>
+      <w:r>
+        <w:rPr>
+          <w:rFonts w:ascii="Segoe UI" w:eastAsia="Times New Roman" w:hAnsi="Segoe UI" w:cs="Segoe UI"/>
+          <w:color w:val="10162F"/>
+          <w:sz w:val="24"/>
+          <w:szCs w:val="24"/>
+        </w:rPr>
+        <w:t>You are working on a research project that summarizes the findings of primate behavioral scientists from around the world. Of particular interest to you are the scientists’ observations of humor in chimpanzees, so you whip up some regex to find all occurrences of the word </w:t>
+      </w:r>
+      <w:r>
+        <w:rPr>
+          <w:rFonts w:ascii="Consolas" w:eastAsia="Times New Roman" w:hAnsi="Consolas" w:cs="Courier New"/>
+          <w:color w:val="15141F"/>
+          <w:sz w:val="19"/>
+          <w:szCs w:val="19"/>
+          <w:shd w:val="clear" w:color="auto" w:fill="EAE9ED"/>
+        </w:rPr>
+        <w:t>humor</w:t>
+      </w:r>
+      <w:r>
+        <w:rPr>
+          <w:rFonts w:ascii="Segoe UI" w:eastAsia="Times New Roman" w:hAnsi="Segoe UI" w:cs="Segoe UI"/>
+          <w:color w:val="10162F"/>
+          <w:sz w:val="24"/>
+          <w:szCs w:val="24"/>
+        </w:rPr>
+        <w:t> in the documents you have collected. To your dismay, your regex misses the observations of amusement written by scientists hailing from British English speaking countries, where the spelling of the word is </w:t>
+      </w:r>
+      <w:r>
+        <w:rPr>
+          <w:rFonts w:ascii="Consolas" w:eastAsia="Times New Roman" w:hAnsi="Consolas" w:cs="Courier New"/>
+          <w:color w:val="15141F"/>
+          <w:sz w:val="19"/>
+          <w:szCs w:val="19"/>
+          <w:shd w:val="clear" w:color="auto" w:fill="EAE9ED"/>
+        </w:rPr>
+        <w:t>humour</w:t>
+      </w:r>
+      <w:r>
+        <w:rPr>
+          <w:rFonts w:ascii="Segoe UI" w:eastAsia="Times New Roman" w:hAnsi="Segoe UI" w:cs="Segoe UI"/>
+          <w:color w:val="10162F"/>
+          <w:sz w:val="24"/>
+          <w:szCs w:val="24"/>
+        </w:rPr>
+        <w:t>. Optional quantifiers to the rescue!</w:t>
+      </w:r>
+    </w:p>
+    <w:p>
+      <w:pPr>
+        <w:shd w:val="clear" w:color="auto" w:fill="FFFFFF"/>
+        <w:spacing w:after="100" w:afterAutospacing="1" w:line="240" w:lineRule="auto"/>
+        <w:rPr>
+          <w:rFonts w:ascii="Segoe UI" w:eastAsia="Times New Roman" w:hAnsi="Segoe UI" w:cs="Segoe UI"/>
+          <w:color w:val="10162F"/>
+          <w:sz w:val="24"/>
+          <w:szCs w:val="24"/>
+        </w:rPr>
+      </w:pPr>
+      <w:r>
+        <w:rPr>
+          <w:rFonts w:ascii="Segoe UI" w:eastAsia="Times New Roman" w:hAnsi="Segoe UI" w:cs="Segoe UI"/>
+          <w:b/>
+          <w:bCs/>
+          <w:i/>
+          <w:iCs/>
+          <w:color w:val="10162F"/>
+          <w:sz w:val="24"/>
+          <w:szCs w:val="24"/>
+        </w:rPr>
+        <w:t>Optional quantifiers</w:t>
+      </w:r>
+      <w:r>
+        <w:rPr>
+          <w:rFonts w:ascii="Segoe UI" w:eastAsia="Times New Roman" w:hAnsi="Segoe UI" w:cs="Segoe UI"/>
+          <w:color w:val="10162F"/>
+          <w:sz w:val="24"/>
+          <w:szCs w:val="24"/>
+        </w:rPr>
+        <w:t>, indicated by the question mark </w:t>
+      </w:r>
+      <w:r>
+        <w:rPr>
+          <w:rFonts w:ascii="Consolas" w:eastAsia="Times New Roman" w:hAnsi="Consolas" w:cs="Courier New"/>
+          <w:color w:val="15141F"/>
+          <w:sz w:val="19"/>
+          <w:szCs w:val="19"/>
+          <w:shd w:val="clear" w:color="auto" w:fill="EAE9ED"/>
+        </w:rPr>
+        <w:t>?</w:t>
+      </w:r>
+      <w:r>
+        <w:rPr>
+          <w:rFonts w:ascii="Segoe UI" w:eastAsia="Times New Roman" w:hAnsi="Segoe UI" w:cs="Segoe UI"/>
+          <w:color w:val="10162F"/>
+          <w:sz w:val="24"/>
+          <w:szCs w:val="24"/>
+        </w:rPr>
+        <w:t>, allow us to indicate a character in a regex is optional, or can appear either </w:t>
+      </w:r>
+      <w:r>
+        <w:rPr>
+          <w:rFonts w:ascii="Consolas" w:eastAsia="Times New Roman" w:hAnsi="Consolas" w:cs="Courier New"/>
+          <w:color w:val="15141F"/>
+          <w:sz w:val="19"/>
+          <w:szCs w:val="19"/>
+          <w:shd w:val="clear" w:color="auto" w:fill="EAE9ED"/>
+        </w:rPr>
+        <w:t>0</w:t>
+      </w:r>
+      <w:r>
+        <w:rPr>
+          <w:rFonts w:ascii="Segoe UI" w:eastAsia="Times New Roman" w:hAnsi="Segoe UI" w:cs="Segoe UI"/>
+          <w:color w:val="10162F"/>
+          <w:sz w:val="24"/>
+          <w:szCs w:val="24"/>
+        </w:rPr>
+        <w:t> times or </w:t>
+      </w:r>
+      <w:r>
+        <w:rPr>
+          <w:rFonts w:ascii="Consolas" w:eastAsia="Times New Roman" w:hAnsi="Consolas" w:cs="Courier New"/>
+          <w:color w:val="15141F"/>
+          <w:sz w:val="19"/>
+          <w:szCs w:val="19"/>
+          <w:shd w:val="clear" w:color="auto" w:fill="EAE9ED"/>
+        </w:rPr>
+        <w:t>1</w:t>
+      </w:r>
+      <w:r>
+        <w:rPr>
+          <w:rFonts w:ascii="Segoe UI" w:eastAsia="Times New Roman" w:hAnsi="Segoe UI" w:cs="Segoe UI"/>
+          <w:color w:val="10162F"/>
+          <w:sz w:val="24"/>
+          <w:szCs w:val="24"/>
+        </w:rPr>
+        <w:t> time. For example, the regex </w:t>
+      </w:r>
+      <w:r>
+        <w:rPr>
+          <w:rFonts w:ascii="Consolas" w:eastAsia="Times New Roman" w:hAnsi="Consolas" w:cs="Courier New"/>
+          <w:color w:val="15141F"/>
+          <w:sz w:val="19"/>
+          <w:szCs w:val="19"/>
+          <w:shd w:val="clear" w:color="auto" w:fill="EAE9ED"/>
+        </w:rPr>
+        <w:t>humou?r</w:t>
+      </w:r>
+      <w:r>
+        <w:rPr>
+          <w:rFonts w:ascii="Segoe UI" w:eastAsia="Times New Roman" w:hAnsi="Segoe UI" w:cs="Segoe UI"/>
+          <w:color w:val="10162F"/>
+          <w:sz w:val="24"/>
+          <w:szCs w:val="24"/>
+        </w:rPr>
+        <w:t> matches the characters </w:t>
+      </w:r>
+      <w:r>
+        <w:rPr>
+          <w:rFonts w:ascii="Consolas" w:eastAsia="Times New Roman" w:hAnsi="Consolas" w:cs="Courier New"/>
+          <w:color w:val="15141F"/>
+          <w:sz w:val="19"/>
+          <w:szCs w:val="19"/>
+          <w:shd w:val="clear" w:color="auto" w:fill="EAE9ED"/>
+        </w:rPr>
+        <w:t>humo</w:t>
+      </w:r>
+      <w:r>
+        <w:rPr>
+          <w:rFonts w:ascii="Segoe UI" w:eastAsia="Times New Roman" w:hAnsi="Segoe UI" w:cs="Segoe UI"/>
+          <w:color w:val="10162F"/>
+          <w:sz w:val="24"/>
+          <w:szCs w:val="24"/>
+        </w:rPr>
+        <w:t>, then either </w:t>
+      </w:r>
+      <w:r>
+        <w:rPr>
+          <w:rFonts w:ascii="Consolas" w:eastAsia="Times New Roman" w:hAnsi="Consolas" w:cs="Courier New"/>
+          <w:color w:val="15141F"/>
+          <w:sz w:val="19"/>
+          <w:szCs w:val="19"/>
+          <w:shd w:val="clear" w:color="auto" w:fill="EAE9ED"/>
+        </w:rPr>
+        <w:t>0</w:t>
+      </w:r>
+      <w:r>
+        <w:rPr>
+          <w:rFonts w:ascii="Segoe UI" w:eastAsia="Times New Roman" w:hAnsi="Segoe UI" w:cs="Segoe UI"/>
+          <w:color w:val="10162F"/>
+          <w:sz w:val="24"/>
+          <w:szCs w:val="24"/>
+        </w:rPr>
+        <w:t> occurrences or </w:t>
+      </w:r>
+      <w:r>
+        <w:rPr>
+          <w:rFonts w:ascii="Consolas" w:eastAsia="Times New Roman" w:hAnsi="Consolas" w:cs="Courier New"/>
+          <w:color w:val="15141F"/>
+          <w:sz w:val="19"/>
+          <w:szCs w:val="19"/>
+          <w:shd w:val="clear" w:color="auto" w:fill="EAE9ED"/>
+        </w:rPr>
+        <w:t>1</w:t>
+      </w:r>
+      <w:r>
+        <w:rPr>
+          <w:rFonts w:ascii="Segoe UI" w:eastAsia="Times New Roman" w:hAnsi="Segoe UI" w:cs="Segoe UI"/>
+          <w:color w:val="10162F"/>
+          <w:sz w:val="24"/>
+          <w:szCs w:val="24"/>
+        </w:rPr>
+        <w:t> occurrence of the letter </w:t>
+      </w:r>
+      <w:r>
+        <w:rPr>
+          <w:rFonts w:ascii="Consolas" w:eastAsia="Times New Roman" w:hAnsi="Consolas" w:cs="Courier New"/>
+          <w:color w:val="15141F"/>
+          <w:sz w:val="19"/>
+          <w:szCs w:val="19"/>
+          <w:shd w:val="clear" w:color="auto" w:fill="EAE9ED"/>
+        </w:rPr>
+        <w:t>u</w:t>
+      </w:r>
+      <w:r>
+        <w:rPr>
+          <w:rFonts w:ascii="Segoe UI" w:eastAsia="Times New Roman" w:hAnsi="Segoe UI" w:cs="Segoe UI"/>
+          <w:color w:val="10162F"/>
+          <w:sz w:val="24"/>
+          <w:szCs w:val="24"/>
+        </w:rPr>
+        <w:t>, and finally the letter </w:t>
+      </w:r>
+      <w:r>
+        <w:rPr>
+          <w:rFonts w:ascii="Consolas" w:eastAsia="Times New Roman" w:hAnsi="Consolas" w:cs="Courier New"/>
+          <w:color w:val="15141F"/>
+          <w:sz w:val="19"/>
+          <w:szCs w:val="19"/>
+          <w:shd w:val="clear" w:color="auto" w:fill="EAE9ED"/>
+        </w:rPr>
+        <w:t>r</w:t>
+      </w:r>
+      <w:r>
+        <w:rPr>
+          <w:rFonts w:ascii="Segoe UI" w:eastAsia="Times New Roman" w:hAnsi="Segoe UI" w:cs="Segoe UI"/>
+          <w:color w:val="10162F"/>
+          <w:sz w:val="24"/>
+          <w:szCs w:val="24"/>
+        </w:rPr>
+        <w:t>. Note the </w:t>
+      </w:r>
+      <w:r>
+        <w:rPr>
+          <w:rFonts w:ascii="Consolas" w:eastAsia="Times New Roman" w:hAnsi="Consolas" w:cs="Courier New"/>
+          <w:color w:val="15141F"/>
+          <w:sz w:val="19"/>
+          <w:szCs w:val="19"/>
+          <w:shd w:val="clear" w:color="auto" w:fill="EAE9ED"/>
+        </w:rPr>
+        <w:t>?</w:t>
+      </w:r>
+      <w:r>
+        <w:rPr>
+          <w:rFonts w:ascii="Segoe UI" w:eastAsia="Times New Roman" w:hAnsi="Segoe UI" w:cs="Segoe UI"/>
+          <w:color w:val="10162F"/>
+          <w:sz w:val="24"/>
+          <w:szCs w:val="24"/>
+        </w:rPr>
+        <w:t> </w:t>
+      </w:r>
+      <w:r>
+        <w:rPr>
+          <w:rFonts w:ascii="Segoe UI" w:eastAsia="Times New Roman" w:hAnsi="Segoe UI" w:cs="Segoe UI"/>
+          <w:i/>
+          <w:iCs/>
+          <w:color w:val="10162F"/>
+          <w:sz w:val="24"/>
+          <w:szCs w:val="24"/>
+        </w:rPr>
+        <w:t>only</w:t>
+      </w:r>
+      <w:r>
+        <w:rPr>
+          <w:rFonts w:ascii="Segoe UI" w:eastAsia="Times New Roman" w:hAnsi="Segoe UI" w:cs="Segoe UI"/>
+          <w:color w:val="10162F"/>
+          <w:sz w:val="24"/>
+          <w:szCs w:val="24"/>
+        </w:rPr>
+        <w:t> applies to the character directly before it.</w:t>
+      </w:r>
+    </w:p>
+    <w:p>
+      <w:pPr>
+        <w:shd w:val="clear" w:color="auto" w:fill="FFFFFF"/>
+        <w:spacing w:after="100" w:afterAutospacing="1" w:line="240" w:lineRule="auto"/>
+        <w:rPr>
+          <w:rFonts w:ascii="Segoe UI" w:eastAsia="Times New Roman" w:hAnsi="Segoe UI" w:cs="Segoe UI"/>
+          <w:color w:val="10162F"/>
+          <w:sz w:val="24"/>
+          <w:szCs w:val="24"/>
+        </w:rPr>
+      </w:pPr>
+      <w:r>
+        <w:rPr>
+          <w:rFonts w:ascii="Segoe UI" w:eastAsia="Times New Roman" w:hAnsi="Segoe UI" w:cs="Segoe UI"/>
+          <w:color w:val="10162F"/>
+          <w:sz w:val="24"/>
+          <w:szCs w:val="24"/>
+        </w:rPr>
+        <w:t>With all quantifiers, we can take advantage of grouping to make even more advanced regexes. The regex </w:t>
+      </w:r>
+      <w:r>
+        <w:rPr>
+          <w:rFonts w:ascii="Consolas" w:eastAsia="Times New Roman" w:hAnsi="Consolas" w:cs="Courier New"/>
+          <w:color w:val="15141F"/>
+          <w:sz w:val="19"/>
+          <w:szCs w:val="19"/>
+          <w:shd w:val="clear" w:color="auto" w:fill="EAE9ED"/>
+        </w:rPr>
+        <w:t>The monkey ate a (rotten )?banana</w:t>
+      </w:r>
+      <w:r>
+        <w:rPr>
+          <w:rFonts w:ascii="Segoe UI" w:eastAsia="Times New Roman" w:hAnsi="Segoe UI" w:cs="Segoe UI"/>
+          <w:color w:val="10162F"/>
+          <w:sz w:val="24"/>
+          <w:szCs w:val="24"/>
+        </w:rPr>
+        <w:t> will completely match both </w:t>
+      </w:r>
+      <w:r>
+        <w:rPr>
+          <w:rFonts w:ascii="Consolas" w:eastAsia="Times New Roman" w:hAnsi="Consolas" w:cs="Courier New"/>
+          <w:color w:val="15141F"/>
+          <w:sz w:val="19"/>
+          <w:szCs w:val="19"/>
+          <w:shd w:val="clear" w:color="auto" w:fill="EAE9ED"/>
+        </w:rPr>
+        <w:t>The monkey ate a rotten banana</w:t>
+      </w:r>
+      <w:r>
+        <w:rPr>
+          <w:rFonts w:ascii="Segoe UI" w:eastAsia="Times New Roman" w:hAnsi="Segoe UI" w:cs="Segoe UI"/>
+          <w:color w:val="10162F"/>
+          <w:sz w:val="24"/>
+          <w:szCs w:val="24"/>
+        </w:rPr>
+        <w:t> and </w:t>
+      </w:r>
+      <w:r>
+        <w:rPr>
+          <w:rFonts w:ascii="Consolas" w:eastAsia="Times New Roman" w:hAnsi="Consolas" w:cs="Courier New"/>
+          <w:color w:val="15141F"/>
+          <w:sz w:val="19"/>
+          <w:szCs w:val="19"/>
+          <w:shd w:val="clear" w:color="auto" w:fill="EAE9ED"/>
+        </w:rPr>
+        <w:t>The monkey ate a banana</w:t>
+      </w:r>
+      <w:r>
+        <w:rPr>
+          <w:rFonts w:ascii="Segoe UI" w:eastAsia="Times New Roman" w:hAnsi="Segoe UI" w:cs="Segoe UI"/>
+          <w:color w:val="10162F"/>
+          <w:sz w:val="24"/>
+          <w:szCs w:val="24"/>
+        </w:rPr>
+        <w:t>.</w:t>
+      </w:r>
+    </w:p>
+    <w:p>
+      <w:pPr>
+        <w:shd w:val="clear" w:color="auto" w:fill="FFFFFF"/>
+        <w:spacing w:after="0" w:line="240" w:lineRule="auto"/>
+        <w:rPr>
+          <w:rFonts w:ascii="Segoe UI" w:eastAsia="Times New Roman" w:hAnsi="Segoe UI" w:cs="Segoe UI"/>
+          <w:color w:val="10162F"/>
+          <w:sz w:val="24"/>
+          <w:szCs w:val="24"/>
+        </w:rPr>
+      </w:pPr>
+      <w:r>
+        <w:rPr>
+          <w:rFonts w:ascii="Segoe UI" w:eastAsia="Times New Roman" w:hAnsi="Segoe UI" w:cs="Segoe UI"/>
+          <w:color w:val="10162F"/>
+          <w:sz w:val="24"/>
+          <w:szCs w:val="24"/>
+        </w:rPr>
+        <w:t>Since the </w:t>
+      </w:r>
+      <w:r>
+        <w:rPr>
+          <w:rFonts w:ascii="Consolas" w:eastAsia="Times New Roman" w:hAnsi="Consolas" w:cs="Courier New"/>
+          <w:color w:val="15141F"/>
+          <w:sz w:val="19"/>
+          <w:szCs w:val="19"/>
+          <w:shd w:val="clear" w:color="auto" w:fill="EAE9ED"/>
+        </w:rPr>
+        <w:t>?</w:t>
+      </w:r>
+      <w:r>
+        <w:rPr>
+          <w:rFonts w:ascii="Segoe UI" w:eastAsia="Times New Roman" w:hAnsi="Segoe UI" w:cs="Segoe UI"/>
+          <w:color w:val="10162F"/>
+          <w:sz w:val="24"/>
+          <w:szCs w:val="24"/>
+        </w:rPr>
+        <w:t> is a metacharacter, you need to use the escape character in your regex in order to match a question mark </w:t>
+      </w:r>
+      <w:r>
+        <w:rPr>
+          <w:rFonts w:ascii="Consolas" w:eastAsia="Times New Roman" w:hAnsi="Consolas" w:cs="Courier New"/>
+          <w:color w:val="15141F"/>
+          <w:sz w:val="19"/>
+          <w:szCs w:val="19"/>
+          <w:shd w:val="clear" w:color="auto" w:fill="EAE9ED"/>
+        </w:rPr>
+        <w:t>?</w:t>
+      </w:r>
+      <w:r>
+        <w:rPr>
+          <w:rFonts w:ascii="Segoe UI" w:eastAsia="Times New Roman" w:hAnsi="Segoe UI" w:cs="Segoe UI"/>
+          <w:color w:val="10162F"/>
+          <w:sz w:val="24"/>
+          <w:szCs w:val="24"/>
+        </w:rPr>
+        <w:t> in a piece of text. The regex </w:t>
+      </w:r>
+      <w:r>
+        <w:rPr>
+          <w:rFonts w:ascii="Consolas" w:eastAsia="Times New Roman" w:hAnsi="Consolas" w:cs="Courier New"/>
+          <w:color w:val="15141F"/>
+          <w:sz w:val="19"/>
+          <w:szCs w:val="19"/>
+          <w:shd w:val="clear" w:color="auto" w:fill="EAE9ED"/>
+        </w:rPr>
+        <w:t>Aren't owl monkeys beautiful\?</w:t>
+      </w:r>
+      <w:r>
+        <w:rPr>
+          <w:rFonts w:ascii="Segoe UI" w:eastAsia="Times New Roman" w:hAnsi="Segoe UI" w:cs="Segoe UI"/>
+          <w:color w:val="10162F"/>
+          <w:sz w:val="24"/>
+          <w:szCs w:val="24"/>
+        </w:rPr>
+        <w:t> will thus completely match the text </w:t>
+      </w:r>
+      <w:r>
+        <w:rPr>
+          <w:rFonts w:ascii="Consolas" w:eastAsia="Times New Roman" w:hAnsi="Consolas" w:cs="Courier New"/>
+          <w:color w:val="15141F"/>
+          <w:sz w:val="19"/>
+          <w:szCs w:val="19"/>
+          <w:shd w:val="clear" w:color="auto" w:fill="EAE9ED"/>
+        </w:rPr>
+        <w:t>Aren't owl monkeys beautiful?</w:t>
+      </w:r>
+      <w:r>
+        <w:rPr>
+          <w:rFonts w:ascii="Segoe UI" w:eastAsia="Times New Roman" w:hAnsi="Segoe UI" w:cs="Segoe UI"/>
+          <w:color w:val="10162F"/>
+          <w:sz w:val="24"/>
+          <w:szCs w:val="24"/>
+        </w:rPr>
+        <w:t>.</w:t>
+      </w:r>
+    </w:p>
     <w:p/>
     <w:p>
       <w:r>
-        <w:t>Both cases match</w:t>
-      </w:r>
-    </w:p>
-    <w:p>
-      <w:proofErr w:type="spellStart"/>
-      <w:r>
-        <w:t>sque</w:t>
-      </w:r>
-      <w:proofErr w:type="spellEnd"/>
-      <w:r>
-        <w:t>\</w:t>
-      </w:r>
-      <w:proofErr w:type="gramStart"/>
-      <w:r>
-        <w:t>w{</w:t>
-      </w:r>
-      <w:proofErr w:type="gramEnd"/>
-      <w:r>
-        <w:t>3,5}k</w:t>
-      </w:r>
-      <w:r>
-        <w:t xml:space="preserve"> </w:t>
-      </w:r>
-    </w:p>
-    <w:p>
-      <w:proofErr w:type="spellStart"/>
-      <w:proofErr w:type="gramStart"/>
-      <w:r>
-        <w:t>squea</w:t>
-      </w:r>
-      <w:proofErr w:type="spellEnd"/>
-      <w:r>
-        <w:t>{</w:t>
-      </w:r>
-      <w:proofErr w:type="gramEnd"/>
-      <w:r>
-        <w:t>3,5}k</w:t>
+        <w:t>\d{1,7} ducks? for adoption\?</w:t>
+      </w:r>
+      <w:r>
+        <w:t xml:space="preserve"> matches </w:t>
+      </w:r>
+    </w:p>
+    <w:p>
+      <w:r>
+        <w:rPr>
+          <w:rFonts w:ascii="Segoe UI Emoji" w:hAnsi="Segoe UI Emoji" w:cs="Segoe UI Emoji"/>
+        </w:rPr>
+        <w:t>✅</w:t>
+      </w:r>
+      <w:r>
+        <w:t>1 duck for adoption?</w:t>
+      </w:r>
+    </w:p>
+    <w:p>
+      <w:r>
+        <w:rPr>
+          <w:rFonts w:ascii="Segoe UI Emoji" w:hAnsi="Segoe UI Emoji" w:cs="Segoe UI Emoji"/>
+        </w:rPr>
+        <w:t>✅</w:t>
+      </w:r>
+      <w:r>
+        <w:t>5 ducks for adoption?</w:t>
+      </w:r>
+    </w:p>
+    <w:p>
+      <w:r>
+        <w:rPr>
+          <w:rFonts w:ascii="Segoe UI Emoji" w:hAnsi="Segoe UI Emoji" w:cs="Segoe UI Emoji"/>
+        </w:rPr>
+        <w:t>✅</w:t>
+      </w:r>
+      <w:r>
+        <w:t>7 ducks for adoption?</w:t>
+      </w:r>
+    </w:p>
+    <w:p>
+      <w:r>
+        <w:br w:type="page"/>
+      </w:r>
+    </w:p>
+    <w:p>
+      <w:pPr>
+        <w:spacing w:after="0" w:line="240" w:lineRule="auto"/>
+        <w:rPr>
+          <w:rFonts w:ascii="Times New Roman" w:eastAsia="Times New Roman" w:hAnsi="Times New Roman" w:cs="Times New Roman"/>
+          <w:sz w:val="24"/>
+          <w:szCs w:val="24"/>
+        </w:rPr>
+      </w:pPr>
+      <w:r>
+        <w:rPr>
+          <w:rFonts w:ascii="Segoe UI" w:eastAsia="Times New Roman" w:hAnsi="Segoe UI" w:cs="Segoe UI"/>
+          <w:b/>
+          <w:bCs/>
+          <w:sz w:val="24"/>
+          <w:szCs w:val="24"/>
+          <w:shd w:val="clear" w:color="auto" w:fill="FFFFFF"/>
+        </w:rPr>
+        <w:lastRenderedPageBreak/>
+        <w:t>Quantifiers - 0 or More, 1 or More</w:t>
+      </w:r>
+    </w:p>
+    <w:p>
+      <w:pPr>
+        <w:shd w:val="clear" w:color="auto" w:fill="FFFFFF"/>
+        <w:spacing w:after="100" w:afterAutospacing="1" w:line="240" w:lineRule="auto"/>
+        <w:rPr>
+          <w:rFonts w:ascii="Segoe UI" w:eastAsia="Times New Roman" w:hAnsi="Segoe UI" w:cs="Segoe UI"/>
+          <w:color w:val="10162F"/>
+          <w:sz w:val="24"/>
+          <w:szCs w:val="24"/>
+        </w:rPr>
+      </w:pPr>
+      <w:r>
+        <w:rPr>
+          <w:rFonts w:ascii="Segoe UI" w:eastAsia="Times New Roman" w:hAnsi="Segoe UI" w:cs="Segoe UI"/>
+          <w:color w:val="10162F"/>
+          <w:sz w:val="24"/>
+          <w:szCs w:val="24"/>
+        </w:rPr>
+        <w:t>In 1951, mathematician Stephen Cole Kleene developed a system to match patterns in written language with mathematical notation. This notation is now known as regular expressions!</w:t>
+      </w:r>
+    </w:p>
+    <w:p>
+      <w:pPr>
+        <w:shd w:val="clear" w:color="auto" w:fill="FFFFFF"/>
+        <w:spacing w:after="100" w:afterAutospacing="1" w:line="240" w:lineRule="auto"/>
+        <w:rPr>
+          <w:rFonts w:ascii="Segoe UI" w:eastAsia="Times New Roman" w:hAnsi="Segoe UI" w:cs="Segoe UI"/>
+          <w:color w:val="10162F"/>
+          <w:sz w:val="24"/>
+          <w:szCs w:val="24"/>
+        </w:rPr>
+      </w:pPr>
+      <w:r>
+        <w:rPr>
+          <w:rFonts w:ascii="Segoe UI" w:eastAsia="Times New Roman" w:hAnsi="Segoe UI" w:cs="Segoe UI"/>
+          <w:color w:val="10162F"/>
+          <w:sz w:val="24"/>
+          <w:szCs w:val="24"/>
+        </w:rPr>
+        <w:t>In his honor, the next piece of regular expressions syntax we will learn is known as the Kleene star. The </w:t>
+      </w:r>
+      <w:r>
+        <w:rPr>
+          <w:rFonts w:ascii="Segoe UI" w:eastAsia="Times New Roman" w:hAnsi="Segoe UI" w:cs="Segoe UI"/>
+          <w:b/>
+          <w:bCs/>
+          <w:i/>
+          <w:iCs/>
+          <w:color w:val="10162F"/>
+          <w:sz w:val="24"/>
+          <w:szCs w:val="24"/>
+        </w:rPr>
+        <w:t>Kleene star</w:t>
+      </w:r>
+      <w:r>
+        <w:rPr>
+          <w:rFonts w:ascii="Segoe UI" w:eastAsia="Times New Roman" w:hAnsi="Segoe UI" w:cs="Segoe UI"/>
+          <w:color w:val="10162F"/>
+          <w:sz w:val="24"/>
+          <w:szCs w:val="24"/>
+        </w:rPr>
+        <w:t>, denoted with the asterisk </w:t>
+      </w:r>
+      <w:r>
+        <w:rPr>
+          <w:rFonts w:ascii="Consolas" w:eastAsia="Times New Roman" w:hAnsi="Consolas" w:cs="Courier New"/>
+          <w:color w:val="15141F"/>
+          <w:sz w:val="19"/>
+          <w:szCs w:val="19"/>
+          <w:shd w:val="clear" w:color="auto" w:fill="EAE9ED"/>
+        </w:rPr>
+        <w:t>*</w:t>
+      </w:r>
+      <w:r>
+        <w:rPr>
+          <w:rFonts w:ascii="Segoe UI" w:eastAsia="Times New Roman" w:hAnsi="Segoe UI" w:cs="Segoe UI"/>
+          <w:color w:val="10162F"/>
+          <w:sz w:val="24"/>
+          <w:szCs w:val="24"/>
+        </w:rPr>
+        <w:t>, is also a quantifier, and matches the preceding character </w:t>
+      </w:r>
+      <w:r>
+        <w:rPr>
+          <w:rFonts w:ascii="Consolas" w:eastAsia="Times New Roman" w:hAnsi="Consolas" w:cs="Courier New"/>
+          <w:color w:val="15141F"/>
+          <w:sz w:val="19"/>
+          <w:szCs w:val="19"/>
+          <w:shd w:val="clear" w:color="auto" w:fill="EAE9ED"/>
+        </w:rPr>
+        <w:t>0</w:t>
+      </w:r>
+      <w:r>
+        <w:rPr>
+          <w:rFonts w:ascii="Segoe UI" w:eastAsia="Times New Roman" w:hAnsi="Segoe UI" w:cs="Segoe UI"/>
+          <w:color w:val="10162F"/>
+          <w:sz w:val="24"/>
+          <w:szCs w:val="24"/>
+        </w:rPr>
+        <w:t> or more times. This means that the character doesn’t need to appear, can appear once, or can appear many many times.</w:t>
+      </w:r>
+    </w:p>
+    <w:p>
+      <w:pPr>
+        <w:shd w:val="clear" w:color="auto" w:fill="FFFFFF"/>
+        <w:spacing w:after="100" w:afterAutospacing="1" w:line="240" w:lineRule="auto"/>
+        <w:rPr>
+          <w:rFonts w:ascii="Segoe UI" w:eastAsia="Times New Roman" w:hAnsi="Segoe UI" w:cs="Segoe UI"/>
+          <w:color w:val="10162F"/>
+          <w:sz w:val="24"/>
+          <w:szCs w:val="24"/>
+        </w:rPr>
+      </w:pPr>
+      <w:r>
+        <w:rPr>
+          <w:rFonts w:ascii="Segoe UI" w:eastAsia="Times New Roman" w:hAnsi="Segoe UI" w:cs="Segoe UI"/>
+          <w:color w:val="10162F"/>
+          <w:sz w:val="24"/>
+          <w:szCs w:val="24"/>
+        </w:rPr>
+        <w:t>The regex </w:t>
+      </w:r>
+      <w:r>
+        <w:rPr>
+          <w:rFonts w:ascii="Consolas" w:eastAsia="Times New Roman" w:hAnsi="Consolas" w:cs="Courier New"/>
+          <w:color w:val="15141F"/>
+          <w:sz w:val="19"/>
+          <w:szCs w:val="19"/>
+          <w:shd w:val="clear" w:color="auto" w:fill="EAE9ED"/>
+        </w:rPr>
+        <w:t>meo*w</w:t>
+      </w:r>
+      <w:r>
+        <w:rPr>
+          <w:rFonts w:ascii="Segoe UI" w:eastAsia="Times New Roman" w:hAnsi="Segoe UI" w:cs="Segoe UI"/>
+          <w:color w:val="10162F"/>
+          <w:sz w:val="24"/>
+          <w:szCs w:val="24"/>
+        </w:rPr>
+        <w:t> will match the characters </w:t>
+      </w:r>
+      <w:r>
+        <w:rPr>
+          <w:rFonts w:ascii="Consolas" w:eastAsia="Times New Roman" w:hAnsi="Consolas" w:cs="Courier New"/>
+          <w:color w:val="15141F"/>
+          <w:sz w:val="19"/>
+          <w:szCs w:val="19"/>
+          <w:shd w:val="clear" w:color="auto" w:fill="EAE9ED"/>
+        </w:rPr>
+        <w:t>me</w:t>
+      </w:r>
+      <w:r>
+        <w:rPr>
+          <w:rFonts w:ascii="Segoe UI" w:eastAsia="Times New Roman" w:hAnsi="Segoe UI" w:cs="Segoe UI"/>
+          <w:color w:val="10162F"/>
+          <w:sz w:val="24"/>
+          <w:szCs w:val="24"/>
+        </w:rPr>
+        <w:t>, followed by </w:t>
+      </w:r>
+      <w:r>
+        <w:rPr>
+          <w:rFonts w:ascii="Consolas" w:eastAsia="Times New Roman" w:hAnsi="Consolas" w:cs="Courier New"/>
+          <w:color w:val="15141F"/>
+          <w:sz w:val="19"/>
+          <w:szCs w:val="19"/>
+          <w:shd w:val="clear" w:color="auto" w:fill="EAE9ED"/>
+        </w:rPr>
+        <w:t>0</w:t>
+      </w:r>
+      <w:r>
+        <w:rPr>
+          <w:rFonts w:ascii="Segoe UI" w:eastAsia="Times New Roman" w:hAnsi="Segoe UI" w:cs="Segoe UI"/>
+          <w:color w:val="10162F"/>
+          <w:sz w:val="24"/>
+          <w:szCs w:val="24"/>
+        </w:rPr>
+        <w:t> or more </w:t>
+      </w:r>
+      <w:r>
+        <w:rPr>
+          <w:rFonts w:ascii="Consolas" w:eastAsia="Times New Roman" w:hAnsi="Consolas" w:cs="Courier New"/>
+          <w:color w:val="15141F"/>
+          <w:sz w:val="19"/>
+          <w:szCs w:val="19"/>
+          <w:shd w:val="clear" w:color="auto" w:fill="EAE9ED"/>
+        </w:rPr>
+        <w:t>o</w:t>
+      </w:r>
+      <w:r>
+        <w:rPr>
+          <w:rFonts w:ascii="Segoe UI" w:eastAsia="Times New Roman" w:hAnsi="Segoe UI" w:cs="Segoe UI"/>
+          <w:color w:val="10162F"/>
+          <w:sz w:val="24"/>
+          <w:szCs w:val="24"/>
+        </w:rPr>
+        <w:t>s, followed by a </w:t>
+      </w:r>
+      <w:r>
+        <w:rPr>
+          <w:rFonts w:ascii="Consolas" w:eastAsia="Times New Roman" w:hAnsi="Consolas" w:cs="Courier New"/>
+          <w:color w:val="15141F"/>
+          <w:sz w:val="19"/>
+          <w:szCs w:val="19"/>
+          <w:shd w:val="clear" w:color="auto" w:fill="EAE9ED"/>
+        </w:rPr>
+        <w:t>w</w:t>
+      </w:r>
+      <w:r>
+        <w:rPr>
+          <w:rFonts w:ascii="Segoe UI" w:eastAsia="Times New Roman" w:hAnsi="Segoe UI" w:cs="Segoe UI"/>
+          <w:color w:val="10162F"/>
+          <w:sz w:val="24"/>
+          <w:szCs w:val="24"/>
+        </w:rPr>
+        <w:t>. Thus the regex will match </w:t>
+      </w:r>
+      <w:r>
+        <w:rPr>
+          <w:rFonts w:ascii="Consolas" w:eastAsia="Times New Roman" w:hAnsi="Consolas" w:cs="Courier New"/>
+          <w:color w:val="15141F"/>
+          <w:sz w:val="19"/>
+          <w:szCs w:val="19"/>
+          <w:shd w:val="clear" w:color="auto" w:fill="EAE9ED"/>
+        </w:rPr>
+        <w:t>mew</w:t>
+      </w:r>
+      <w:r>
+        <w:rPr>
+          <w:rFonts w:ascii="Segoe UI" w:eastAsia="Times New Roman" w:hAnsi="Segoe UI" w:cs="Segoe UI"/>
+          <w:color w:val="10162F"/>
+          <w:sz w:val="24"/>
+          <w:szCs w:val="24"/>
+        </w:rPr>
+        <w:t>, </w:t>
+      </w:r>
+      <w:r>
+        <w:rPr>
+          <w:rFonts w:ascii="Consolas" w:eastAsia="Times New Roman" w:hAnsi="Consolas" w:cs="Courier New"/>
+          <w:color w:val="15141F"/>
+          <w:sz w:val="19"/>
+          <w:szCs w:val="19"/>
+          <w:shd w:val="clear" w:color="auto" w:fill="EAE9ED"/>
+        </w:rPr>
+        <w:t>meow</w:t>
+      </w:r>
+      <w:r>
+        <w:rPr>
+          <w:rFonts w:ascii="Segoe UI" w:eastAsia="Times New Roman" w:hAnsi="Segoe UI" w:cs="Segoe UI"/>
+          <w:color w:val="10162F"/>
+          <w:sz w:val="24"/>
+          <w:szCs w:val="24"/>
+        </w:rPr>
+        <w:t>, </w:t>
+      </w:r>
+      <w:r>
+        <w:rPr>
+          <w:rFonts w:ascii="Consolas" w:eastAsia="Times New Roman" w:hAnsi="Consolas" w:cs="Courier New"/>
+          <w:color w:val="15141F"/>
+          <w:sz w:val="19"/>
+          <w:szCs w:val="19"/>
+          <w:shd w:val="clear" w:color="auto" w:fill="EAE9ED"/>
+        </w:rPr>
+        <w:t>meooow</w:t>
+      </w:r>
+      <w:r>
+        <w:rPr>
+          <w:rFonts w:ascii="Segoe UI" w:eastAsia="Times New Roman" w:hAnsi="Segoe UI" w:cs="Segoe UI"/>
+          <w:color w:val="10162F"/>
+          <w:sz w:val="24"/>
+          <w:szCs w:val="24"/>
+        </w:rPr>
+        <w:t>, and </w:t>
+      </w:r>
+      <w:r>
+        <w:rPr>
+          <w:rFonts w:ascii="Consolas" w:eastAsia="Times New Roman" w:hAnsi="Consolas" w:cs="Courier New"/>
+          <w:color w:val="15141F"/>
+          <w:sz w:val="19"/>
+          <w:szCs w:val="19"/>
+          <w:shd w:val="clear" w:color="auto" w:fill="EAE9ED"/>
+        </w:rPr>
+        <w:t>meoooooooooooow</w:t>
+      </w:r>
+      <w:r>
+        <w:rPr>
+          <w:rFonts w:ascii="Segoe UI" w:eastAsia="Times New Roman" w:hAnsi="Segoe UI" w:cs="Segoe UI"/>
+          <w:color w:val="10162F"/>
+          <w:sz w:val="24"/>
+          <w:szCs w:val="24"/>
+        </w:rPr>
+        <w:t>.</w:t>
+      </w:r>
+    </w:p>
+    <w:p>
+      <w:pPr>
+        <w:shd w:val="clear" w:color="auto" w:fill="FFFFFF"/>
+        <w:spacing w:after="100" w:afterAutospacing="1" w:line="240" w:lineRule="auto"/>
+        <w:rPr>
+          <w:rFonts w:ascii="Segoe UI" w:eastAsia="Times New Roman" w:hAnsi="Segoe UI" w:cs="Segoe UI"/>
+          <w:color w:val="10162F"/>
+          <w:sz w:val="24"/>
+          <w:szCs w:val="24"/>
+        </w:rPr>
+      </w:pPr>
+      <w:r>
+        <w:rPr>
+          <w:rFonts w:ascii="Segoe UI" w:eastAsia="Times New Roman" w:hAnsi="Segoe UI" w:cs="Segoe UI"/>
+          <w:color w:val="10162F"/>
+          <w:sz w:val="24"/>
+          <w:szCs w:val="24"/>
+        </w:rPr>
+        <w:t>Another useful quantifier is the </w:t>
+      </w:r>
+      <w:r>
+        <w:rPr>
+          <w:rFonts w:ascii="Segoe UI" w:eastAsia="Times New Roman" w:hAnsi="Segoe UI" w:cs="Segoe UI"/>
+          <w:b/>
+          <w:bCs/>
+          <w:i/>
+          <w:iCs/>
+          <w:color w:val="10162F"/>
+          <w:sz w:val="24"/>
+          <w:szCs w:val="24"/>
+        </w:rPr>
+        <w:t>Kleene plus</w:t>
+      </w:r>
+      <w:r>
+        <w:rPr>
+          <w:rFonts w:ascii="Segoe UI" w:eastAsia="Times New Roman" w:hAnsi="Segoe UI" w:cs="Segoe UI"/>
+          <w:color w:val="10162F"/>
+          <w:sz w:val="24"/>
+          <w:szCs w:val="24"/>
+        </w:rPr>
+        <w:t>, denoted by the plus </w:t>
+      </w:r>
+      <w:r>
+        <w:rPr>
+          <w:rFonts w:ascii="Consolas" w:eastAsia="Times New Roman" w:hAnsi="Consolas" w:cs="Courier New"/>
+          <w:color w:val="15141F"/>
+          <w:sz w:val="19"/>
+          <w:szCs w:val="19"/>
+          <w:shd w:val="clear" w:color="auto" w:fill="EAE9ED"/>
+        </w:rPr>
+        <w:t>+</w:t>
+      </w:r>
+      <w:r>
+        <w:rPr>
+          <w:rFonts w:ascii="Segoe UI" w:eastAsia="Times New Roman" w:hAnsi="Segoe UI" w:cs="Segoe UI"/>
+          <w:color w:val="10162F"/>
+          <w:sz w:val="24"/>
+          <w:szCs w:val="24"/>
+        </w:rPr>
+        <w:t>, which matches the preceding character </w:t>
+      </w:r>
+      <w:r>
+        <w:rPr>
+          <w:rFonts w:ascii="Consolas" w:eastAsia="Times New Roman" w:hAnsi="Consolas" w:cs="Courier New"/>
+          <w:color w:val="15141F"/>
+          <w:sz w:val="19"/>
+          <w:szCs w:val="19"/>
+          <w:shd w:val="clear" w:color="auto" w:fill="EAE9ED"/>
+        </w:rPr>
+        <w:t>1</w:t>
+      </w:r>
+      <w:r>
+        <w:rPr>
+          <w:rFonts w:ascii="Segoe UI" w:eastAsia="Times New Roman" w:hAnsi="Segoe UI" w:cs="Segoe UI"/>
+          <w:color w:val="10162F"/>
+          <w:sz w:val="24"/>
+          <w:szCs w:val="24"/>
+        </w:rPr>
+        <w:t> or more times.</w:t>
+      </w:r>
+    </w:p>
+    <w:p>
+      <w:pPr>
+        <w:shd w:val="clear" w:color="auto" w:fill="FFFFFF"/>
+        <w:spacing w:after="100" w:afterAutospacing="1" w:line="240" w:lineRule="auto"/>
+        <w:rPr>
+          <w:rFonts w:ascii="Segoe UI" w:eastAsia="Times New Roman" w:hAnsi="Segoe UI" w:cs="Segoe UI"/>
+          <w:color w:val="10162F"/>
+          <w:sz w:val="24"/>
+          <w:szCs w:val="24"/>
+        </w:rPr>
+      </w:pPr>
+      <w:r>
+        <w:rPr>
+          <w:rFonts w:ascii="Segoe UI" w:eastAsia="Times New Roman" w:hAnsi="Segoe UI" w:cs="Segoe UI"/>
+          <w:color w:val="10162F"/>
+          <w:sz w:val="24"/>
+          <w:szCs w:val="24"/>
+        </w:rPr>
+        <w:t>The regex </w:t>
+      </w:r>
+      <w:r>
+        <w:rPr>
+          <w:rFonts w:ascii="Consolas" w:eastAsia="Times New Roman" w:hAnsi="Consolas" w:cs="Courier New"/>
+          <w:color w:val="15141F"/>
+          <w:sz w:val="19"/>
+          <w:szCs w:val="19"/>
+          <w:shd w:val="clear" w:color="auto" w:fill="EAE9ED"/>
+        </w:rPr>
+        <w:t>meo+w</w:t>
+      </w:r>
+      <w:r>
+        <w:rPr>
+          <w:rFonts w:ascii="Segoe UI" w:eastAsia="Times New Roman" w:hAnsi="Segoe UI" w:cs="Segoe UI"/>
+          <w:color w:val="10162F"/>
+          <w:sz w:val="24"/>
+          <w:szCs w:val="24"/>
+        </w:rPr>
+        <w:t> will match the characters </w:t>
+      </w:r>
+      <w:r>
+        <w:rPr>
+          <w:rFonts w:ascii="Consolas" w:eastAsia="Times New Roman" w:hAnsi="Consolas" w:cs="Courier New"/>
+          <w:color w:val="15141F"/>
+          <w:sz w:val="19"/>
+          <w:szCs w:val="19"/>
+          <w:shd w:val="clear" w:color="auto" w:fill="EAE9ED"/>
+        </w:rPr>
+        <w:t>me</w:t>
+      </w:r>
+      <w:r>
+        <w:rPr>
+          <w:rFonts w:ascii="Segoe UI" w:eastAsia="Times New Roman" w:hAnsi="Segoe UI" w:cs="Segoe UI"/>
+          <w:color w:val="10162F"/>
+          <w:sz w:val="24"/>
+          <w:szCs w:val="24"/>
+        </w:rPr>
+        <w:t>, followed by </w:t>
+      </w:r>
+      <w:r>
+        <w:rPr>
+          <w:rFonts w:ascii="Consolas" w:eastAsia="Times New Roman" w:hAnsi="Consolas" w:cs="Courier New"/>
+          <w:color w:val="15141F"/>
+          <w:sz w:val="19"/>
+          <w:szCs w:val="19"/>
+          <w:shd w:val="clear" w:color="auto" w:fill="EAE9ED"/>
+        </w:rPr>
+        <w:t>1</w:t>
+      </w:r>
+      <w:r>
+        <w:rPr>
+          <w:rFonts w:ascii="Segoe UI" w:eastAsia="Times New Roman" w:hAnsi="Segoe UI" w:cs="Segoe UI"/>
+          <w:color w:val="10162F"/>
+          <w:sz w:val="24"/>
+          <w:szCs w:val="24"/>
+        </w:rPr>
+        <w:t> or more </w:t>
+      </w:r>
+      <w:r>
+        <w:rPr>
+          <w:rFonts w:ascii="Consolas" w:eastAsia="Times New Roman" w:hAnsi="Consolas" w:cs="Courier New"/>
+          <w:color w:val="15141F"/>
+          <w:sz w:val="19"/>
+          <w:szCs w:val="19"/>
+          <w:shd w:val="clear" w:color="auto" w:fill="EAE9ED"/>
+        </w:rPr>
+        <w:t>o</w:t>
+      </w:r>
+      <w:r>
+        <w:rPr>
+          <w:rFonts w:ascii="Segoe UI" w:eastAsia="Times New Roman" w:hAnsi="Segoe UI" w:cs="Segoe UI"/>
+          <w:color w:val="10162F"/>
+          <w:sz w:val="24"/>
+          <w:szCs w:val="24"/>
+        </w:rPr>
+        <w:t>s, followed by a </w:t>
+      </w:r>
+      <w:r>
+        <w:rPr>
+          <w:rFonts w:ascii="Consolas" w:eastAsia="Times New Roman" w:hAnsi="Consolas" w:cs="Courier New"/>
+          <w:color w:val="15141F"/>
+          <w:sz w:val="19"/>
+          <w:szCs w:val="19"/>
+          <w:shd w:val="clear" w:color="auto" w:fill="EAE9ED"/>
+        </w:rPr>
+        <w:t>w</w:t>
+      </w:r>
+      <w:r>
+        <w:rPr>
+          <w:rFonts w:ascii="Segoe UI" w:eastAsia="Times New Roman" w:hAnsi="Segoe UI" w:cs="Segoe UI"/>
+          <w:color w:val="10162F"/>
+          <w:sz w:val="24"/>
+          <w:szCs w:val="24"/>
+        </w:rPr>
+        <w:t>. Thus the regex will match </w:t>
+      </w:r>
+      <w:r>
+        <w:rPr>
+          <w:rFonts w:ascii="Consolas" w:eastAsia="Times New Roman" w:hAnsi="Consolas" w:cs="Courier New"/>
+          <w:color w:val="15141F"/>
+          <w:sz w:val="19"/>
+          <w:szCs w:val="19"/>
+          <w:shd w:val="clear" w:color="auto" w:fill="EAE9ED"/>
+        </w:rPr>
+        <w:t>meow</w:t>
+      </w:r>
+      <w:r>
+        <w:rPr>
+          <w:rFonts w:ascii="Segoe UI" w:eastAsia="Times New Roman" w:hAnsi="Segoe UI" w:cs="Segoe UI"/>
+          <w:color w:val="10162F"/>
+          <w:sz w:val="24"/>
+          <w:szCs w:val="24"/>
+        </w:rPr>
+        <w:t>, </w:t>
+      </w:r>
+      <w:r>
+        <w:rPr>
+          <w:rFonts w:ascii="Consolas" w:eastAsia="Times New Roman" w:hAnsi="Consolas" w:cs="Courier New"/>
+          <w:color w:val="15141F"/>
+          <w:sz w:val="19"/>
+          <w:szCs w:val="19"/>
+          <w:shd w:val="clear" w:color="auto" w:fill="EAE9ED"/>
+        </w:rPr>
+        <w:t>meooow</w:t>
+      </w:r>
+      <w:r>
+        <w:rPr>
+          <w:rFonts w:ascii="Segoe UI" w:eastAsia="Times New Roman" w:hAnsi="Segoe UI" w:cs="Segoe UI"/>
+          <w:color w:val="10162F"/>
+          <w:sz w:val="24"/>
+          <w:szCs w:val="24"/>
+        </w:rPr>
+        <w:t>, and </w:t>
+      </w:r>
+      <w:r>
+        <w:rPr>
+          <w:rFonts w:ascii="Consolas" w:eastAsia="Times New Roman" w:hAnsi="Consolas" w:cs="Courier New"/>
+          <w:color w:val="15141F"/>
+          <w:sz w:val="19"/>
+          <w:szCs w:val="19"/>
+          <w:shd w:val="clear" w:color="auto" w:fill="EAE9ED"/>
+        </w:rPr>
+        <w:t>meoooooooooooow</w:t>
+      </w:r>
+      <w:r>
+        <w:rPr>
+          <w:rFonts w:ascii="Segoe UI" w:eastAsia="Times New Roman" w:hAnsi="Segoe UI" w:cs="Segoe UI"/>
+          <w:color w:val="10162F"/>
+          <w:sz w:val="24"/>
+          <w:szCs w:val="24"/>
+        </w:rPr>
+        <w:t>, but not match </w:t>
+      </w:r>
+      <w:r>
+        <w:rPr>
+          <w:rFonts w:ascii="Consolas" w:eastAsia="Times New Roman" w:hAnsi="Consolas" w:cs="Courier New"/>
+          <w:color w:val="15141F"/>
+          <w:sz w:val="19"/>
+          <w:szCs w:val="19"/>
+          <w:shd w:val="clear" w:color="auto" w:fill="EAE9ED"/>
+        </w:rPr>
+        <w:t>mew</w:t>
+      </w:r>
+      <w:r>
+        <w:rPr>
+          <w:rFonts w:ascii="Segoe UI" w:eastAsia="Times New Roman" w:hAnsi="Segoe UI" w:cs="Segoe UI"/>
+          <w:color w:val="10162F"/>
+          <w:sz w:val="24"/>
+          <w:szCs w:val="24"/>
+        </w:rPr>
+        <w:t>.</w:t>
+      </w:r>
+    </w:p>
+    <w:p>
+      <w:pPr>
+        <w:shd w:val="clear" w:color="auto" w:fill="FFFFFF"/>
+        <w:spacing w:after="0" w:line="240" w:lineRule="auto"/>
+        <w:rPr>
+          <w:rFonts w:ascii="Segoe UI" w:eastAsia="Times New Roman" w:hAnsi="Segoe UI" w:cs="Segoe UI"/>
+          <w:color w:val="10162F"/>
+          <w:sz w:val="24"/>
+          <w:szCs w:val="24"/>
+        </w:rPr>
+      </w:pPr>
+      <w:r>
+        <w:rPr>
+          <w:rFonts w:ascii="Segoe UI" w:eastAsia="Times New Roman" w:hAnsi="Segoe UI" w:cs="Segoe UI"/>
+          <w:color w:val="10162F"/>
+          <w:sz w:val="24"/>
+          <w:szCs w:val="24"/>
+        </w:rPr>
+        <w:t>Like all the other metacharacters, in order to match the symbols </w:t>
+      </w:r>
+      <w:r>
+        <w:rPr>
+          <w:rFonts w:ascii="Consolas" w:eastAsia="Times New Roman" w:hAnsi="Consolas" w:cs="Courier New"/>
+          <w:color w:val="15141F"/>
+          <w:sz w:val="19"/>
+          <w:szCs w:val="19"/>
+          <w:shd w:val="clear" w:color="auto" w:fill="EAE9ED"/>
+        </w:rPr>
+        <w:t>*</w:t>
+      </w:r>
+      <w:r>
+        <w:rPr>
+          <w:rFonts w:ascii="Segoe UI" w:eastAsia="Times New Roman" w:hAnsi="Segoe UI" w:cs="Segoe UI"/>
+          <w:color w:val="10162F"/>
+          <w:sz w:val="24"/>
+          <w:szCs w:val="24"/>
+        </w:rPr>
+        <w:t> and </w:t>
+      </w:r>
+      <w:r>
+        <w:rPr>
+          <w:rFonts w:ascii="Consolas" w:eastAsia="Times New Roman" w:hAnsi="Consolas" w:cs="Courier New"/>
+          <w:color w:val="15141F"/>
+          <w:sz w:val="19"/>
+          <w:szCs w:val="19"/>
+          <w:shd w:val="clear" w:color="auto" w:fill="EAE9ED"/>
+        </w:rPr>
+        <w:t>+</w:t>
+      </w:r>
+      <w:r>
+        <w:rPr>
+          <w:rFonts w:ascii="Segoe UI" w:eastAsia="Times New Roman" w:hAnsi="Segoe UI" w:cs="Segoe UI"/>
+          <w:color w:val="10162F"/>
+          <w:sz w:val="24"/>
+          <w:szCs w:val="24"/>
+        </w:rPr>
+        <w:t>, you need to use the escape character in your regex. The regex </w:t>
+      </w:r>
+      <w:r>
+        <w:rPr>
+          <w:rFonts w:ascii="Consolas" w:eastAsia="Times New Roman" w:hAnsi="Consolas" w:cs="Courier New"/>
+          <w:color w:val="15141F"/>
+          <w:sz w:val="19"/>
+          <w:szCs w:val="19"/>
+          <w:shd w:val="clear" w:color="auto" w:fill="EAE9ED"/>
+        </w:rPr>
+        <w:t>My cat is a \*</w:t>
+      </w:r>
+      <w:r>
+        <w:rPr>
+          <w:rFonts w:ascii="Segoe UI" w:eastAsia="Times New Roman" w:hAnsi="Segoe UI" w:cs="Segoe UI"/>
+          <w:color w:val="10162F"/>
+          <w:sz w:val="24"/>
+          <w:szCs w:val="24"/>
+        </w:rPr>
+        <w:t> will completely match the text </w:t>
+      </w:r>
+      <w:r>
+        <w:rPr>
+          <w:rFonts w:ascii="Consolas" w:eastAsia="Times New Roman" w:hAnsi="Consolas" w:cs="Courier New"/>
+          <w:color w:val="15141F"/>
+          <w:sz w:val="19"/>
+          <w:szCs w:val="19"/>
+          <w:shd w:val="clear" w:color="auto" w:fill="EAE9ED"/>
+        </w:rPr>
+        <w:t>My cat is a *</w:t>
+      </w:r>
+      <w:r>
+        <w:rPr>
+          <w:rFonts w:ascii="Segoe UI" w:eastAsia="Times New Roman" w:hAnsi="Segoe UI" w:cs="Segoe UI"/>
+          <w:color w:val="10162F"/>
+          <w:sz w:val="24"/>
+          <w:szCs w:val="24"/>
+        </w:rPr>
+        <w:t>.</w:t>
       </w:r>
     </w:p>
     <w:p/>
     <w:p>
       <w:r>
+        <w:t>hoo+t</w:t>
+      </w:r>
+      <w:r>
+        <w:t xml:space="preserve"> matches</w:t>
+      </w:r>
+    </w:p>
+    <w:p>
+      <w:r>
+        <w:t>Match these strings</w:t>
+      </w:r>
+    </w:p>
+    <w:p>
+      <w:r>
         <w:rPr>
           <w:rFonts w:ascii="Segoe UI Emoji" w:hAnsi="Segoe UI Emoji" w:cs="Segoe UI Emoji"/>
         </w:rPr>
         <w:t>✅</w:t>
       </w:r>
-      <w:proofErr w:type="spellStart"/>
-      <w:r>
-        <w:t>squeaaak</w:t>
-      </w:r>
-      <w:proofErr w:type="spellEnd"/>
+      <w:r>
+        <w:t>hoot</w:t>
+      </w:r>
     </w:p>
     <w:p>
       <w:r>
@@ -5586,11 +6347,9 @@
         </w:rPr>
         <w:t>✅</w:t>
       </w:r>
-      <w:proofErr w:type="spellStart"/>
-      <w:r>
-        <w:t>squeaaaak</w:t>
-      </w:r>
-      <w:proofErr w:type="spellEnd"/>
+      <w:r>
+        <w:t>hoooooot</w:t>
+      </w:r>
     </w:p>
     <w:p>
       <w:r>
@@ -5599,12 +6358,1520 @@
         </w:rPr>
         <w:t>✅</w:t>
       </w:r>
-      <w:proofErr w:type="spellStart"/>
-      <w:r>
-        <w:t>squeaaaaak</w:t>
-      </w:r>
-      <w:proofErr w:type="spellEnd"/>
-    </w:p>
+      <w:r>
+        <w:t>hooooooooooot</w:t>
+      </w:r>
+    </w:p>
+    <w:p>
+      <w:r>
+        <w:t>Don't match these strings</w:t>
+      </w:r>
+    </w:p>
+    <w:p>
+      <w:r>
+        <w:rPr>
+          <w:rFonts w:ascii="Segoe UI Emoji" w:hAnsi="Segoe UI Emoji" w:cs="Segoe UI Emoji"/>
+        </w:rPr>
+        <w:t>🚫</w:t>
+      </w:r>
+      <w:r>
+        <w:t>hot</w:t>
+      </w:r>
+    </w:p>
+    <w:p>
+      <w:r>
+        <w:rPr>
+          <w:rFonts w:ascii="Segoe UI Emoji" w:hAnsi="Segoe UI Emoji" w:cs="Segoe UI Emoji"/>
+        </w:rPr>
+        <w:t>🚫</w:t>
+      </w:r>
+      <w:r>
+        <w:t>hoat</w:t>
+      </w:r>
+    </w:p>
+    <w:p>
+      <w:r>
+        <w:rPr>
+          <w:rFonts w:ascii="Segoe UI Emoji" w:hAnsi="Segoe UI Emoji" w:cs="Segoe UI Emoji"/>
+        </w:rPr>
+        <w:t>🚫</w:t>
+      </w:r>
+      <w:r>
+        <w:t>hoo</w:t>
+      </w:r>
+    </w:p>
+    <w:p>
+      <w:r>
+        <w:br w:type="page"/>
+      </w:r>
+    </w:p>
+    <w:p>
+      <w:pPr>
+        <w:pStyle w:val="p1qg33igem5pagn4kpmirjw"/>
+        <w:shd w:val="clear" w:color="auto" w:fill="FFFFFF"/>
+        <w:spacing w:before="0" w:beforeAutospacing="0"/>
+        <w:rPr>
+          <w:rFonts w:ascii="Segoe UI" w:hAnsi="Segoe UI" w:cs="Segoe UI"/>
+          <w:color w:val="10162F"/>
+          <w:sz w:val="26"/>
+          <w:szCs w:val="26"/>
+        </w:rPr>
+      </w:pPr>
+      <w:r>
+        <w:rPr>
+          <w:rFonts w:ascii="Segoe UI" w:hAnsi="Segoe UI" w:cs="Segoe UI"/>
+          <w:color w:val="10162F"/>
+          <w:sz w:val="26"/>
+          <w:szCs w:val="26"/>
+        </w:rPr>
+        <w:lastRenderedPageBreak/>
+        <w:t>When writing regular expressions, it’s useful to make the expression as specific as possible in order to ensure that we do not match unintended text. To aid in this mission of specificity, we can use the anchor metacharacters. The </w:t>
+      </w:r>
+      <w:r>
+        <w:rPr>
+          <w:rStyle w:val="Emphasis"/>
+          <w:rFonts w:ascii="Segoe UI" w:hAnsi="Segoe UI" w:cs="Segoe UI"/>
+          <w:b/>
+          <w:bCs/>
+          <w:color w:val="10162F"/>
+          <w:sz w:val="26"/>
+          <w:szCs w:val="26"/>
+        </w:rPr>
+        <w:t>anchors</w:t>
+      </w:r>
+      <w:r>
+        <w:rPr>
+          <w:rFonts w:ascii="Segoe UI" w:hAnsi="Segoe UI" w:cs="Segoe UI"/>
+          <w:color w:val="10162F"/>
+          <w:sz w:val="26"/>
+          <w:szCs w:val="26"/>
+        </w:rPr>
+        <w:t> hat </w:t>
+      </w:r>
+      <w:r>
+        <w:rPr>
+          <w:rStyle w:val="HTMLCode"/>
+          <w:rFonts w:ascii="Consolas" w:hAnsi="Consolas"/>
+          <w:color w:val="15141F"/>
+          <w:sz w:val="21"/>
+          <w:szCs w:val="21"/>
+          <w:shd w:val="clear" w:color="auto" w:fill="EAE9ED"/>
+        </w:rPr>
+        <w:t>^</w:t>
+      </w:r>
+      <w:r>
+        <w:rPr>
+          <w:rFonts w:ascii="Segoe UI" w:hAnsi="Segoe UI" w:cs="Segoe UI"/>
+          <w:color w:val="10162F"/>
+          <w:sz w:val="26"/>
+          <w:szCs w:val="26"/>
+        </w:rPr>
+        <w:t> and dollar sign </w:t>
+      </w:r>
+      <w:r>
+        <w:rPr>
+          <w:rStyle w:val="HTMLCode"/>
+          <w:rFonts w:ascii="Consolas" w:hAnsi="Consolas"/>
+          <w:color w:val="15141F"/>
+          <w:sz w:val="21"/>
+          <w:szCs w:val="21"/>
+          <w:shd w:val="clear" w:color="auto" w:fill="EAE9ED"/>
+        </w:rPr>
+        <w:t>$</w:t>
+      </w:r>
+      <w:r>
+        <w:rPr>
+          <w:rFonts w:ascii="Segoe UI" w:hAnsi="Segoe UI" w:cs="Segoe UI"/>
+          <w:color w:val="10162F"/>
+          <w:sz w:val="26"/>
+          <w:szCs w:val="26"/>
+        </w:rPr>
+        <w:t> are used to match text at the start and the end of a string, respectively.</w:t>
+      </w:r>
+    </w:p>
+    <w:p>
+      <w:pPr>
+        <w:pStyle w:val="p1qg33igem5pagn4kpmirjw"/>
+        <w:shd w:val="clear" w:color="auto" w:fill="FFFFFF"/>
+        <w:spacing w:before="0" w:beforeAutospacing="0"/>
+        <w:rPr>
+          <w:rFonts w:ascii="Segoe UI" w:hAnsi="Segoe UI" w:cs="Segoe UI"/>
+          <w:color w:val="10162F"/>
+          <w:sz w:val="26"/>
+          <w:szCs w:val="26"/>
+        </w:rPr>
+      </w:pPr>
+      <w:r>
+        <w:rPr>
+          <w:rFonts w:ascii="Segoe UI" w:hAnsi="Segoe UI" w:cs="Segoe UI"/>
+          <w:color w:val="10162F"/>
+          <w:sz w:val="26"/>
+          <w:szCs w:val="26"/>
+        </w:rPr>
+        <w:t>The regex </w:t>
+      </w:r>
+      <w:r>
+        <w:rPr>
+          <w:rStyle w:val="HTMLCode"/>
+          <w:rFonts w:ascii="Consolas" w:hAnsi="Consolas"/>
+          <w:color w:val="15141F"/>
+          <w:sz w:val="21"/>
+          <w:szCs w:val="21"/>
+          <w:shd w:val="clear" w:color="auto" w:fill="EAE9ED"/>
+        </w:rPr>
+        <w:t>^Monkeys: my mortal enemy$</w:t>
+      </w:r>
+      <w:r>
+        <w:rPr>
+          <w:rFonts w:ascii="Segoe UI" w:hAnsi="Segoe UI" w:cs="Segoe UI"/>
+          <w:color w:val="10162F"/>
+          <w:sz w:val="26"/>
+          <w:szCs w:val="26"/>
+        </w:rPr>
+        <w:t> will completely match the text </w:t>
+      </w:r>
+      <w:r>
+        <w:rPr>
+          <w:rStyle w:val="HTMLCode"/>
+          <w:rFonts w:ascii="Consolas" w:hAnsi="Consolas"/>
+          <w:color w:val="15141F"/>
+          <w:sz w:val="21"/>
+          <w:szCs w:val="21"/>
+          <w:shd w:val="clear" w:color="auto" w:fill="EAE9ED"/>
+        </w:rPr>
+        <w:t>Monkeys: my mortal enemy</w:t>
+      </w:r>
+      <w:r>
+        <w:rPr>
+          <w:rFonts w:ascii="Segoe UI" w:hAnsi="Segoe UI" w:cs="Segoe UI"/>
+          <w:color w:val="10162F"/>
+          <w:sz w:val="26"/>
+          <w:szCs w:val="26"/>
+        </w:rPr>
+        <w:t> but not match </w:t>
+      </w:r>
+      <w:r>
+        <w:rPr>
+          <w:rStyle w:val="HTMLCode"/>
+          <w:rFonts w:ascii="Consolas" w:hAnsi="Consolas"/>
+          <w:color w:val="15141F"/>
+          <w:sz w:val="21"/>
+          <w:szCs w:val="21"/>
+          <w:shd w:val="clear" w:color="auto" w:fill="EAE9ED"/>
+        </w:rPr>
+        <w:t>Spider Monkeys: my mortal enemy in the wild</w:t>
+      </w:r>
+      <w:r>
+        <w:rPr>
+          <w:rFonts w:ascii="Segoe UI" w:hAnsi="Segoe UI" w:cs="Segoe UI"/>
+          <w:color w:val="10162F"/>
+          <w:sz w:val="26"/>
+          <w:szCs w:val="26"/>
+        </w:rPr>
+        <w:t> or </w:t>
+      </w:r>
+      <w:r>
+        <w:rPr>
+          <w:rStyle w:val="HTMLCode"/>
+          <w:rFonts w:ascii="Consolas" w:hAnsi="Consolas"/>
+          <w:color w:val="15141F"/>
+          <w:sz w:val="21"/>
+          <w:szCs w:val="21"/>
+          <w:shd w:val="clear" w:color="auto" w:fill="EAE9ED"/>
+        </w:rPr>
+        <w:t>Squirrel Monkeys: my mortal enemy in the wild</w:t>
+      </w:r>
+      <w:r>
+        <w:rPr>
+          <w:rFonts w:ascii="Segoe UI" w:hAnsi="Segoe UI" w:cs="Segoe UI"/>
+          <w:color w:val="10162F"/>
+          <w:sz w:val="26"/>
+          <w:szCs w:val="26"/>
+        </w:rPr>
+        <w:t>. The </w:t>
+      </w:r>
+      <w:r>
+        <w:rPr>
+          <w:rStyle w:val="HTMLCode"/>
+          <w:rFonts w:ascii="Consolas" w:hAnsi="Consolas"/>
+          <w:color w:val="15141F"/>
+          <w:sz w:val="21"/>
+          <w:szCs w:val="21"/>
+          <w:shd w:val="clear" w:color="auto" w:fill="EAE9ED"/>
+        </w:rPr>
+        <w:t>^</w:t>
+      </w:r>
+      <w:r>
+        <w:rPr>
+          <w:rFonts w:ascii="Segoe UI" w:hAnsi="Segoe UI" w:cs="Segoe UI"/>
+          <w:color w:val="10162F"/>
+          <w:sz w:val="26"/>
+          <w:szCs w:val="26"/>
+        </w:rPr>
+        <w:t> ensures that the matched text begins with </w:t>
+      </w:r>
+      <w:r>
+        <w:rPr>
+          <w:rStyle w:val="HTMLCode"/>
+          <w:rFonts w:ascii="Consolas" w:hAnsi="Consolas"/>
+          <w:color w:val="15141F"/>
+          <w:sz w:val="21"/>
+          <w:szCs w:val="21"/>
+          <w:shd w:val="clear" w:color="auto" w:fill="EAE9ED"/>
+        </w:rPr>
+        <w:t>Monkeys</w:t>
+      </w:r>
+      <w:r>
+        <w:rPr>
+          <w:rFonts w:ascii="Segoe UI" w:hAnsi="Segoe UI" w:cs="Segoe UI"/>
+          <w:color w:val="10162F"/>
+          <w:sz w:val="26"/>
+          <w:szCs w:val="26"/>
+        </w:rPr>
+        <w:t>, and the </w:t>
+      </w:r>
+      <w:r>
+        <w:rPr>
+          <w:rStyle w:val="HTMLCode"/>
+          <w:rFonts w:ascii="Consolas" w:hAnsi="Consolas"/>
+          <w:color w:val="15141F"/>
+          <w:sz w:val="21"/>
+          <w:szCs w:val="21"/>
+          <w:shd w:val="clear" w:color="auto" w:fill="EAE9ED"/>
+        </w:rPr>
+        <w:t>$</w:t>
+      </w:r>
+      <w:r>
+        <w:rPr>
+          <w:rFonts w:ascii="Segoe UI" w:hAnsi="Segoe UI" w:cs="Segoe UI"/>
+          <w:color w:val="10162F"/>
+          <w:sz w:val="26"/>
+          <w:szCs w:val="26"/>
+        </w:rPr>
+        <w:t> ensures the matched text ends with </w:t>
+      </w:r>
+      <w:r>
+        <w:rPr>
+          <w:rStyle w:val="HTMLCode"/>
+          <w:rFonts w:ascii="Consolas" w:hAnsi="Consolas"/>
+          <w:color w:val="15141F"/>
+          <w:sz w:val="21"/>
+          <w:szCs w:val="21"/>
+          <w:shd w:val="clear" w:color="auto" w:fill="EAE9ED"/>
+        </w:rPr>
+        <w:t>enemy</w:t>
+      </w:r>
+      <w:r>
+        <w:rPr>
+          <w:rFonts w:ascii="Segoe UI" w:hAnsi="Segoe UI" w:cs="Segoe UI"/>
+          <w:color w:val="10162F"/>
+          <w:sz w:val="26"/>
+          <w:szCs w:val="26"/>
+        </w:rPr>
+        <w:t>.</w:t>
+      </w:r>
+    </w:p>
+    <w:p>
+      <w:pPr>
+        <w:pStyle w:val="p1qg33igem5pagn4kpmirjw"/>
+        <w:shd w:val="clear" w:color="auto" w:fill="FFFFFF"/>
+        <w:spacing w:before="0" w:beforeAutospacing="0"/>
+        <w:rPr>
+          <w:rFonts w:ascii="Segoe UI" w:hAnsi="Segoe UI" w:cs="Segoe UI"/>
+          <w:color w:val="10162F"/>
+          <w:sz w:val="26"/>
+          <w:szCs w:val="26"/>
+        </w:rPr>
+      </w:pPr>
+      <w:r>
+        <w:rPr>
+          <w:rFonts w:ascii="Segoe UI" w:hAnsi="Segoe UI" w:cs="Segoe UI"/>
+          <w:color w:val="10162F"/>
+          <w:sz w:val="26"/>
+          <w:szCs w:val="26"/>
+        </w:rPr>
+        <w:t>Without the anchor tags, the regex </w:t>
+      </w:r>
+      <w:r>
+        <w:rPr>
+          <w:rStyle w:val="HTMLCode"/>
+          <w:rFonts w:ascii="Consolas" w:hAnsi="Consolas"/>
+          <w:color w:val="15141F"/>
+          <w:sz w:val="21"/>
+          <w:szCs w:val="21"/>
+          <w:shd w:val="clear" w:color="auto" w:fill="EAE9ED"/>
+        </w:rPr>
+        <w:t>Monkeys: my mortal enemy</w:t>
+      </w:r>
+      <w:r>
+        <w:rPr>
+          <w:rFonts w:ascii="Segoe UI" w:hAnsi="Segoe UI" w:cs="Segoe UI"/>
+          <w:color w:val="10162F"/>
+          <w:sz w:val="26"/>
+          <w:szCs w:val="26"/>
+        </w:rPr>
+        <w:t> will match the text </w:t>
+      </w:r>
+      <w:r>
+        <w:rPr>
+          <w:rStyle w:val="HTMLCode"/>
+          <w:rFonts w:ascii="Consolas" w:hAnsi="Consolas"/>
+          <w:color w:val="15141F"/>
+          <w:sz w:val="21"/>
+          <w:szCs w:val="21"/>
+          <w:shd w:val="clear" w:color="auto" w:fill="EAE9ED"/>
+        </w:rPr>
+        <w:t>Monkeys: my mortal enemy</w:t>
+      </w:r>
+      <w:r>
+        <w:rPr>
+          <w:rFonts w:ascii="Segoe UI" w:hAnsi="Segoe UI" w:cs="Segoe UI"/>
+          <w:color w:val="10162F"/>
+          <w:sz w:val="26"/>
+          <w:szCs w:val="26"/>
+        </w:rPr>
+        <w:t> in both </w:t>
+      </w:r>
+      <w:r>
+        <w:rPr>
+          <w:rStyle w:val="HTMLCode"/>
+          <w:rFonts w:ascii="Consolas" w:hAnsi="Consolas"/>
+          <w:color w:val="15141F"/>
+          <w:sz w:val="21"/>
+          <w:szCs w:val="21"/>
+          <w:shd w:val="clear" w:color="auto" w:fill="EAE9ED"/>
+        </w:rPr>
+        <w:t>Spider Monkeys: my mortal enemy in the wild</w:t>
+      </w:r>
+      <w:r>
+        <w:rPr>
+          <w:rFonts w:ascii="Segoe UI" w:hAnsi="Segoe UI" w:cs="Segoe UI"/>
+          <w:color w:val="10162F"/>
+          <w:sz w:val="26"/>
+          <w:szCs w:val="26"/>
+        </w:rPr>
+        <w:t> and </w:t>
+      </w:r>
+      <w:r>
+        <w:rPr>
+          <w:rStyle w:val="HTMLCode"/>
+          <w:rFonts w:ascii="Consolas" w:hAnsi="Consolas"/>
+          <w:color w:val="15141F"/>
+          <w:sz w:val="21"/>
+          <w:szCs w:val="21"/>
+          <w:shd w:val="clear" w:color="auto" w:fill="EAE9ED"/>
+        </w:rPr>
+        <w:t>Squirrel Monkeys: my mortal enemy in the wild</w:t>
+      </w:r>
+      <w:r>
+        <w:rPr>
+          <w:rFonts w:ascii="Segoe UI" w:hAnsi="Segoe UI" w:cs="Segoe UI"/>
+          <w:color w:val="10162F"/>
+          <w:sz w:val="26"/>
+          <w:szCs w:val="26"/>
+        </w:rPr>
+        <w:t>.</w:t>
+      </w:r>
+    </w:p>
+    <w:p>
+      <w:pPr>
+        <w:pStyle w:val="p1qg33igem5pagn4kpmirjw"/>
+        <w:shd w:val="clear" w:color="auto" w:fill="FFFFFF"/>
+        <w:spacing w:before="0" w:beforeAutospacing="0" w:after="0" w:afterAutospacing="0"/>
+        <w:rPr>
+          <w:rFonts w:ascii="Segoe UI" w:hAnsi="Segoe UI" w:cs="Segoe UI"/>
+          <w:color w:val="10162F"/>
+          <w:sz w:val="26"/>
+          <w:szCs w:val="26"/>
+        </w:rPr>
+      </w:pPr>
+      <w:r>
+        <w:rPr>
+          <w:rFonts w:ascii="Segoe UI" w:hAnsi="Segoe UI" w:cs="Segoe UI"/>
+          <w:color w:val="10162F"/>
+          <w:sz w:val="26"/>
+          <w:szCs w:val="26"/>
+        </w:rPr>
+        <w:t>Once again, as with all other metacharacters, in order to match the symbols </w:t>
+      </w:r>
+      <w:r>
+        <w:rPr>
+          <w:rStyle w:val="HTMLCode"/>
+          <w:rFonts w:ascii="Consolas" w:hAnsi="Consolas"/>
+          <w:color w:val="15141F"/>
+          <w:sz w:val="21"/>
+          <w:szCs w:val="21"/>
+          <w:shd w:val="clear" w:color="auto" w:fill="EAE9ED"/>
+        </w:rPr>
+        <w:t>^</w:t>
+      </w:r>
+      <w:r>
+        <w:rPr>
+          <w:rFonts w:ascii="Segoe UI" w:hAnsi="Segoe UI" w:cs="Segoe UI"/>
+          <w:color w:val="10162F"/>
+          <w:sz w:val="26"/>
+          <w:szCs w:val="26"/>
+        </w:rPr>
+        <w:t> and </w:t>
+      </w:r>
+      <w:r>
+        <w:rPr>
+          <w:rStyle w:val="HTMLCode"/>
+          <w:rFonts w:ascii="Consolas" w:hAnsi="Consolas"/>
+          <w:color w:val="15141F"/>
+          <w:sz w:val="21"/>
+          <w:szCs w:val="21"/>
+          <w:shd w:val="clear" w:color="auto" w:fill="EAE9ED"/>
+        </w:rPr>
+        <w:t>$</w:t>
+      </w:r>
+      <w:r>
+        <w:rPr>
+          <w:rFonts w:ascii="Segoe UI" w:hAnsi="Segoe UI" w:cs="Segoe UI"/>
+          <w:color w:val="10162F"/>
+          <w:sz w:val="26"/>
+          <w:szCs w:val="26"/>
+        </w:rPr>
+        <w:t>, you need to use the escape character in your regex. The regex </w:t>
+      </w:r>
+      <w:r>
+        <w:rPr>
+          <w:rStyle w:val="HTMLCode"/>
+          <w:rFonts w:ascii="Consolas" w:hAnsi="Consolas"/>
+          <w:color w:val="15141F"/>
+          <w:sz w:val="21"/>
+          <w:szCs w:val="21"/>
+          <w:shd w:val="clear" w:color="auto" w:fill="EAE9ED"/>
+        </w:rPr>
+        <w:t>My spider monkey has \$10\^6 in the bank</w:t>
+      </w:r>
+      <w:r>
+        <w:rPr>
+          <w:rFonts w:ascii="Segoe UI" w:hAnsi="Segoe UI" w:cs="Segoe UI"/>
+          <w:color w:val="10162F"/>
+          <w:sz w:val="26"/>
+          <w:szCs w:val="26"/>
+        </w:rPr>
+        <w:t> will completely match the text </w:t>
+      </w:r>
+      <w:r>
+        <w:rPr>
+          <w:rStyle w:val="HTMLCode"/>
+          <w:rFonts w:ascii="Consolas" w:hAnsi="Consolas"/>
+          <w:color w:val="15141F"/>
+          <w:sz w:val="21"/>
+          <w:szCs w:val="21"/>
+          <w:shd w:val="clear" w:color="auto" w:fill="EAE9ED"/>
+        </w:rPr>
+        <w:t>My spider monkey has $10^6 in the bank</w:t>
+      </w:r>
+      <w:r>
+        <w:rPr>
+          <w:rFonts w:ascii="Segoe UI" w:hAnsi="Segoe UI" w:cs="Segoe UI"/>
+          <w:color w:val="10162F"/>
+          <w:sz w:val="26"/>
+          <w:szCs w:val="26"/>
+        </w:rPr>
+        <w:t>.</w:t>
+      </w:r>
+    </w:p>
+    <w:p>
+      <w:pPr>
+        <w:pStyle w:val="p1qg33igem5pagn4kpmirjw"/>
+        <w:shd w:val="clear" w:color="auto" w:fill="FFFFFF"/>
+        <w:spacing w:before="0" w:beforeAutospacing="0" w:after="0" w:afterAutospacing="0"/>
+        <w:rPr>
+          <w:rFonts w:ascii="Segoe UI" w:hAnsi="Segoe UI" w:cs="Segoe UI"/>
+          <w:color w:val="10162F"/>
+          <w:sz w:val="26"/>
+          <w:szCs w:val="26"/>
+        </w:rPr>
+      </w:pPr>
+    </w:p>
+    <w:p>
+      <w:r>
+        <w:t>^penguins are cooler than regular expressions$</w:t>
+      </w:r>
+      <w:r>
+        <w:t xml:space="preserve"> m</w:t>
+      </w:r>
+      <w:r>
+        <w:t>atch</w:t>
+      </w:r>
+      <w:r>
+        <w:t>es</w:t>
+      </w:r>
+      <w:r>
+        <w:t xml:space="preserve"> th</w:t>
+      </w:r>
+      <w:r>
+        <w:t>e</w:t>
+      </w:r>
+      <w:r>
+        <w:t xml:space="preserve"> string</w:t>
+      </w:r>
+    </w:p>
+    <w:p>
+      <w:r>
+        <w:rPr>
+          <w:rFonts w:ascii="Segoe UI Emoji" w:hAnsi="Segoe UI Emoji" w:cs="Segoe UI Emoji"/>
+        </w:rPr>
+        <w:t>✅</w:t>
+      </w:r>
+      <w:r>
+        <w:t>penguins are cooler than regular expressions</w:t>
+      </w:r>
+    </w:p>
+    <w:p>
+      <w:r>
+        <w:t>Don't match these strings</w:t>
+      </w:r>
+    </w:p>
+    <w:p>
+      <w:r>
+        <w:rPr>
+          <w:rFonts w:ascii="Segoe UI Emoji" w:hAnsi="Segoe UI Emoji" w:cs="Segoe UI Emoji"/>
+        </w:rPr>
+        <w:t>🚫</w:t>
+      </w:r>
+      <w:r>
+        <w:t>king penguins are cooler than regular expressions</w:t>
+      </w:r>
+    </w:p>
+    <w:p>
+      <w:r>
+        <w:rPr>
+          <w:rFonts w:ascii="Segoe UI Emoji" w:hAnsi="Segoe UI Emoji" w:cs="Segoe UI Emoji"/>
+        </w:rPr>
+        <w:t>🚫</w:t>
+      </w:r>
+      <w:r>
+        <w:t>penguins are cooler than regular expressions!</w:t>
+      </w:r>
+    </w:p>
+    <w:p>
+      <w:pPr>
+        <w:rPr>
+          <w:rFonts w:ascii="Segoe UI" w:eastAsia="Times New Roman" w:hAnsi="Segoe UI" w:cs="Segoe UI"/>
+          <w:b/>
+          <w:bCs/>
+          <w:sz w:val="24"/>
+          <w:szCs w:val="24"/>
+          <w:shd w:val="clear" w:color="auto" w:fill="FFFFFF"/>
+        </w:rPr>
+      </w:pPr>
+      <w:r>
+        <w:rPr>
+          <w:rFonts w:ascii="Segoe UI" w:eastAsia="Times New Roman" w:hAnsi="Segoe UI" w:cs="Segoe UI"/>
+          <w:b/>
+          <w:bCs/>
+          <w:sz w:val="24"/>
+          <w:szCs w:val="24"/>
+          <w:shd w:val="clear" w:color="auto" w:fill="FFFFFF"/>
+        </w:rPr>
+        <w:br w:type="page"/>
+      </w:r>
+    </w:p>
+    <w:p>
+      <w:pPr>
+        <w:spacing w:after="0" w:line="240" w:lineRule="auto"/>
+        <w:rPr>
+          <w:rFonts w:ascii="Times New Roman" w:eastAsia="Times New Roman" w:hAnsi="Times New Roman" w:cs="Times New Roman"/>
+          <w:sz w:val="24"/>
+          <w:szCs w:val="24"/>
+        </w:rPr>
+      </w:pPr>
+      <w:r>
+        <w:rPr>
+          <w:rFonts w:ascii="Segoe UI" w:eastAsia="Times New Roman" w:hAnsi="Segoe UI" w:cs="Segoe UI"/>
+          <w:b/>
+          <w:bCs/>
+          <w:sz w:val="24"/>
+          <w:szCs w:val="24"/>
+          <w:shd w:val="clear" w:color="auto" w:fill="FFFFFF"/>
+        </w:rPr>
+        <w:lastRenderedPageBreak/>
+        <w:t>Review</w:t>
+      </w:r>
+    </w:p>
+    <w:p>
+      <w:pPr>
+        <w:shd w:val="clear" w:color="auto" w:fill="FFFFFF"/>
+        <w:spacing w:after="100" w:afterAutospacing="1" w:line="240" w:lineRule="auto"/>
+        <w:rPr>
+          <w:rFonts w:ascii="Segoe UI" w:eastAsia="Times New Roman" w:hAnsi="Segoe UI" w:cs="Segoe UI"/>
+          <w:color w:val="10162F"/>
+          <w:sz w:val="24"/>
+          <w:szCs w:val="24"/>
+        </w:rPr>
+      </w:pPr>
+      <w:r>
+        <w:rPr>
+          <w:rFonts w:ascii="Segoe UI" w:eastAsia="Times New Roman" w:hAnsi="Segoe UI" w:cs="Segoe UI"/>
+          <w:color w:val="10162F"/>
+          <w:sz w:val="24"/>
+          <w:szCs w:val="24"/>
+        </w:rPr>
+        <w:t>Do you feel those regular expression superpowers coursing through your body? Do you just want to scream </w:t>
+      </w:r>
+      <w:r>
+        <w:rPr>
+          <w:rFonts w:ascii="Consolas" w:eastAsia="Times New Roman" w:hAnsi="Consolas" w:cs="Courier New"/>
+          <w:color w:val="15141F"/>
+          <w:sz w:val="19"/>
+          <w:szCs w:val="19"/>
+          <w:shd w:val="clear" w:color="auto" w:fill="EAE9ED"/>
+        </w:rPr>
+        <w:t>ah+</w:t>
+      </w:r>
+      <w:r>
+        <w:rPr>
+          <w:rFonts w:ascii="Segoe UI" w:eastAsia="Times New Roman" w:hAnsi="Segoe UI" w:cs="Segoe UI"/>
+          <w:color w:val="10162F"/>
+          <w:sz w:val="24"/>
+          <w:szCs w:val="24"/>
+        </w:rPr>
+        <w:t> really loud? Awesome! You are now ready to take these skills and use them out in the wild. Before beginning your adventures, let’s review what we’ve learned.</w:t>
+      </w:r>
+    </w:p>
+    <w:p>
+      <w:pPr>
+        <w:numPr>
+          <w:ilvl w:val="0"/>
+          <w:numId w:val="4"/>
+        </w:numPr>
+        <w:shd w:val="clear" w:color="auto" w:fill="FFFFFF"/>
+        <w:spacing w:before="100" w:beforeAutospacing="1" w:after="100" w:afterAutospacing="1" w:line="240" w:lineRule="auto"/>
+        <w:rPr>
+          <w:rFonts w:ascii="Segoe UI" w:eastAsia="Times New Roman" w:hAnsi="Segoe UI" w:cs="Segoe UI"/>
+          <w:color w:val="10162F"/>
+          <w:sz w:val="24"/>
+          <w:szCs w:val="24"/>
+        </w:rPr>
+      </w:pPr>
+      <w:r>
+        <w:rPr>
+          <w:rFonts w:ascii="Segoe UI" w:eastAsia="Times New Roman" w:hAnsi="Segoe UI" w:cs="Segoe UI"/>
+          <w:i/>
+          <w:iCs/>
+          <w:color w:val="10162F"/>
+          <w:sz w:val="24"/>
+          <w:szCs w:val="24"/>
+        </w:rPr>
+        <w:t>Regular expressions</w:t>
+      </w:r>
+      <w:r>
+        <w:rPr>
+          <w:rFonts w:ascii="Segoe UI" w:eastAsia="Times New Roman" w:hAnsi="Segoe UI" w:cs="Segoe UI"/>
+          <w:color w:val="10162F"/>
+          <w:sz w:val="24"/>
+          <w:szCs w:val="24"/>
+        </w:rPr>
+        <w:t> are special sequences of characters that describe a pattern of text that is to be matched</w:t>
+      </w:r>
+    </w:p>
+    <w:p>
+      <w:pPr>
+        <w:numPr>
+          <w:ilvl w:val="0"/>
+          <w:numId w:val="4"/>
+        </w:numPr>
+        <w:shd w:val="clear" w:color="auto" w:fill="FFFFFF"/>
+        <w:spacing w:before="100" w:beforeAutospacing="1" w:after="100" w:afterAutospacing="1" w:line="240" w:lineRule="auto"/>
+        <w:rPr>
+          <w:rFonts w:ascii="Segoe UI" w:eastAsia="Times New Roman" w:hAnsi="Segoe UI" w:cs="Segoe UI"/>
+          <w:color w:val="10162F"/>
+          <w:sz w:val="24"/>
+          <w:szCs w:val="24"/>
+        </w:rPr>
+      </w:pPr>
+      <w:r>
+        <w:rPr>
+          <w:rFonts w:ascii="Segoe UI" w:eastAsia="Times New Roman" w:hAnsi="Segoe UI" w:cs="Segoe UI"/>
+          <w:color w:val="10162F"/>
+          <w:sz w:val="24"/>
+          <w:szCs w:val="24"/>
+        </w:rPr>
+        <w:t>We can use </w:t>
+      </w:r>
+      <w:r>
+        <w:rPr>
+          <w:rFonts w:ascii="Segoe UI" w:eastAsia="Times New Roman" w:hAnsi="Segoe UI" w:cs="Segoe UI"/>
+          <w:i/>
+          <w:iCs/>
+          <w:color w:val="10162F"/>
+          <w:sz w:val="24"/>
+          <w:szCs w:val="24"/>
+        </w:rPr>
+        <w:t>literals</w:t>
+      </w:r>
+      <w:r>
+        <w:rPr>
+          <w:rFonts w:ascii="Segoe UI" w:eastAsia="Times New Roman" w:hAnsi="Segoe UI" w:cs="Segoe UI"/>
+          <w:color w:val="10162F"/>
+          <w:sz w:val="24"/>
+          <w:szCs w:val="24"/>
+        </w:rPr>
+        <w:t> to match the exact characters that we desire</w:t>
+      </w:r>
+    </w:p>
+    <w:p>
+      <w:pPr>
+        <w:numPr>
+          <w:ilvl w:val="0"/>
+          <w:numId w:val="4"/>
+        </w:numPr>
+        <w:shd w:val="clear" w:color="auto" w:fill="FFFFFF"/>
+        <w:spacing w:before="100" w:beforeAutospacing="1" w:after="100" w:afterAutospacing="1" w:line="240" w:lineRule="auto"/>
+        <w:rPr>
+          <w:rFonts w:ascii="Segoe UI" w:eastAsia="Times New Roman" w:hAnsi="Segoe UI" w:cs="Segoe UI"/>
+          <w:color w:val="10162F"/>
+          <w:sz w:val="24"/>
+          <w:szCs w:val="24"/>
+        </w:rPr>
+      </w:pPr>
+      <w:r>
+        <w:rPr>
+          <w:rFonts w:ascii="Segoe UI" w:eastAsia="Times New Roman" w:hAnsi="Segoe UI" w:cs="Segoe UI"/>
+          <w:i/>
+          <w:iCs/>
+          <w:color w:val="10162F"/>
+          <w:sz w:val="24"/>
+          <w:szCs w:val="24"/>
+        </w:rPr>
+        <w:t>Alternation</w:t>
+      </w:r>
+      <w:r>
+        <w:rPr>
+          <w:rFonts w:ascii="Segoe UI" w:eastAsia="Times New Roman" w:hAnsi="Segoe UI" w:cs="Segoe UI"/>
+          <w:color w:val="10162F"/>
+          <w:sz w:val="24"/>
+          <w:szCs w:val="24"/>
+        </w:rPr>
+        <w:t>, using the pipe symbol </w:t>
+      </w:r>
+      <w:r>
+        <w:rPr>
+          <w:rFonts w:ascii="Consolas" w:eastAsia="Times New Roman" w:hAnsi="Consolas" w:cs="Courier New"/>
+          <w:color w:val="15141F"/>
+          <w:sz w:val="19"/>
+          <w:szCs w:val="19"/>
+          <w:shd w:val="clear" w:color="auto" w:fill="EAE9ED"/>
+        </w:rPr>
+        <w:t>|</w:t>
+      </w:r>
+      <w:r>
+        <w:rPr>
+          <w:rFonts w:ascii="Segoe UI" w:eastAsia="Times New Roman" w:hAnsi="Segoe UI" w:cs="Segoe UI"/>
+          <w:color w:val="10162F"/>
+          <w:sz w:val="24"/>
+          <w:szCs w:val="24"/>
+        </w:rPr>
+        <w:t>, allows us to match the text preceding or following the </w:t>
+      </w:r>
+      <w:r>
+        <w:rPr>
+          <w:rFonts w:ascii="Consolas" w:eastAsia="Times New Roman" w:hAnsi="Consolas" w:cs="Courier New"/>
+          <w:color w:val="15141F"/>
+          <w:sz w:val="19"/>
+          <w:szCs w:val="19"/>
+          <w:shd w:val="clear" w:color="auto" w:fill="EAE9ED"/>
+        </w:rPr>
+        <w:t>|</w:t>
+      </w:r>
+    </w:p>
+    <w:p>
+      <w:pPr>
+        <w:numPr>
+          <w:ilvl w:val="0"/>
+          <w:numId w:val="4"/>
+        </w:numPr>
+        <w:shd w:val="clear" w:color="auto" w:fill="FFFFFF"/>
+        <w:spacing w:before="100" w:beforeAutospacing="1" w:after="100" w:afterAutospacing="1" w:line="240" w:lineRule="auto"/>
+        <w:rPr>
+          <w:rFonts w:ascii="Segoe UI" w:eastAsia="Times New Roman" w:hAnsi="Segoe UI" w:cs="Segoe UI"/>
+          <w:color w:val="10162F"/>
+          <w:sz w:val="24"/>
+          <w:szCs w:val="24"/>
+        </w:rPr>
+      </w:pPr>
+      <w:r>
+        <w:rPr>
+          <w:rFonts w:ascii="Segoe UI" w:eastAsia="Times New Roman" w:hAnsi="Segoe UI" w:cs="Segoe UI"/>
+          <w:i/>
+          <w:iCs/>
+          <w:color w:val="10162F"/>
+          <w:sz w:val="24"/>
+          <w:szCs w:val="24"/>
+        </w:rPr>
+        <w:t>Character sets</w:t>
+      </w:r>
+      <w:r>
+        <w:rPr>
+          <w:rFonts w:ascii="Segoe UI" w:eastAsia="Times New Roman" w:hAnsi="Segoe UI" w:cs="Segoe UI"/>
+          <w:color w:val="10162F"/>
+          <w:sz w:val="24"/>
+          <w:szCs w:val="24"/>
+        </w:rPr>
+        <w:t>, denoted by a pair of brackets </w:t>
+      </w:r>
+      <w:r>
+        <w:rPr>
+          <w:rFonts w:ascii="Consolas" w:eastAsia="Times New Roman" w:hAnsi="Consolas" w:cs="Courier New"/>
+          <w:color w:val="15141F"/>
+          <w:sz w:val="19"/>
+          <w:szCs w:val="19"/>
+          <w:shd w:val="clear" w:color="auto" w:fill="EAE9ED"/>
+        </w:rPr>
+        <w:t>[]</w:t>
+      </w:r>
+      <w:r>
+        <w:rPr>
+          <w:rFonts w:ascii="Segoe UI" w:eastAsia="Times New Roman" w:hAnsi="Segoe UI" w:cs="Segoe UI"/>
+          <w:color w:val="10162F"/>
+          <w:sz w:val="24"/>
+          <w:szCs w:val="24"/>
+        </w:rPr>
+        <w:t>, let us match one character from a series of characters</w:t>
+      </w:r>
+    </w:p>
+    <w:p>
+      <w:pPr>
+        <w:numPr>
+          <w:ilvl w:val="0"/>
+          <w:numId w:val="4"/>
+        </w:numPr>
+        <w:shd w:val="clear" w:color="auto" w:fill="FFFFFF"/>
+        <w:spacing w:before="100" w:beforeAutospacing="1" w:after="100" w:afterAutospacing="1" w:line="240" w:lineRule="auto"/>
+        <w:rPr>
+          <w:rFonts w:ascii="Segoe UI" w:eastAsia="Times New Roman" w:hAnsi="Segoe UI" w:cs="Segoe UI"/>
+          <w:color w:val="10162F"/>
+          <w:sz w:val="24"/>
+          <w:szCs w:val="24"/>
+        </w:rPr>
+      </w:pPr>
+      <w:r>
+        <w:rPr>
+          <w:rFonts w:ascii="Segoe UI" w:eastAsia="Times New Roman" w:hAnsi="Segoe UI" w:cs="Segoe UI"/>
+          <w:i/>
+          <w:iCs/>
+          <w:color w:val="10162F"/>
+          <w:sz w:val="24"/>
+          <w:szCs w:val="24"/>
+        </w:rPr>
+        <w:t>Wildcards</w:t>
+      </w:r>
+      <w:r>
+        <w:rPr>
+          <w:rFonts w:ascii="Segoe UI" w:eastAsia="Times New Roman" w:hAnsi="Segoe UI" w:cs="Segoe UI"/>
+          <w:color w:val="10162F"/>
+          <w:sz w:val="24"/>
+          <w:szCs w:val="24"/>
+        </w:rPr>
+        <w:t>, represented by the period or dot </w:t>
+      </w:r>
+      <w:r>
+        <w:rPr>
+          <w:rFonts w:ascii="Consolas" w:eastAsia="Times New Roman" w:hAnsi="Consolas" w:cs="Courier New"/>
+          <w:color w:val="15141F"/>
+          <w:sz w:val="19"/>
+          <w:szCs w:val="19"/>
+          <w:shd w:val="clear" w:color="auto" w:fill="EAE9ED"/>
+        </w:rPr>
+        <w:t>.</w:t>
+      </w:r>
+      <w:r>
+        <w:rPr>
+          <w:rFonts w:ascii="Segoe UI" w:eastAsia="Times New Roman" w:hAnsi="Segoe UI" w:cs="Segoe UI"/>
+          <w:color w:val="10162F"/>
+          <w:sz w:val="24"/>
+          <w:szCs w:val="24"/>
+        </w:rPr>
+        <w:t>, will match any single character (letter, number, symbol or whitespace)</w:t>
+      </w:r>
+    </w:p>
+    <w:p>
+      <w:pPr>
+        <w:numPr>
+          <w:ilvl w:val="0"/>
+          <w:numId w:val="4"/>
+        </w:numPr>
+        <w:shd w:val="clear" w:color="auto" w:fill="FFFFFF"/>
+        <w:spacing w:before="100" w:beforeAutospacing="1" w:after="100" w:afterAutospacing="1" w:line="240" w:lineRule="auto"/>
+        <w:rPr>
+          <w:rFonts w:ascii="Segoe UI" w:eastAsia="Times New Roman" w:hAnsi="Segoe UI" w:cs="Segoe UI"/>
+          <w:color w:val="10162F"/>
+          <w:sz w:val="24"/>
+          <w:szCs w:val="24"/>
+        </w:rPr>
+      </w:pPr>
+      <w:r>
+        <w:rPr>
+          <w:rFonts w:ascii="Segoe UI" w:eastAsia="Times New Roman" w:hAnsi="Segoe UI" w:cs="Segoe UI"/>
+          <w:i/>
+          <w:iCs/>
+          <w:color w:val="10162F"/>
+          <w:sz w:val="24"/>
+          <w:szCs w:val="24"/>
+        </w:rPr>
+        <w:t>Ranges</w:t>
+      </w:r>
+      <w:r>
+        <w:rPr>
+          <w:rFonts w:ascii="Segoe UI" w:eastAsia="Times New Roman" w:hAnsi="Segoe UI" w:cs="Segoe UI"/>
+          <w:color w:val="10162F"/>
+          <w:sz w:val="24"/>
+          <w:szCs w:val="24"/>
+        </w:rPr>
+        <w:t> allow us to specify a range of characters in which we can make a match</w:t>
+      </w:r>
+    </w:p>
+    <w:p>
+      <w:pPr>
+        <w:numPr>
+          <w:ilvl w:val="0"/>
+          <w:numId w:val="4"/>
+        </w:numPr>
+        <w:shd w:val="clear" w:color="auto" w:fill="FFFFFF"/>
+        <w:spacing w:before="100" w:beforeAutospacing="1" w:after="100" w:afterAutospacing="1" w:line="240" w:lineRule="auto"/>
+        <w:rPr>
+          <w:rFonts w:ascii="Segoe UI" w:eastAsia="Times New Roman" w:hAnsi="Segoe UI" w:cs="Segoe UI"/>
+          <w:color w:val="10162F"/>
+          <w:sz w:val="24"/>
+          <w:szCs w:val="24"/>
+        </w:rPr>
+      </w:pPr>
+      <w:r>
+        <w:rPr>
+          <w:rFonts w:ascii="Segoe UI" w:eastAsia="Times New Roman" w:hAnsi="Segoe UI" w:cs="Segoe UI"/>
+          <w:i/>
+          <w:iCs/>
+          <w:color w:val="10162F"/>
+          <w:sz w:val="24"/>
+          <w:szCs w:val="24"/>
+        </w:rPr>
+        <w:t>Shorthand character classes</w:t>
+      </w:r>
+      <w:r>
+        <w:rPr>
+          <w:rFonts w:ascii="Segoe UI" w:eastAsia="Times New Roman" w:hAnsi="Segoe UI" w:cs="Segoe UI"/>
+          <w:color w:val="10162F"/>
+          <w:sz w:val="24"/>
+          <w:szCs w:val="24"/>
+        </w:rPr>
+        <w:t> like </w:t>
+      </w:r>
+      <w:r>
+        <w:rPr>
+          <w:rFonts w:ascii="Consolas" w:eastAsia="Times New Roman" w:hAnsi="Consolas" w:cs="Courier New"/>
+          <w:color w:val="15141F"/>
+          <w:sz w:val="19"/>
+          <w:szCs w:val="19"/>
+          <w:shd w:val="clear" w:color="auto" w:fill="EAE9ED"/>
+        </w:rPr>
+        <w:t>\w</w:t>
+      </w:r>
+      <w:r>
+        <w:rPr>
+          <w:rFonts w:ascii="Segoe UI" w:eastAsia="Times New Roman" w:hAnsi="Segoe UI" w:cs="Segoe UI"/>
+          <w:color w:val="10162F"/>
+          <w:sz w:val="24"/>
+          <w:szCs w:val="24"/>
+        </w:rPr>
+        <w:t>, </w:t>
+      </w:r>
+      <w:r>
+        <w:rPr>
+          <w:rFonts w:ascii="Consolas" w:eastAsia="Times New Roman" w:hAnsi="Consolas" w:cs="Courier New"/>
+          <w:color w:val="15141F"/>
+          <w:sz w:val="19"/>
+          <w:szCs w:val="19"/>
+          <w:shd w:val="clear" w:color="auto" w:fill="EAE9ED"/>
+        </w:rPr>
+        <w:t>\d</w:t>
+      </w:r>
+      <w:r>
+        <w:rPr>
+          <w:rFonts w:ascii="Segoe UI" w:eastAsia="Times New Roman" w:hAnsi="Segoe UI" w:cs="Segoe UI"/>
+          <w:color w:val="10162F"/>
+          <w:sz w:val="24"/>
+          <w:szCs w:val="24"/>
+        </w:rPr>
+        <w:t> and </w:t>
+      </w:r>
+      <w:r>
+        <w:rPr>
+          <w:rFonts w:ascii="Consolas" w:eastAsia="Times New Roman" w:hAnsi="Consolas" w:cs="Courier New"/>
+          <w:color w:val="15141F"/>
+          <w:sz w:val="19"/>
+          <w:szCs w:val="19"/>
+          <w:shd w:val="clear" w:color="auto" w:fill="EAE9ED"/>
+        </w:rPr>
+        <w:t>\s</w:t>
+      </w:r>
+      <w:r>
+        <w:rPr>
+          <w:rFonts w:ascii="Segoe UI" w:eastAsia="Times New Roman" w:hAnsi="Segoe UI" w:cs="Segoe UI"/>
+          <w:color w:val="10162F"/>
+          <w:sz w:val="24"/>
+          <w:szCs w:val="24"/>
+        </w:rPr>
+        <w:t> represent the ranges representing word characters, digit characters, and whitespace characters, respectively</w:t>
+      </w:r>
+    </w:p>
+    <w:p>
+      <w:pPr>
+        <w:numPr>
+          <w:ilvl w:val="0"/>
+          <w:numId w:val="4"/>
+        </w:numPr>
+        <w:shd w:val="clear" w:color="auto" w:fill="FFFFFF"/>
+        <w:spacing w:before="100" w:beforeAutospacing="1" w:after="100" w:afterAutospacing="1" w:line="240" w:lineRule="auto"/>
+        <w:rPr>
+          <w:rFonts w:ascii="Segoe UI" w:eastAsia="Times New Roman" w:hAnsi="Segoe UI" w:cs="Segoe UI"/>
+          <w:color w:val="10162F"/>
+          <w:sz w:val="24"/>
+          <w:szCs w:val="24"/>
+        </w:rPr>
+      </w:pPr>
+      <w:r>
+        <w:rPr>
+          <w:rFonts w:ascii="Segoe UI" w:eastAsia="Times New Roman" w:hAnsi="Segoe UI" w:cs="Segoe UI"/>
+          <w:i/>
+          <w:iCs/>
+          <w:color w:val="10162F"/>
+          <w:sz w:val="24"/>
+          <w:szCs w:val="24"/>
+        </w:rPr>
+        <w:t>Groupings</w:t>
+      </w:r>
+      <w:r>
+        <w:rPr>
+          <w:rFonts w:ascii="Segoe UI" w:eastAsia="Times New Roman" w:hAnsi="Segoe UI" w:cs="Segoe UI"/>
+          <w:color w:val="10162F"/>
+          <w:sz w:val="24"/>
+          <w:szCs w:val="24"/>
+        </w:rPr>
+        <w:t>, denoted with parentheses </w:t>
+      </w:r>
+      <w:r>
+        <w:rPr>
+          <w:rFonts w:ascii="Consolas" w:eastAsia="Times New Roman" w:hAnsi="Consolas" w:cs="Courier New"/>
+          <w:color w:val="15141F"/>
+          <w:sz w:val="19"/>
+          <w:szCs w:val="19"/>
+          <w:shd w:val="clear" w:color="auto" w:fill="EAE9ED"/>
+        </w:rPr>
+        <w:t>()</w:t>
+      </w:r>
+      <w:r>
+        <w:rPr>
+          <w:rFonts w:ascii="Segoe UI" w:eastAsia="Times New Roman" w:hAnsi="Segoe UI" w:cs="Segoe UI"/>
+          <w:color w:val="10162F"/>
+          <w:sz w:val="24"/>
+          <w:szCs w:val="24"/>
+        </w:rPr>
+        <w:t>, group parts of a regular expression together, and allows us to limit alternation to part of a regex</w:t>
+      </w:r>
+    </w:p>
+    <w:p>
+      <w:pPr>
+        <w:numPr>
+          <w:ilvl w:val="0"/>
+          <w:numId w:val="4"/>
+        </w:numPr>
+        <w:shd w:val="clear" w:color="auto" w:fill="FFFFFF"/>
+        <w:spacing w:before="100" w:beforeAutospacing="1" w:after="100" w:afterAutospacing="1" w:line="240" w:lineRule="auto"/>
+        <w:rPr>
+          <w:rFonts w:ascii="Segoe UI" w:eastAsia="Times New Roman" w:hAnsi="Segoe UI" w:cs="Segoe UI"/>
+          <w:color w:val="10162F"/>
+          <w:sz w:val="24"/>
+          <w:szCs w:val="24"/>
+        </w:rPr>
+      </w:pPr>
+      <w:r>
+        <w:rPr>
+          <w:rFonts w:ascii="Segoe UI" w:eastAsia="Times New Roman" w:hAnsi="Segoe UI" w:cs="Segoe UI"/>
+          <w:i/>
+          <w:iCs/>
+          <w:color w:val="10162F"/>
+          <w:sz w:val="24"/>
+          <w:szCs w:val="24"/>
+        </w:rPr>
+        <w:t>Fixed quantifiers</w:t>
+      </w:r>
+      <w:r>
+        <w:rPr>
+          <w:rFonts w:ascii="Segoe UI" w:eastAsia="Times New Roman" w:hAnsi="Segoe UI" w:cs="Segoe UI"/>
+          <w:color w:val="10162F"/>
+          <w:sz w:val="24"/>
+          <w:szCs w:val="24"/>
+        </w:rPr>
+        <w:t>, represented with curly braces </w:t>
+      </w:r>
+      <w:r>
+        <w:rPr>
+          <w:rFonts w:ascii="Consolas" w:eastAsia="Times New Roman" w:hAnsi="Consolas" w:cs="Courier New"/>
+          <w:color w:val="15141F"/>
+          <w:sz w:val="19"/>
+          <w:szCs w:val="19"/>
+          <w:shd w:val="clear" w:color="auto" w:fill="EAE9ED"/>
+        </w:rPr>
+        <w:t>{}</w:t>
+      </w:r>
+      <w:r>
+        <w:rPr>
+          <w:rFonts w:ascii="Segoe UI" w:eastAsia="Times New Roman" w:hAnsi="Segoe UI" w:cs="Segoe UI"/>
+          <w:color w:val="10162F"/>
+          <w:sz w:val="24"/>
+          <w:szCs w:val="24"/>
+        </w:rPr>
+        <w:t>, let us indicate the exact quantity or a range of quantity of a character we wish to match</w:t>
+      </w:r>
+    </w:p>
+    <w:p>
+      <w:pPr>
+        <w:numPr>
+          <w:ilvl w:val="0"/>
+          <w:numId w:val="4"/>
+        </w:numPr>
+        <w:shd w:val="clear" w:color="auto" w:fill="FFFFFF"/>
+        <w:spacing w:before="100" w:beforeAutospacing="1" w:after="100" w:afterAutospacing="1" w:line="240" w:lineRule="auto"/>
+        <w:rPr>
+          <w:rFonts w:ascii="Segoe UI" w:eastAsia="Times New Roman" w:hAnsi="Segoe UI" w:cs="Segoe UI"/>
+          <w:color w:val="10162F"/>
+          <w:sz w:val="24"/>
+          <w:szCs w:val="24"/>
+        </w:rPr>
+      </w:pPr>
+      <w:r>
+        <w:rPr>
+          <w:rFonts w:ascii="Segoe UI" w:eastAsia="Times New Roman" w:hAnsi="Segoe UI" w:cs="Segoe UI"/>
+          <w:i/>
+          <w:iCs/>
+          <w:color w:val="10162F"/>
+          <w:sz w:val="24"/>
+          <w:szCs w:val="24"/>
+        </w:rPr>
+        <w:t>Optional quantifiers</w:t>
+      </w:r>
+      <w:r>
+        <w:rPr>
+          <w:rFonts w:ascii="Segoe UI" w:eastAsia="Times New Roman" w:hAnsi="Segoe UI" w:cs="Segoe UI"/>
+          <w:color w:val="10162F"/>
+          <w:sz w:val="24"/>
+          <w:szCs w:val="24"/>
+        </w:rPr>
+        <w:t>, indicated by the question mark </w:t>
+      </w:r>
+      <w:r>
+        <w:rPr>
+          <w:rFonts w:ascii="Consolas" w:eastAsia="Times New Roman" w:hAnsi="Consolas" w:cs="Courier New"/>
+          <w:color w:val="15141F"/>
+          <w:sz w:val="19"/>
+          <w:szCs w:val="19"/>
+          <w:shd w:val="clear" w:color="auto" w:fill="EAE9ED"/>
+        </w:rPr>
+        <w:t>?</w:t>
+      </w:r>
+      <w:r>
+        <w:rPr>
+          <w:rFonts w:ascii="Segoe UI" w:eastAsia="Times New Roman" w:hAnsi="Segoe UI" w:cs="Segoe UI"/>
+          <w:color w:val="10162F"/>
+          <w:sz w:val="24"/>
+          <w:szCs w:val="24"/>
+        </w:rPr>
+        <w:t>, allow us to indicate a character in a regex is optional, or can appear either </w:t>
+      </w:r>
+      <w:r>
+        <w:rPr>
+          <w:rFonts w:ascii="Consolas" w:eastAsia="Times New Roman" w:hAnsi="Consolas" w:cs="Courier New"/>
+          <w:color w:val="15141F"/>
+          <w:sz w:val="19"/>
+          <w:szCs w:val="19"/>
+          <w:shd w:val="clear" w:color="auto" w:fill="EAE9ED"/>
+        </w:rPr>
+        <w:t>0</w:t>
+      </w:r>
+      <w:r>
+        <w:rPr>
+          <w:rFonts w:ascii="Segoe UI" w:eastAsia="Times New Roman" w:hAnsi="Segoe UI" w:cs="Segoe UI"/>
+          <w:color w:val="10162F"/>
+          <w:sz w:val="24"/>
+          <w:szCs w:val="24"/>
+        </w:rPr>
+        <w:t> times or </w:t>
+      </w:r>
+      <w:r>
+        <w:rPr>
+          <w:rFonts w:ascii="Consolas" w:eastAsia="Times New Roman" w:hAnsi="Consolas" w:cs="Courier New"/>
+          <w:color w:val="15141F"/>
+          <w:sz w:val="19"/>
+          <w:szCs w:val="19"/>
+          <w:shd w:val="clear" w:color="auto" w:fill="EAE9ED"/>
+        </w:rPr>
+        <w:t>1</w:t>
+      </w:r>
+      <w:r>
+        <w:rPr>
+          <w:rFonts w:ascii="Segoe UI" w:eastAsia="Times New Roman" w:hAnsi="Segoe UI" w:cs="Segoe UI"/>
+          <w:color w:val="10162F"/>
+          <w:sz w:val="24"/>
+          <w:szCs w:val="24"/>
+        </w:rPr>
+        <w:t> time</w:t>
+      </w:r>
+    </w:p>
+    <w:p>
+      <w:pPr>
+        <w:numPr>
+          <w:ilvl w:val="0"/>
+          <w:numId w:val="4"/>
+        </w:numPr>
+        <w:shd w:val="clear" w:color="auto" w:fill="FFFFFF"/>
+        <w:spacing w:before="100" w:beforeAutospacing="1" w:after="100" w:afterAutospacing="1" w:line="240" w:lineRule="auto"/>
+        <w:rPr>
+          <w:rFonts w:ascii="Segoe UI" w:eastAsia="Times New Roman" w:hAnsi="Segoe UI" w:cs="Segoe UI"/>
+          <w:color w:val="10162F"/>
+          <w:sz w:val="24"/>
+          <w:szCs w:val="24"/>
+        </w:rPr>
+      </w:pPr>
+      <w:r>
+        <w:rPr>
+          <w:rFonts w:ascii="Segoe UI" w:eastAsia="Times New Roman" w:hAnsi="Segoe UI" w:cs="Segoe UI"/>
+          <w:color w:val="10162F"/>
+          <w:sz w:val="24"/>
+          <w:szCs w:val="24"/>
+        </w:rPr>
+        <w:t>The </w:t>
+      </w:r>
+      <w:r>
+        <w:rPr>
+          <w:rFonts w:ascii="Segoe UI" w:eastAsia="Times New Roman" w:hAnsi="Segoe UI" w:cs="Segoe UI"/>
+          <w:i/>
+          <w:iCs/>
+          <w:color w:val="10162F"/>
+          <w:sz w:val="24"/>
+          <w:szCs w:val="24"/>
+        </w:rPr>
+        <w:t>Kleene star</w:t>
+      </w:r>
+      <w:r>
+        <w:rPr>
+          <w:rFonts w:ascii="Segoe UI" w:eastAsia="Times New Roman" w:hAnsi="Segoe UI" w:cs="Segoe UI"/>
+          <w:color w:val="10162F"/>
+          <w:sz w:val="24"/>
+          <w:szCs w:val="24"/>
+        </w:rPr>
+        <w:t>, denoted with the asterisk </w:t>
+      </w:r>
+      <w:r>
+        <w:rPr>
+          <w:rFonts w:ascii="Consolas" w:eastAsia="Times New Roman" w:hAnsi="Consolas" w:cs="Courier New"/>
+          <w:color w:val="15141F"/>
+          <w:sz w:val="19"/>
+          <w:szCs w:val="19"/>
+          <w:shd w:val="clear" w:color="auto" w:fill="EAE9ED"/>
+        </w:rPr>
+        <w:t>*</w:t>
+      </w:r>
+      <w:r>
+        <w:rPr>
+          <w:rFonts w:ascii="Segoe UI" w:eastAsia="Times New Roman" w:hAnsi="Segoe UI" w:cs="Segoe UI"/>
+          <w:color w:val="10162F"/>
+          <w:sz w:val="24"/>
+          <w:szCs w:val="24"/>
+        </w:rPr>
+        <w:t>, is a quantifier that matches the preceding character </w:t>
+      </w:r>
+      <w:r>
+        <w:rPr>
+          <w:rFonts w:ascii="Consolas" w:eastAsia="Times New Roman" w:hAnsi="Consolas" w:cs="Courier New"/>
+          <w:color w:val="15141F"/>
+          <w:sz w:val="19"/>
+          <w:szCs w:val="19"/>
+          <w:shd w:val="clear" w:color="auto" w:fill="EAE9ED"/>
+        </w:rPr>
+        <w:t>0</w:t>
+      </w:r>
+      <w:r>
+        <w:rPr>
+          <w:rFonts w:ascii="Segoe UI" w:eastAsia="Times New Roman" w:hAnsi="Segoe UI" w:cs="Segoe UI"/>
+          <w:color w:val="10162F"/>
+          <w:sz w:val="24"/>
+          <w:szCs w:val="24"/>
+        </w:rPr>
+        <w:t> or more times</w:t>
+      </w:r>
+    </w:p>
+    <w:p>
+      <w:pPr>
+        <w:numPr>
+          <w:ilvl w:val="0"/>
+          <w:numId w:val="4"/>
+        </w:numPr>
+        <w:shd w:val="clear" w:color="auto" w:fill="FFFFFF"/>
+        <w:spacing w:before="100" w:beforeAutospacing="1" w:after="100" w:afterAutospacing="1" w:line="240" w:lineRule="auto"/>
+        <w:rPr>
+          <w:rFonts w:ascii="Segoe UI" w:eastAsia="Times New Roman" w:hAnsi="Segoe UI" w:cs="Segoe UI"/>
+          <w:color w:val="10162F"/>
+          <w:sz w:val="24"/>
+          <w:szCs w:val="24"/>
+        </w:rPr>
+      </w:pPr>
+      <w:r>
+        <w:rPr>
+          <w:rFonts w:ascii="Segoe UI" w:eastAsia="Times New Roman" w:hAnsi="Segoe UI" w:cs="Segoe UI"/>
+          <w:color w:val="10162F"/>
+          <w:sz w:val="24"/>
+          <w:szCs w:val="24"/>
+        </w:rPr>
+        <w:t>The </w:t>
+      </w:r>
+      <w:r>
+        <w:rPr>
+          <w:rFonts w:ascii="Segoe UI" w:eastAsia="Times New Roman" w:hAnsi="Segoe UI" w:cs="Segoe UI"/>
+          <w:i/>
+          <w:iCs/>
+          <w:color w:val="10162F"/>
+          <w:sz w:val="24"/>
+          <w:szCs w:val="24"/>
+        </w:rPr>
+        <w:t>Kleene plus</w:t>
+      </w:r>
+      <w:r>
+        <w:rPr>
+          <w:rFonts w:ascii="Segoe UI" w:eastAsia="Times New Roman" w:hAnsi="Segoe UI" w:cs="Segoe UI"/>
+          <w:color w:val="10162F"/>
+          <w:sz w:val="24"/>
+          <w:szCs w:val="24"/>
+        </w:rPr>
+        <w:t>, denoted by the plus </w:t>
+      </w:r>
+      <w:r>
+        <w:rPr>
+          <w:rFonts w:ascii="Consolas" w:eastAsia="Times New Roman" w:hAnsi="Consolas" w:cs="Courier New"/>
+          <w:color w:val="15141F"/>
+          <w:sz w:val="19"/>
+          <w:szCs w:val="19"/>
+          <w:shd w:val="clear" w:color="auto" w:fill="EAE9ED"/>
+        </w:rPr>
+        <w:t>+</w:t>
+      </w:r>
+      <w:r>
+        <w:rPr>
+          <w:rFonts w:ascii="Segoe UI" w:eastAsia="Times New Roman" w:hAnsi="Segoe UI" w:cs="Segoe UI"/>
+          <w:color w:val="10162F"/>
+          <w:sz w:val="24"/>
+          <w:szCs w:val="24"/>
+        </w:rPr>
+        <w:t>, matches the preceding character </w:t>
+      </w:r>
+      <w:r>
+        <w:rPr>
+          <w:rFonts w:ascii="Consolas" w:eastAsia="Times New Roman" w:hAnsi="Consolas" w:cs="Courier New"/>
+          <w:color w:val="15141F"/>
+          <w:sz w:val="19"/>
+          <w:szCs w:val="19"/>
+          <w:shd w:val="clear" w:color="auto" w:fill="EAE9ED"/>
+        </w:rPr>
+        <w:t>1</w:t>
+      </w:r>
+      <w:r>
+        <w:rPr>
+          <w:rFonts w:ascii="Segoe UI" w:eastAsia="Times New Roman" w:hAnsi="Segoe UI" w:cs="Segoe UI"/>
+          <w:color w:val="10162F"/>
+          <w:sz w:val="24"/>
+          <w:szCs w:val="24"/>
+        </w:rPr>
+        <w:t> or more times</w:t>
+      </w:r>
+    </w:p>
+    <w:p>
+      <w:pPr>
+        <w:numPr>
+          <w:ilvl w:val="0"/>
+          <w:numId w:val="4"/>
+        </w:numPr>
+        <w:shd w:val="clear" w:color="auto" w:fill="FFFFFF"/>
+        <w:spacing w:before="100" w:beforeAutospacing="1" w:after="100" w:afterAutospacing="1" w:line="240" w:lineRule="auto"/>
+        <w:rPr>
+          <w:rFonts w:ascii="Segoe UI" w:eastAsia="Times New Roman" w:hAnsi="Segoe UI" w:cs="Segoe UI"/>
+          <w:color w:val="10162F"/>
+          <w:sz w:val="24"/>
+          <w:szCs w:val="24"/>
+        </w:rPr>
+      </w:pPr>
+      <w:r>
+        <w:rPr>
+          <w:rFonts w:ascii="Segoe UI" w:eastAsia="Times New Roman" w:hAnsi="Segoe UI" w:cs="Segoe UI"/>
+          <w:color w:val="10162F"/>
+          <w:sz w:val="24"/>
+          <w:szCs w:val="24"/>
+        </w:rPr>
+        <w:t>The </w:t>
+      </w:r>
+      <w:r>
+        <w:rPr>
+          <w:rFonts w:ascii="Segoe UI" w:eastAsia="Times New Roman" w:hAnsi="Segoe UI" w:cs="Segoe UI"/>
+          <w:i/>
+          <w:iCs/>
+          <w:color w:val="10162F"/>
+          <w:sz w:val="24"/>
+          <w:szCs w:val="24"/>
+        </w:rPr>
+        <w:t>anchor</w:t>
+      </w:r>
+      <w:r>
+        <w:rPr>
+          <w:rFonts w:ascii="Segoe UI" w:eastAsia="Times New Roman" w:hAnsi="Segoe UI" w:cs="Segoe UI"/>
+          <w:color w:val="10162F"/>
+          <w:sz w:val="24"/>
+          <w:szCs w:val="24"/>
+        </w:rPr>
+        <w:t> symbols hat </w:t>
+      </w:r>
+      <w:r>
+        <w:rPr>
+          <w:rFonts w:ascii="Consolas" w:eastAsia="Times New Roman" w:hAnsi="Consolas" w:cs="Courier New"/>
+          <w:color w:val="15141F"/>
+          <w:sz w:val="19"/>
+          <w:szCs w:val="19"/>
+          <w:shd w:val="clear" w:color="auto" w:fill="EAE9ED"/>
+        </w:rPr>
+        <w:t>^</w:t>
+      </w:r>
+      <w:r>
+        <w:rPr>
+          <w:rFonts w:ascii="Segoe UI" w:eastAsia="Times New Roman" w:hAnsi="Segoe UI" w:cs="Segoe UI"/>
+          <w:color w:val="10162F"/>
+          <w:sz w:val="24"/>
+          <w:szCs w:val="24"/>
+        </w:rPr>
+        <w:t> and dollar sign </w:t>
+      </w:r>
+      <w:r>
+        <w:rPr>
+          <w:rFonts w:ascii="Consolas" w:eastAsia="Times New Roman" w:hAnsi="Consolas" w:cs="Courier New"/>
+          <w:color w:val="15141F"/>
+          <w:sz w:val="19"/>
+          <w:szCs w:val="19"/>
+          <w:shd w:val="clear" w:color="auto" w:fill="EAE9ED"/>
+        </w:rPr>
+        <w:t>$</w:t>
+      </w:r>
+      <w:r>
+        <w:rPr>
+          <w:rFonts w:ascii="Segoe UI" w:eastAsia="Times New Roman" w:hAnsi="Segoe UI" w:cs="Segoe UI"/>
+          <w:color w:val="10162F"/>
+          <w:sz w:val="24"/>
+          <w:szCs w:val="24"/>
+        </w:rPr>
+        <w:t> are used to match text at the start and end of a string, respectively</w:t>
+      </w:r>
+    </w:p>
+    <w:p/>
     <w:sectPr>
       <w:pgSz w:w="12240" w:h="15840"/>
       <w:pgMar w:top="1440" w:right="1440" w:bottom="1440" w:left="1440" w:header="720" w:footer="720" w:gutter="0"/>
@@ -5916,9 +8183,9 @@
     </w:lvl>
   </w:abstractNum>
   <w:abstractNum w:abstractNumId="2" w15:restartNumberingAfterBreak="0">
-    <w:nsid w:val="3E4F1EED"/>
+    <w:nsid w:val="2D8041EC"/>
     <w:multiLevelType w:val="multilevel"/>
-    <w:tmpl w:val="616CC0B4"/>
+    <w:tmpl w:val="64A8EF88"/>
     <w:lvl w:ilvl="0">
       <w:start w:val="1"/>
       <w:numFmt w:val="bullet"/>
@@ -6064,14 +8331,166 @@
       </w:rPr>
     </w:lvl>
   </w:abstractNum>
+  <w:abstractNum w:abstractNumId="3" w15:restartNumberingAfterBreak="0">
+    <w:nsid w:val="3E4F1EED"/>
+    <w:multiLevelType w:val="multilevel"/>
+    <w:tmpl w:val="616CC0B4"/>
+    <w:lvl w:ilvl="0">
+      <w:start w:val="1"/>
+      <w:numFmt w:val="bullet"/>
+      <w:lvlText w:val=""/>
+      <w:lvlJc w:val="left"/>
+      <w:pPr>
+        <w:tabs>
+          <w:tab w:val="num" w:pos="720"/>
+        </w:tabs>
+        <w:ind w:left="720" w:hanging="360"/>
+      </w:pPr>
+      <w:rPr>
+        <w:rFonts w:ascii="Symbol" w:hAnsi="Symbol" w:hint="default"/>
+        <w:sz w:val="20"/>
+      </w:rPr>
+    </w:lvl>
+    <w:lvl w:ilvl="1" w:tentative="1">
+      <w:start w:val="1"/>
+      <w:numFmt w:val="bullet"/>
+      <w:lvlText w:val="o"/>
+      <w:lvlJc w:val="left"/>
+      <w:pPr>
+        <w:tabs>
+          <w:tab w:val="num" w:pos="1440"/>
+        </w:tabs>
+        <w:ind w:left="1440" w:hanging="360"/>
+      </w:pPr>
+      <w:rPr>
+        <w:rFonts w:ascii="Courier New" w:hAnsi="Courier New" w:hint="default"/>
+        <w:sz w:val="20"/>
+      </w:rPr>
+    </w:lvl>
+    <w:lvl w:ilvl="2" w:tentative="1">
+      <w:start w:val="1"/>
+      <w:numFmt w:val="bullet"/>
+      <w:lvlText w:val=""/>
+      <w:lvlJc w:val="left"/>
+      <w:pPr>
+        <w:tabs>
+          <w:tab w:val="num" w:pos="2160"/>
+        </w:tabs>
+        <w:ind w:left="2160" w:hanging="360"/>
+      </w:pPr>
+      <w:rPr>
+        <w:rFonts w:ascii="Wingdings" w:hAnsi="Wingdings" w:hint="default"/>
+        <w:sz w:val="20"/>
+      </w:rPr>
+    </w:lvl>
+    <w:lvl w:ilvl="3" w:tentative="1">
+      <w:start w:val="1"/>
+      <w:numFmt w:val="bullet"/>
+      <w:lvlText w:val=""/>
+      <w:lvlJc w:val="left"/>
+      <w:pPr>
+        <w:tabs>
+          <w:tab w:val="num" w:pos="2880"/>
+        </w:tabs>
+        <w:ind w:left="2880" w:hanging="360"/>
+      </w:pPr>
+      <w:rPr>
+        <w:rFonts w:ascii="Wingdings" w:hAnsi="Wingdings" w:hint="default"/>
+        <w:sz w:val="20"/>
+      </w:rPr>
+    </w:lvl>
+    <w:lvl w:ilvl="4" w:tentative="1">
+      <w:start w:val="1"/>
+      <w:numFmt w:val="bullet"/>
+      <w:lvlText w:val=""/>
+      <w:lvlJc w:val="left"/>
+      <w:pPr>
+        <w:tabs>
+          <w:tab w:val="num" w:pos="3600"/>
+        </w:tabs>
+        <w:ind w:left="3600" w:hanging="360"/>
+      </w:pPr>
+      <w:rPr>
+        <w:rFonts w:ascii="Wingdings" w:hAnsi="Wingdings" w:hint="default"/>
+        <w:sz w:val="20"/>
+      </w:rPr>
+    </w:lvl>
+    <w:lvl w:ilvl="5" w:tentative="1">
+      <w:start w:val="1"/>
+      <w:numFmt w:val="bullet"/>
+      <w:lvlText w:val=""/>
+      <w:lvlJc w:val="left"/>
+      <w:pPr>
+        <w:tabs>
+          <w:tab w:val="num" w:pos="4320"/>
+        </w:tabs>
+        <w:ind w:left="4320" w:hanging="360"/>
+      </w:pPr>
+      <w:rPr>
+        <w:rFonts w:ascii="Wingdings" w:hAnsi="Wingdings" w:hint="default"/>
+        <w:sz w:val="20"/>
+      </w:rPr>
+    </w:lvl>
+    <w:lvl w:ilvl="6" w:tentative="1">
+      <w:start w:val="1"/>
+      <w:numFmt w:val="bullet"/>
+      <w:lvlText w:val=""/>
+      <w:lvlJc w:val="left"/>
+      <w:pPr>
+        <w:tabs>
+          <w:tab w:val="num" w:pos="5040"/>
+        </w:tabs>
+        <w:ind w:left="5040" w:hanging="360"/>
+      </w:pPr>
+      <w:rPr>
+        <w:rFonts w:ascii="Wingdings" w:hAnsi="Wingdings" w:hint="default"/>
+        <w:sz w:val="20"/>
+      </w:rPr>
+    </w:lvl>
+    <w:lvl w:ilvl="7" w:tentative="1">
+      <w:start w:val="1"/>
+      <w:numFmt w:val="bullet"/>
+      <w:lvlText w:val=""/>
+      <w:lvlJc w:val="left"/>
+      <w:pPr>
+        <w:tabs>
+          <w:tab w:val="num" w:pos="5760"/>
+        </w:tabs>
+        <w:ind w:left="5760" w:hanging="360"/>
+      </w:pPr>
+      <w:rPr>
+        <w:rFonts w:ascii="Wingdings" w:hAnsi="Wingdings" w:hint="default"/>
+        <w:sz w:val="20"/>
+      </w:rPr>
+    </w:lvl>
+    <w:lvl w:ilvl="8" w:tentative="1">
+      <w:start w:val="1"/>
+      <w:numFmt w:val="bullet"/>
+      <w:lvlText w:val=""/>
+      <w:lvlJc w:val="left"/>
+      <w:pPr>
+        <w:tabs>
+          <w:tab w:val="num" w:pos="6480"/>
+        </w:tabs>
+        <w:ind w:left="6480" w:hanging="360"/>
+      </w:pPr>
+      <w:rPr>
+        <w:rFonts w:ascii="Wingdings" w:hAnsi="Wingdings" w:hint="default"/>
+        <w:sz w:val="20"/>
+      </w:rPr>
+    </w:lvl>
+  </w:abstractNum>
   <w:num w:numId="1">
-    <w:abstractNumId w:val="2"/>
+    <w:abstractNumId w:val="3"/>
   </w:num>
   <w:num w:numId="2">
     <w:abstractNumId w:val="0"/>
   </w:num>
   <w:num w:numId="3">
     <w:abstractNumId w:val="1"/>
+  </w:num>
+  <w:num w:numId="4">
+    <w:abstractNumId w:val="2"/>
   </w:num>
 </w:numbering>
 </file>

</xml_diff>